<commit_message>
Commit del 25 settembre 2019
</commit_message>
<xml_diff>
--- a/IMPORTANTI/Manuale Tecnico.docx
+++ b/IMPORTANTI/Manuale Tecnico.docx
@@ -142,7 +142,7 @@
           <w:r>
             <w:fldChar w:fldCharType="separate"/>
           </w:r>
-          <w:hyperlink w:anchor="_Toc20145333" w:history="1">
+          <w:hyperlink w:anchor="_Toc20307910" w:history="1">
             <w:r>
               <w:rPr>
                 <w:rStyle w:val="Collegamentoipertestuale"/>
@@ -185,7 +185,7 @@
                 <w:noProof/>
                 <w:webHidden/>
               </w:rPr>
-              <w:instrText xml:space="preserve"> PAGEREF _Toc20145333 \h </w:instrText>
+              <w:instrText xml:space="preserve"> PAGEREF _Toc20307910 \h </w:instrText>
             </w:r>
             <w:r>
               <w:rPr>
@@ -205,7 +205,7 @@
                 <w:noProof/>
                 <w:webHidden/>
               </w:rPr>
-              <w:t>3</w:t>
+              <w:t>4</w:t>
             </w:r>
             <w:r>
               <w:rPr>
@@ -230,7 +230,7 @@
               <w:lang w:eastAsia="it-CH"/>
             </w:rPr>
           </w:pPr>
-          <w:hyperlink w:anchor="_Toc20145334" w:history="1">
+          <w:hyperlink w:anchor="_Toc20307911" w:history="1">
             <w:r>
               <w:rPr>
                 <w:rStyle w:val="Collegamentoipertestuale"/>
@@ -273,7 +273,7 @@
                 <w:noProof/>
                 <w:webHidden/>
               </w:rPr>
-              <w:instrText xml:space="preserve"> PAGEREF _Toc20145334 \h </w:instrText>
+              <w:instrText xml:space="preserve"> PAGEREF _Toc20307911 \h </w:instrText>
             </w:r>
             <w:r>
               <w:rPr>
@@ -293,7 +293,7 @@
                 <w:noProof/>
                 <w:webHidden/>
               </w:rPr>
-              <w:t>3</w:t>
+              <w:t>4</w:t>
             </w:r>
             <w:r>
               <w:rPr>
@@ -318,7 +318,7 @@
               <w:lang w:eastAsia="it-CH"/>
             </w:rPr>
           </w:pPr>
-          <w:hyperlink w:anchor="_Toc20145335" w:history="1">
+          <w:hyperlink w:anchor="_Toc20307912" w:history="1">
             <w:r>
               <w:rPr>
                 <w:rStyle w:val="Collegamentoipertestuale"/>
@@ -361,7 +361,7 @@
                 <w:noProof/>
                 <w:webHidden/>
               </w:rPr>
-              <w:instrText xml:space="preserve"> PAGEREF _Toc20145335 \h </w:instrText>
+              <w:instrText xml:space="preserve"> PAGEREF _Toc20307912 \h </w:instrText>
             </w:r>
             <w:r>
               <w:rPr>
@@ -381,7 +381,7 @@
                 <w:noProof/>
                 <w:webHidden/>
               </w:rPr>
-              <w:t>3</w:t>
+              <w:t>4</w:t>
             </w:r>
             <w:r>
               <w:rPr>
@@ -406,7 +406,7 @@
               <w:lang w:eastAsia="it-CH"/>
             </w:rPr>
           </w:pPr>
-          <w:hyperlink w:anchor="_Toc20145336" w:history="1">
+          <w:hyperlink w:anchor="_Toc20307913" w:history="1">
             <w:r>
               <w:rPr>
                 <w:rStyle w:val="Collegamentoipertestuale"/>
@@ -449,7 +449,7 @@
                 <w:noProof/>
                 <w:webHidden/>
               </w:rPr>
-              <w:instrText xml:space="preserve"> PAGEREF _Toc20145336 \h </w:instrText>
+              <w:instrText xml:space="preserve"> PAGEREF _Toc20307913 \h </w:instrText>
             </w:r>
             <w:r>
               <w:rPr>
@@ -469,7 +469,95 @@
                 <w:noProof/>
                 <w:webHidden/>
               </w:rPr>
-              <w:t>3</w:t>
+              <w:t>4</w:t>
+            </w:r>
+            <w:r>
+              <w:rPr>
+                <w:noProof/>
+                <w:webHidden/>
+              </w:rPr>
+              <w:fldChar w:fldCharType="end"/>
+            </w:r>
+          </w:hyperlink>
+        </w:p>
+        <w:p>
+          <w:pPr>
+            <w:pStyle w:val="Sommario2"/>
+            <w:tabs>
+              <w:tab w:val="left" w:pos="880"/>
+              <w:tab w:val="right" w:leader="dot" w:pos="9628"/>
+            </w:tabs>
+            <w:rPr>
+              <w:rFonts w:eastAsiaTheme="minorEastAsia"/>
+              <w:noProof/>
+              <w:sz w:val="22"/>
+              <w:lang w:eastAsia="it-CH"/>
+            </w:rPr>
+          </w:pPr>
+          <w:hyperlink w:anchor="_Toc20307914" w:history="1">
+            <w:r>
+              <w:rPr>
+                <w:rStyle w:val="Collegamentoipertestuale"/>
+                <w:noProof/>
+              </w:rPr>
+              <w:t>1.4.</w:t>
+            </w:r>
+            <w:r>
+              <w:rPr>
+                <w:rFonts w:eastAsiaTheme="minorEastAsia"/>
+                <w:noProof/>
+                <w:sz w:val="22"/>
+                <w:lang w:eastAsia="it-CH"/>
+              </w:rPr>
+              <w:tab/>
+            </w:r>
+            <w:r>
+              <w:rPr>
+                <w:rStyle w:val="Collegamentoipertestuale"/>
+                <w:noProof/>
+              </w:rPr>
+              <w:t>Bootstrap-Datepicker</w:t>
+            </w:r>
+            <w:r>
+              <w:rPr>
+                <w:noProof/>
+                <w:webHidden/>
+              </w:rPr>
+              <w:tab/>
+            </w:r>
+            <w:r>
+              <w:rPr>
+                <w:noProof/>
+                <w:webHidden/>
+              </w:rPr>
+              <w:fldChar w:fldCharType="begin"/>
+            </w:r>
+            <w:r>
+              <w:rPr>
+                <w:noProof/>
+                <w:webHidden/>
+              </w:rPr>
+              <w:instrText xml:space="preserve"> PAGEREF _Toc20307914 \h </w:instrText>
+            </w:r>
+            <w:r>
+              <w:rPr>
+                <w:noProof/>
+                <w:webHidden/>
+              </w:rPr>
+            </w:r>
+            <w:r>
+              <w:rPr>
+                <w:noProof/>
+                <w:webHidden/>
+              </w:rPr>
+              <w:fldChar w:fldCharType="separate"/>
+            </w:r>
+            <w:r>
+              <w:rPr>
+                <w:noProof/>
+                <w:webHidden/>
+              </w:rPr>
+              <w:t>4</w:t>
             </w:r>
             <w:r>
               <w:rPr>
@@ -494,7 +582,7 @@
               <w:lang w:eastAsia="it-CH"/>
             </w:rPr>
           </w:pPr>
-          <w:hyperlink w:anchor="_Toc20145337" w:history="1">
+          <w:hyperlink w:anchor="_Toc20307915" w:history="1">
             <w:r>
               <w:rPr>
                 <w:rStyle w:val="Collegamentoipertestuale"/>
@@ -537,7 +625,7 @@
                 <w:noProof/>
                 <w:webHidden/>
               </w:rPr>
-              <w:instrText xml:space="preserve"> PAGEREF _Toc20145337 \h </w:instrText>
+              <w:instrText xml:space="preserve"> PAGEREF _Toc20307915 \h </w:instrText>
             </w:r>
             <w:r>
               <w:rPr>
@@ -557,7 +645,7 @@
                 <w:noProof/>
                 <w:webHidden/>
               </w:rPr>
-              <w:t>4</w:t>
+              <w:t>5</w:t>
             </w:r>
             <w:r>
               <w:rPr>
@@ -582,7 +670,7 @@
               <w:lang w:eastAsia="it-CH"/>
             </w:rPr>
           </w:pPr>
-          <w:hyperlink w:anchor="_Toc20145338" w:history="1">
+          <w:hyperlink w:anchor="_Toc20307916" w:history="1">
             <w:r>
               <w:rPr>
                 <w:rStyle w:val="Collegamentoipertestuale"/>
@@ -625,7 +713,7 @@
                 <w:noProof/>
                 <w:webHidden/>
               </w:rPr>
-              <w:instrText xml:space="preserve"> PAGEREF _Toc20145338 \h </w:instrText>
+              <w:instrText xml:space="preserve"> PAGEREF _Toc20307916 \h </w:instrText>
             </w:r>
             <w:r>
               <w:rPr>
@@ -645,7 +733,7 @@
                 <w:noProof/>
                 <w:webHidden/>
               </w:rPr>
-              <w:t>4</w:t>
+              <w:t>5</w:t>
             </w:r>
             <w:r>
               <w:rPr>
@@ -670,7 +758,7 @@
               <w:lang w:eastAsia="it-CH"/>
             </w:rPr>
           </w:pPr>
-          <w:hyperlink w:anchor="_Toc20145339" w:history="1">
+          <w:hyperlink w:anchor="_Toc20307917" w:history="1">
             <w:r>
               <w:rPr>
                 <w:rStyle w:val="Collegamentoipertestuale"/>
@@ -692,7 +780,7 @@
                 <w:rStyle w:val="Collegamentoipertestuale"/>
                 <w:noProof/>
               </w:rPr>
-              <w:t>Laravel</w:t>
+              <w:t>Laragon</w:t>
             </w:r>
             <w:r>
               <w:rPr>
@@ -713,7 +801,7 @@
                 <w:noProof/>
                 <w:webHidden/>
               </w:rPr>
-              <w:instrText xml:space="preserve"> PAGEREF _Toc20145339 \h </w:instrText>
+              <w:instrText xml:space="preserve"> PAGEREF _Toc20307917 \h </w:instrText>
             </w:r>
             <w:r>
               <w:rPr>
@@ -733,7 +821,7 @@
                 <w:noProof/>
                 <w:webHidden/>
               </w:rPr>
-              <w:t>4</w:t>
+              <w:t>5</w:t>
             </w:r>
             <w:r>
               <w:rPr>
@@ -758,7 +846,7 @@
               <w:lang w:eastAsia="it-CH"/>
             </w:rPr>
           </w:pPr>
-          <w:hyperlink w:anchor="_Toc20145340" w:history="1">
+          <w:hyperlink w:anchor="_Toc20307918" w:history="1">
             <w:r>
               <w:rPr>
                 <w:rStyle w:val="Collegamentoipertestuale"/>
@@ -780,7 +868,7 @@
                 <w:rStyle w:val="Collegamentoipertestuale"/>
                 <w:noProof/>
               </w:rPr>
-              <w:t>Adobe XD</w:t>
+              <w:t>SourceTree</w:t>
             </w:r>
             <w:r>
               <w:rPr>
@@ -801,7 +889,7 @@
                 <w:noProof/>
                 <w:webHidden/>
               </w:rPr>
-              <w:instrText xml:space="preserve"> PAGEREF _Toc20145340 \h </w:instrText>
+              <w:instrText xml:space="preserve"> PAGEREF _Toc20307918 \h </w:instrText>
             </w:r>
             <w:r>
               <w:rPr>
@@ -821,7 +909,7 @@
                 <w:noProof/>
                 <w:webHidden/>
               </w:rPr>
-              <w:t>4</w:t>
+              <w:t>5</w:t>
             </w:r>
             <w:r>
               <w:rPr>
@@ -846,7 +934,7 @@
               <w:lang w:eastAsia="it-CH"/>
             </w:rPr>
           </w:pPr>
-          <w:hyperlink w:anchor="_Toc20145341" w:history="1">
+          <w:hyperlink w:anchor="_Toc20307919" w:history="1">
             <w:r>
               <w:rPr>
                 <w:rStyle w:val="Collegamentoipertestuale"/>
@@ -868,7 +956,7 @@
                 <w:rStyle w:val="Collegamentoipertestuale"/>
                 <w:noProof/>
               </w:rPr>
-              <w:t>Interfaccia</w:t>
+              <w:t>Adobe XD</w:t>
             </w:r>
             <w:r>
               <w:rPr>
@@ -889,7 +977,7 @@
                 <w:noProof/>
                 <w:webHidden/>
               </w:rPr>
-              <w:instrText xml:space="preserve"> PAGEREF _Toc20145341 \h </w:instrText>
+              <w:instrText xml:space="preserve"> PAGEREF _Toc20307919 \h </w:instrText>
             </w:r>
             <w:r>
               <w:rPr>
@@ -909,7 +997,7 @@
                 <w:noProof/>
                 <w:webHidden/>
               </w:rPr>
-              <w:t>5</w:t>
+              <w:t>6</w:t>
             </w:r>
             <w:r>
               <w:rPr>
@@ -934,7 +1022,7 @@
               <w:lang w:eastAsia="it-CH"/>
             </w:rPr>
           </w:pPr>
-          <w:hyperlink w:anchor="_Toc20145342" w:history="1">
+          <w:hyperlink w:anchor="_Toc20307920" w:history="1">
             <w:r>
               <w:rPr>
                 <w:rStyle w:val="Collegamentoipertestuale"/>
@@ -956,7 +1044,7 @@
                 <w:rStyle w:val="Collegamentoipertestuale"/>
                 <w:noProof/>
               </w:rPr>
-              <w:t>Funzioni</w:t>
+              <w:t>Interfaccia</w:t>
             </w:r>
             <w:r>
               <w:rPr>
@@ -977,7 +1065,7 @@
                 <w:noProof/>
                 <w:webHidden/>
               </w:rPr>
-              <w:instrText xml:space="preserve"> PAGEREF _Toc20145342 \h </w:instrText>
+              <w:instrText xml:space="preserve"> PAGEREF _Toc20307920 \h </w:instrText>
             </w:r>
             <w:r>
               <w:rPr>
@@ -997,7 +1085,7 @@
                 <w:noProof/>
                 <w:webHidden/>
               </w:rPr>
-              <w:t>6</w:t>
+              <w:t>7</w:t>
             </w:r>
             <w:r>
               <w:rPr>
@@ -1022,7 +1110,7 @@
               <w:lang w:eastAsia="it-CH"/>
             </w:rPr>
           </w:pPr>
-          <w:hyperlink w:anchor="_Toc20145343" w:history="1">
+          <w:hyperlink w:anchor="_Toc20307921" w:history="1">
             <w:r>
               <w:rPr>
                 <w:rStyle w:val="Collegamentoipertestuale"/>
@@ -1044,6 +1132,798 @@
                 <w:rStyle w:val="Collegamentoipertestuale"/>
                 <w:noProof/>
               </w:rPr>
+              <w:t>Funzioni</w:t>
+            </w:r>
+            <w:r>
+              <w:rPr>
+                <w:noProof/>
+                <w:webHidden/>
+              </w:rPr>
+              <w:tab/>
+            </w:r>
+            <w:r>
+              <w:rPr>
+                <w:noProof/>
+                <w:webHidden/>
+              </w:rPr>
+              <w:fldChar w:fldCharType="begin"/>
+            </w:r>
+            <w:r>
+              <w:rPr>
+                <w:noProof/>
+                <w:webHidden/>
+              </w:rPr>
+              <w:instrText xml:space="preserve"> PAGEREF _Toc20307921 \h </w:instrText>
+            </w:r>
+            <w:r>
+              <w:rPr>
+                <w:noProof/>
+                <w:webHidden/>
+              </w:rPr>
+            </w:r>
+            <w:r>
+              <w:rPr>
+                <w:noProof/>
+                <w:webHidden/>
+              </w:rPr>
+              <w:fldChar w:fldCharType="separate"/>
+            </w:r>
+            <w:r>
+              <w:rPr>
+                <w:noProof/>
+                <w:webHidden/>
+              </w:rPr>
+              <w:t>8</w:t>
+            </w:r>
+            <w:r>
+              <w:rPr>
+                <w:noProof/>
+                <w:webHidden/>
+              </w:rPr>
+              <w:fldChar w:fldCharType="end"/>
+            </w:r>
+          </w:hyperlink>
+        </w:p>
+        <w:p>
+          <w:pPr>
+            <w:pStyle w:val="Sommario2"/>
+            <w:tabs>
+              <w:tab w:val="left" w:pos="880"/>
+              <w:tab w:val="right" w:leader="dot" w:pos="9628"/>
+            </w:tabs>
+            <w:rPr>
+              <w:rFonts w:eastAsiaTheme="minorEastAsia"/>
+              <w:noProof/>
+              <w:sz w:val="22"/>
+              <w:lang w:eastAsia="it-CH"/>
+            </w:rPr>
+          </w:pPr>
+          <w:hyperlink w:anchor="_Toc20307922" w:history="1">
+            <w:r>
+              <w:rPr>
+                <w:rStyle w:val="Collegamentoipertestuale"/>
+                <w:noProof/>
+              </w:rPr>
+              <w:t>5.1.</w:t>
+            </w:r>
+            <w:r>
+              <w:rPr>
+                <w:rFonts w:eastAsiaTheme="minorEastAsia"/>
+                <w:noProof/>
+                <w:sz w:val="22"/>
+                <w:lang w:eastAsia="it-CH"/>
+              </w:rPr>
+              <w:tab/>
+            </w:r>
+            <w:r>
+              <w:rPr>
+                <w:rStyle w:val="Collegamentoipertestuale"/>
+                <w:noProof/>
+              </w:rPr>
+              <w:t>Datepicker</w:t>
+            </w:r>
+            <w:r>
+              <w:rPr>
+                <w:noProof/>
+                <w:webHidden/>
+              </w:rPr>
+              <w:tab/>
+            </w:r>
+            <w:r>
+              <w:rPr>
+                <w:noProof/>
+                <w:webHidden/>
+              </w:rPr>
+              <w:fldChar w:fldCharType="begin"/>
+            </w:r>
+            <w:r>
+              <w:rPr>
+                <w:noProof/>
+                <w:webHidden/>
+              </w:rPr>
+              <w:instrText xml:space="preserve"> PAGEREF _Toc20307922 \h </w:instrText>
+            </w:r>
+            <w:r>
+              <w:rPr>
+                <w:noProof/>
+                <w:webHidden/>
+              </w:rPr>
+            </w:r>
+            <w:r>
+              <w:rPr>
+                <w:noProof/>
+                <w:webHidden/>
+              </w:rPr>
+              <w:fldChar w:fldCharType="separate"/>
+            </w:r>
+            <w:r>
+              <w:rPr>
+                <w:noProof/>
+                <w:webHidden/>
+              </w:rPr>
+              <w:t>8</w:t>
+            </w:r>
+            <w:r>
+              <w:rPr>
+                <w:noProof/>
+                <w:webHidden/>
+              </w:rPr>
+              <w:fldChar w:fldCharType="end"/>
+            </w:r>
+          </w:hyperlink>
+        </w:p>
+        <w:p>
+          <w:pPr>
+            <w:pStyle w:val="Sommario3"/>
+            <w:tabs>
+              <w:tab w:val="left" w:pos="1540"/>
+              <w:tab w:val="right" w:leader="dot" w:pos="9628"/>
+            </w:tabs>
+            <w:rPr>
+              <w:rFonts w:eastAsiaTheme="minorEastAsia"/>
+              <w:noProof/>
+              <w:sz w:val="22"/>
+              <w:lang w:eastAsia="it-CH"/>
+            </w:rPr>
+          </w:pPr>
+          <w:hyperlink w:anchor="_Toc20307923" w:history="1">
+            <w:r>
+              <w:rPr>
+                <w:rStyle w:val="Collegamentoipertestuale"/>
+                <w:noProof/>
+              </w:rPr>
+              <w:t>5.1.1.</w:t>
+            </w:r>
+            <w:r>
+              <w:rPr>
+                <w:rFonts w:eastAsiaTheme="minorEastAsia"/>
+                <w:noProof/>
+                <w:sz w:val="22"/>
+                <w:lang w:eastAsia="it-CH"/>
+              </w:rPr>
+              <w:tab/>
+            </w:r>
+            <w:r>
+              <w:rPr>
+                <w:rStyle w:val="Collegamentoipertestuale"/>
+                <w:noProof/>
+              </w:rPr>
+              <w:t>Parametri base</w:t>
+            </w:r>
+            <w:r>
+              <w:rPr>
+                <w:noProof/>
+                <w:webHidden/>
+              </w:rPr>
+              <w:tab/>
+            </w:r>
+            <w:r>
+              <w:rPr>
+                <w:noProof/>
+                <w:webHidden/>
+              </w:rPr>
+              <w:fldChar w:fldCharType="begin"/>
+            </w:r>
+            <w:r>
+              <w:rPr>
+                <w:noProof/>
+                <w:webHidden/>
+              </w:rPr>
+              <w:instrText xml:space="preserve"> PAGEREF _Toc20307923 \h </w:instrText>
+            </w:r>
+            <w:r>
+              <w:rPr>
+                <w:noProof/>
+                <w:webHidden/>
+              </w:rPr>
+            </w:r>
+            <w:r>
+              <w:rPr>
+                <w:noProof/>
+                <w:webHidden/>
+              </w:rPr>
+              <w:fldChar w:fldCharType="separate"/>
+            </w:r>
+            <w:r>
+              <w:rPr>
+                <w:noProof/>
+                <w:webHidden/>
+              </w:rPr>
+              <w:t>8</w:t>
+            </w:r>
+            <w:r>
+              <w:rPr>
+                <w:noProof/>
+                <w:webHidden/>
+              </w:rPr>
+              <w:fldChar w:fldCharType="end"/>
+            </w:r>
+          </w:hyperlink>
+        </w:p>
+        <w:p>
+          <w:pPr>
+            <w:pStyle w:val="Sommario3"/>
+            <w:tabs>
+              <w:tab w:val="left" w:pos="1540"/>
+              <w:tab w:val="right" w:leader="dot" w:pos="9628"/>
+            </w:tabs>
+            <w:rPr>
+              <w:rFonts w:eastAsiaTheme="minorEastAsia"/>
+              <w:noProof/>
+              <w:sz w:val="22"/>
+              <w:lang w:eastAsia="it-CH"/>
+            </w:rPr>
+          </w:pPr>
+          <w:hyperlink w:anchor="_Toc20307924" w:history="1">
+            <w:r>
+              <w:rPr>
+                <w:rStyle w:val="Collegamentoipertestuale"/>
+                <w:noProof/>
+              </w:rPr>
+              <w:t>5.1.2.</w:t>
+            </w:r>
+            <w:r>
+              <w:rPr>
+                <w:rFonts w:eastAsiaTheme="minorEastAsia"/>
+                <w:noProof/>
+                <w:sz w:val="22"/>
+                <w:lang w:eastAsia="it-CH"/>
+              </w:rPr>
+              <w:tab/>
+            </w:r>
+            <w:r>
+              <w:rPr>
+                <w:rStyle w:val="Collegamentoipertestuale"/>
+                <w:noProof/>
+              </w:rPr>
+              <w:t>Valore minimo campo Data Ritorno</w:t>
+            </w:r>
+            <w:r>
+              <w:rPr>
+                <w:noProof/>
+                <w:webHidden/>
+              </w:rPr>
+              <w:tab/>
+            </w:r>
+            <w:r>
+              <w:rPr>
+                <w:noProof/>
+                <w:webHidden/>
+              </w:rPr>
+              <w:fldChar w:fldCharType="begin"/>
+            </w:r>
+            <w:r>
+              <w:rPr>
+                <w:noProof/>
+                <w:webHidden/>
+              </w:rPr>
+              <w:instrText xml:space="preserve"> PAGEREF _Toc20307924 \h </w:instrText>
+            </w:r>
+            <w:r>
+              <w:rPr>
+                <w:noProof/>
+                <w:webHidden/>
+              </w:rPr>
+            </w:r>
+            <w:r>
+              <w:rPr>
+                <w:noProof/>
+                <w:webHidden/>
+              </w:rPr>
+              <w:fldChar w:fldCharType="separate"/>
+            </w:r>
+            <w:r>
+              <w:rPr>
+                <w:noProof/>
+                <w:webHidden/>
+              </w:rPr>
+              <w:t>8</w:t>
+            </w:r>
+            <w:r>
+              <w:rPr>
+                <w:noProof/>
+                <w:webHidden/>
+              </w:rPr>
+              <w:fldChar w:fldCharType="end"/>
+            </w:r>
+          </w:hyperlink>
+        </w:p>
+        <w:p>
+          <w:pPr>
+            <w:pStyle w:val="Sommario3"/>
+            <w:tabs>
+              <w:tab w:val="left" w:pos="1540"/>
+              <w:tab w:val="right" w:leader="dot" w:pos="9628"/>
+            </w:tabs>
+            <w:rPr>
+              <w:rFonts w:eastAsiaTheme="minorEastAsia"/>
+              <w:noProof/>
+              <w:sz w:val="22"/>
+              <w:lang w:eastAsia="it-CH"/>
+            </w:rPr>
+          </w:pPr>
+          <w:hyperlink w:anchor="_Toc20307925" w:history="1">
+            <w:r>
+              <w:rPr>
+                <w:rStyle w:val="Collegamentoipertestuale"/>
+                <w:noProof/>
+              </w:rPr>
+              <w:t>5.1.3.</w:t>
+            </w:r>
+            <w:r>
+              <w:rPr>
+                <w:rFonts w:eastAsiaTheme="minorEastAsia"/>
+                <w:noProof/>
+                <w:sz w:val="22"/>
+                <w:lang w:eastAsia="it-CH"/>
+              </w:rPr>
+              <w:tab/>
+            </w:r>
+            <w:r>
+              <w:rPr>
+                <w:rStyle w:val="Collegamentoipertestuale"/>
+                <w:noProof/>
+              </w:rPr>
+              <w:t>Gestione errori</w:t>
+            </w:r>
+            <w:r>
+              <w:rPr>
+                <w:noProof/>
+                <w:webHidden/>
+              </w:rPr>
+              <w:tab/>
+            </w:r>
+            <w:r>
+              <w:rPr>
+                <w:noProof/>
+                <w:webHidden/>
+              </w:rPr>
+              <w:fldChar w:fldCharType="begin"/>
+            </w:r>
+            <w:r>
+              <w:rPr>
+                <w:noProof/>
+                <w:webHidden/>
+              </w:rPr>
+              <w:instrText xml:space="preserve"> PAGEREF _Toc20307925 \h </w:instrText>
+            </w:r>
+            <w:r>
+              <w:rPr>
+                <w:noProof/>
+                <w:webHidden/>
+              </w:rPr>
+            </w:r>
+            <w:r>
+              <w:rPr>
+                <w:noProof/>
+                <w:webHidden/>
+              </w:rPr>
+              <w:fldChar w:fldCharType="separate"/>
+            </w:r>
+            <w:r>
+              <w:rPr>
+                <w:noProof/>
+                <w:webHidden/>
+              </w:rPr>
+              <w:t>9</w:t>
+            </w:r>
+            <w:r>
+              <w:rPr>
+                <w:noProof/>
+                <w:webHidden/>
+              </w:rPr>
+              <w:fldChar w:fldCharType="end"/>
+            </w:r>
+          </w:hyperlink>
+        </w:p>
+        <w:p>
+          <w:pPr>
+            <w:pStyle w:val="Sommario2"/>
+            <w:tabs>
+              <w:tab w:val="left" w:pos="880"/>
+              <w:tab w:val="right" w:leader="dot" w:pos="9628"/>
+            </w:tabs>
+            <w:rPr>
+              <w:rFonts w:eastAsiaTheme="minorEastAsia"/>
+              <w:noProof/>
+              <w:sz w:val="22"/>
+              <w:lang w:eastAsia="it-CH"/>
+            </w:rPr>
+          </w:pPr>
+          <w:hyperlink w:anchor="_Toc20307926" w:history="1">
+            <w:r>
+              <w:rPr>
+                <w:rStyle w:val="Collegamentoipertestuale"/>
+                <w:noProof/>
+              </w:rPr>
+              <w:t>5.2.</w:t>
+            </w:r>
+            <w:r>
+              <w:rPr>
+                <w:rFonts w:eastAsiaTheme="minorEastAsia"/>
+                <w:noProof/>
+                <w:sz w:val="22"/>
+                <w:lang w:eastAsia="it-CH"/>
+              </w:rPr>
+              <w:tab/>
+            </w:r>
+            <w:r>
+              <w:rPr>
+                <w:rStyle w:val="Collegamentoipertestuale"/>
+                <w:noProof/>
+              </w:rPr>
+              <w:t>Tooltip</w:t>
+            </w:r>
+            <w:r>
+              <w:rPr>
+                <w:noProof/>
+                <w:webHidden/>
+              </w:rPr>
+              <w:tab/>
+            </w:r>
+            <w:r>
+              <w:rPr>
+                <w:noProof/>
+                <w:webHidden/>
+              </w:rPr>
+              <w:fldChar w:fldCharType="begin"/>
+            </w:r>
+            <w:r>
+              <w:rPr>
+                <w:noProof/>
+                <w:webHidden/>
+              </w:rPr>
+              <w:instrText xml:space="preserve"> PAGEREF _Toc20307926 \h </w:instrText>
+            </w:r>
+            <w:r>
+              <w:rPr>
+                <w:noProof/>
+                <w:webHidden/>
+              </w:rPr>
+            </w:r>
+            <w:r>
+              <w:rPr>
+                <w:noProof/>
+                <w:webHidden/>
+              </w:rPr>
+              <w:fldChar w:fldCharType="separate"/>
+            </w:r>
+            <w:r>
+              <w:rPr>
+                <w:noProof/>
+                <w:webHidden/>
+              </w:rPr>
+              <w:t>11</w:t>
+            </w:r>
+            <w:r>
+              <w:rPr>
+                <w:noProof/>
+                <w:webHidden/>
+              </w:rPr>
+              <w:fldChar w:fldCharType="end"/>
+            </w:r>
+          </w:hyperlink>
+        </w:p>
+        <w:p>
+          <w:pPr>
+            <w:pStyle w:val="Sommario2"/>
+            <w:tabs>
+              <w:tab w:val="left" w:pos="880"/>
+              <w:tab w:val="right" w:leader="dot" w:pos="9628"/>
+            </w:tabs>
+            <w:rPr>
+              <w:rFonts w:eastAsiaTheme="minorEastAsia"/>
+              <w:noProof/>
+              <w:sz w:val="22"/>
+              <w:lang w:eastAsia="it-CH"/>
+            </w:rPr>
+          </w:pPr>
+          <w:hyperlink w:anchor="_Toc20307927" w:history="1">
+            <w:r>
+              <w:rPr>
+                <w:rStyle w:val="Collegamentoipertestuale"/>
+                <w:noProof/>
+              </w:rPr>
+              <w:t>5.3.</w:t>
+            </w:r>
+            <w:r>
+              <w:rPr>
+                <w:rFonts w:eastAsiaTheme="minorEastAsia"/>
+                <w:noProof/>
+                <w:sz w:val="22"/>
+                <w:lang w:eastAsia="it-CH"/>
+              </w:rPr>
+              <w:tab/>
+            </w:r>
+            <w:r>
+              <w:rPr>
+                <w:rStyle w:val="Collegamentoipertestuale"/>
+                <w:noProof/>
+              </w:rPr>
+              <w:t>Contatori</w:t>
+            </w:r>
+            <w:r>
+              <w:rPr>
+                <w:noProof/>
+                <w:webHidden/>
+              </w:rPr>
+              <w:tab/>
+            </w:r>
+            <w:r>
+              <w:rPr>
+                <w:noProof/>
+                <w:webHidden/>
+              </w:rPr>
+              <w:fldChar w:fldCharType="begin"/>
+            </w:r>
+            <w:r>
+              <w:rPr>
+                <w:noProof/>
+                <w:webHidden/>
+              </w:rPr>
+              <w:instrText xml:space="preserve"> PAGEREF _Toc20307927 \h </w:instrText>
+            </w:r>
+            <w:r>
+              <w:rPr>
+                <w:noProof/>
+                <w:webHidden/>
+              </w:rPr>
+            </w:r>
+            <w:r>
+              <w:rPr>
+                <w:noProof/>
+                <w:webHidden/>
+              </w:rPr>
+              <w:fldChar w:fldCharType="separate"/>
+            </w:r>
+            <w:r>
+              <w:rPr>
+                <w:noProof/>
+                <w:webHidden/>
+              </w:rPr>
+              <w:t>11</w:t>
+            </w:r>
+            <w:r>
+              <w:rPr>
+                <w:noProof/>
+                <w:webHidden/>
+              </w:rPr>
+              <w:fldChar w:fldCharType="end"/>
+            </w:r>
+          </w:hyperlink>
+        </w:p>
+        <w:p>
+          <w:pPr>
+            <w:pStyle w:val="Sommario2"/>
+            <w:tabs>
+              <w:tab w:val="left" w:pos="880"/>
+              <w:tab w:val="right" w:leader="dot" w:pos="9628"/>
+            </w:tabs>
+            <w:rPr>
+              <w:rFonts w:eastAsiaTheme="minorEastAsia"/>
+              <w:noProof/>
+              <w:sz w:val="22"/>
+              <w:lang w:eastAsia="it-CH"/>
+            </w:rPr>
+          </w:pPr>
+          <w:hyperlink w:anchor="_Toc20307928" w:history="1">
+            <w:r>
+              <w:rPr>
+                <w:rStyle w:val="Collegamentoipertestuale"/>
+                <w:noProof/>
+              </w:rPr>
+              <w:t>5.4.</w:t>
+            </w:r>
+            <w:r>
+              <w:rPr>
+                <w:rFonts w:eastAsiaTheme="minorEastAsia"/>
+                <w:noProof/>
+                <w:sz w:val="22"/>
+                <w:lang w:eastAsia="it-CH"/>
+              </w:rPr>
+              <w:tab/>
+            </w:r>
+            <w:r>
+              <w:rPr>
+                <w:rStyle w:val="Collegamentoipertestuale"/>
+                <w:noProof/>
+              </w:rPr>
+              <w:t>Carosello</w:t>
+            </w:r>
+            <w:r>
+              <w:rPr>
+                <w:noProof/>
+                <w:webHidden/>
+              </w:rPr>
+              <w:tab/>
+            </w:r>
+            <w:r>
+              <w:rPr>
+                <w:noProof/>
+                <w:webHidden/>
+              </w:rPr>
+              <w:fldChar w:fldCharType="begin"/>
+            </w:r>
+            <w:r>
+              <w:rPr>
+                <w:noProof/>
+                <w:webHidden/>
+              </w:rPr>
+              <w:instrText xml:space="preserve"> PAGEREF _Toc20307928 \h </w:instrText>
+            </w:r>
+            <w:r>
+              <w:rPr>
+                <w:noProof/>
+                <w:webHidden/>
+              </w:rPr>
+            </w:r>
+            <w:r>
+              <w:rPr>
+                <w:noProof/>
+                <w:webHidden/>
+              </w:rPr>
+              <w:fldChar w:fldCharType="separate"/>
+            </w:r>
+            <w:r>
+              <w:rPr>
+                <w:noProof/>
+                <w:webHidden/>
+              </w:rPr>
+              <w:t>11</w:t>
+            </w:r>
+            <w:r>
+              <w:rPr>
+                <w:noProof/>
+                <w:webHidden/>
+              </w:rPr>
+              <w:fldChar w:fldCharType="end"/>
+            </w:r>
+          </w:hyperlink>
+        </w:p>
+        <w:p>
+          <w:pPr>
+            <w:pStyle w:val="Sommario3"/>
+            <w:tabs>
+              <w:tab w:val="left" w:pos="1540"/>
+              <w:tab w:val="right" w:leader="dot" w:pos="9628"/>
+            </w:tabs>
+            <w:rPr>
+              <w:rFonts w:eastAsiaTheme="minorEastAsia"/>
+              <w:noProof/>
+              <w:sz w:val="22"/>
+              <w:lang w:eastAsia="it-CH"/>
+            </w:rPr>
+          </w:pPr>
+          <w:hyperlink w:anchor="_Toc20307929" w:history="1">
+            <w:r>
+              <w:rPr>
+                <w:rStyle w:val="Collegamentoipertestuale"/>
+                <w:noProof/>
+              </w:rPr>
+              <w:t>5.4.1.</w:t>
+            </w:r>
+            <w:r>
+              <w:rPr>
+                <w:rFonts w:eastAsiaTheme="minorEastAsia"/>
+                <w:noProof/>
+                <w:sz w:val="22"/>
+                <w:lang w:eastAsia="it-CH"/>
+              </w:rPr>
+              <w:tab/>
+            </w:r>
+            <w:r>
+              <w:rPr>
+                <w:rStyle w:val="Collegamentoipertestuale"/>
+                <w:noProof/>
+              </w:rPr>
+              <w:t>Carosello modale</w:t>
+            </w:r>
+            <w:r>
+              <w:rPr>
+                <w:noProof/>
+                <w:webHidden/>
+              </w:rPr>
+              <w:tab/>
+            </w:r>
+            <w:r>
+              <w:rPr>
+                <w:noProof/>
+                <w:webHidden/>
+              </w:rPr>
+              <w:fldChar w:fldCharType="begin"/>
+            </w:r>
+            <w:r>
+              <w:rPr>
+                <w:noProof/>
+                <w:webHidden/>
+              </w:rPr>
+              <w:instrText xml:space="preserve"> PAGEREF _Toc20307929 \h </w:instrText>
+            </w:r>
+            <w:r>
+              <w:rPr>
+                <w:noProof/>
+                <w:webHidden/>
+              </w:rPr>
+            </w:r>
+            <w:r>
+              <w:rPr>
+                <w:noProof/>
+                <w:webHidden/>
+              </w:rPr>
+              <w:fldChar w:fldCharType="separate"/>
+            </w:r>
+            <w:r>
+              <w:rPr>
+                <w:noProof/>
+                <w:webHidden/>
+              </w:rPr>
+              <w:t>11</w:t>
+            </w:r>
+            <w:r>
+              <w:rPr>
+                <w:noProof/>
+                <w:webHidden/>
+              </w:rPr>
+              <w:fldChar w:fldCharType="end"/>
+            </w:r>
+          </w:hyperlink>
+        </w:p>
+        <w:p>
+          <w:pPr>
+            <w:pStyle w:val="Sommario1"/>
+            <w:tabs>
+              <w:tab w:val="left" w:pos="560"/>
+              <w:tab w:val="right" w:leader="dot" w:pos="9628"/>
+            </w:tabs>
+            <w:rPr>
+              <w:rFonts w:eastAsiaTheme="minorEastAsia"/>
+              <w:noProof/>
+              <w:sz w:val="22"/>
+              <w:lang w:eastAsia="it-CH"/>
+            </w:rPr>
+          </w:pPr>
+          <w:hyperlink w:anchor="_Toc20307930" w:history="1">
+            <w:r>
+              <w:rPr>
+                <w:rStyle w:val="Collegamentoipertestuale"/>
+                <w:noProof/>
+              </w:rPr>
+              <w:t>6.</w:t>
+            </w:r>
+            <w:r>
+              <w:rPr>
+                <w:rFonts w:eastAsiaTheme="minorEastAsia"/>
+                <w:noProof/>
+                <w:sz w:val="22"/>
+                <w:lang w:eastAsia="it-CH"/>
+              </w:rPr>
+              <w:tab/>
+            </w:r>
+            <w:r>
+              <w:rPr>
+                <w:rStyle w:val="Collegamentoipertestuale"/>
+                <w:noProof/>
+              </w:rPr>
               <w:t>Animazioni</w:t>
             </w:r>
             <w:r>
@@ -1065,7 +1945,7 @@
                 <w:noProof/>
                 <w:webHidden/>
               </w:rPr>
-              <w:instrText xml:space="preserve"> PAGEREF _Toc20145343 \h </w:instrText>
+              <w:instrText xml:space="preserve"> PAGEREF _Toc20307930 \h </w:instrText>
             </w:r>
             <w:r>
               <w:rPr>
@@ -1085,7 +1965,623 @@
                 <w:noProof/>
                 <w:webHidden/>
               </w:rPr>
-              <w:t>7</w:t>
+              <w:t>13</w:t>
+            </w:r>
+            <w:r>
+              <w:rPr>
+                <w:noProof/>
+                <w:webHidden/>
+              </w:rPr>
+              <w:fldChar w:fldCharType="end"/>
+            </w:r>
+          </w:hyperlink>
+        </w:p>
+        <w:p>
+          <w:pPr>
+            <w:pStyle w:val="Sommario1"/>
+            <w:tabs>
+              <w:tab w:val="left" w:pos="560"/>
+              <w:tab w:val="right" w:leader="dot" w:pos="9628"/>
+            </w:tabs>
+            <w:rPr>
+              <w:rFonts w:eastAsiaTheme="minorEastAsia"/>
+              <w:noProof/>
+              <w:sz w:val="22"/>
+              <w:lang w:eastAsia="it-CH"/>
+            </w:rPr>
+          </w:pPr>
+          <w:hyperlink w:anchor="_Toc20307931" w:history="1">
+            <w:r>
+              <w:rPr>
+                <w:rStyle w:val="Collegamentoipertestuale"/>
+                <w:noProof/>
+              </w:rPr>
+              <w:t>7.</w:t>
+            </w:r>
+            <w:r>
+              <w:rPr>
+                <w:rFonts w:eastAsiaTheme="minorEastAsia"/>
+                <w:noProof/>
+                <w:sz w:val="22"/>
+                <w:lang w:eastAsia="it-CH"/>
+              </w:rPr>
+              <w:tab/>
+            </w:r>
+            <w:r>
+              <w:rPr>
+                <w:rStyle w:val="Collegamentoipertestuale"/>
+                <w:noProof/>
+              </w:rPr>
+              <w:t>Differenze tra Desktop e Mobile</w:t>
+            </w:r>
+            <w:r>
+              <w:rPr>
+                <w:noProof/>
+                <w:webHidden/>
+              </w:rPr>
+              <w:tab/>
+            </w:r>
+            <w:r>
+              <w:rPr>
+                <w:noProof/>
+                <w:webHidden/>
+              </w:rPr>
+              <w:fldChar w:fldCharType="begin"/>
+            </w:r>
+            <w:r>
+              <w:rPr>
+                <w:noProof/>
+                <w:webHidden/>
+              </w:rPr>
+              <w:instrText xml:space="preserve"> PAGEREF _Toc20307931 \h </w:instrText>
+            </w:r>
+            <w:r>
+              <w:rPr>
+                <w:noProof/>
+                <w:webHidden/>
+              </w:rPr>
+            </w:r>
+            <w:r>
+              <w:rPr>
+                <w:noProof/>
+                <w:webHidden/>
+              </w:rPr>
+              <w:fldChar w:fldCharType="separate"/>
+            </w:r>
+            <w:r>
+              <w:rPr>
+                <w:noProof/>
+                <w:webHidden/>
+              </w:rPr>
+              <w:t>14</w:t>
+            </w:r>
+            <w:r>
+              <w:rPr>
+                <w:noProof/>
+                <w:webHidden/>
+              </w:rPr>
+              <w:fldChar w:fldCharType="end"/>
+            </w:r>
+          </w:hyperlink>
+        </w:p>
+        <w:p>
+          <w:pPr>
+            <w:pStyle w:val="Sommario1"/>
+            <w:tabs>
+              <w:tab w:val="left" w:pos="560"/>
+              <w:tab w:val="right" w:leader="dot" w:pos="9628"/>
+            </w:tabs>
+            <w:rPr>
+              <w:rFonts w:eastAsiaTheme="minorEastAsia"/>
+              <w:noProof/>
+              <w:sz w:val="22"/>
+              <w:lang w:eastAsia="it-CH"/>
+            </w:rPr>
+          </w:pPr>
+          <w:hyperlink w:anchor="_Toc20307932" w:history="1">
+            <w:r>
+              <w:rPr>
+                <w:rStyle w:val="Collegamentoipertestuale"/>
+                <w:noProof/>
+              </w:rPr>
+              <w:t>8.</w:t>
+            </w:r>
+            <w:r>
+              <w:rPr>
+                <w:rFonts w:eastAsiaTheme="minorEastAsia"/>
+                <w:noProof/>
+                <w:sz w:val="22"/>
+                <w:lang w:eastAsia="it-CH"/>
+              </w:rPr>
+              <w:tab/>
+            </w:r>
+            <w:r>
+              <w:rPr>
+                <w:rStyle w:val="Collegamentoipertestuale"/>
+                <w:noProof/>
+              </w:rPr>
+              <w:t>Compatibilità Cross-Browser</w:t>
+            </w:r>
+            <w:r>
+              <w:rPr>
+                <w:noProof/>
+                <w:webHidden/>
+              </w:rPr>
+              <w:tab/>
+            </w:r>
+            <w:r>
+              <w:rPr>
+                <w:noProof/>
+                <w:webHidden/>
+              </w:rPr>
+              <w:fldChar w:fldCharType="begin"/>
+            </w:r>
+            <w:r>
+              <w:rPr>
+                <w:noProof/>
+                <w:webHidden/>
+              </w:rPr>
+              <w:instrText xml:space="preserve"> PAGEREF _Toc20307932 \h </w:instrText>
+            </w:r>
+            <w:r>
+              <w:rPr>
+                <w:noProof/>
+                <w:webHidden/>
+              </w:rPr>
+            </w:r>
+            <w:r>
+              <w:rPr>
+                <w:noProof/>
+                <w:webHidden/>
+              </w:rPr>
+              <w:fldChar w:fldCharType="separate"/>
+            </w:r>
+            <w:r>
+              <w:rPr>
+                <w:noProof/>
+                <w:webHidden/>
+              </w:rPr>
+              <w:t>15</w:t>
+            </w:r>
+            <w:r>
+              <w:rPr>
+                <w:noProof/>
+                <w:webHidden/>
+              </w:rPr>
+              <w:fldChar w:fldCharType="end"/>
+            </w:r>
+          </w:hyperlink>
+        </w:p>
+        <w:p>
+          <w:pPr>
+            <w:pStyle w:val="Sommario2"/>
+            <w:tabs>
+              <w:tab w:val="left" w:pos="880"/>
+              <w:tab w:val="right" w:leader="dot" w:pos="9628"/>
+            </w:tabs>
+            <w:rPr>
+              <w:rFonts w:eastAsiaTheme="minorEastAsia"/>
+              <w:noProof/>
+              <w:sz w:val="22"/>
+              <w:lang w:eastAsia="it-CH"/>
+            </w:rPr>
+          </w:pPr>
+          <w:hyperlink w:anchor="_Toc20307933" w:history="1">
+            <w:r>
+              <w:rPr>
+                <w:rStyle w:val="Collegamentoipertestuale"/>
+                <w:noProof/>
+              </w:rPr>
+              <w:t>8.1.</w:t>
+            </w:r>
+            <w:r>
+              <w:rPr>
+                <w:rFonts w:eastAsiaTheme="minorEastAsia"/>
+                <w:noProof/>
+                <w:sz w:val="22"/>
+                <w:lang w:eastAsia="it-CH"/>
+              </w:rPr>
+              <w:tab/>
+            </w:r>
+            <w:r>
+              <w:rPr>
+                <w:rStyle w:val="Collegamentoipertestuale"/>
+                <w:noProof/>
+              </w:rPr>
+              <w:t>Chrome</w:t>
+            </w:r>
+            <w:r>
+              <w:rPr>
+                <w:noProof/>
+                <w:webHidden/>
+              </w:rPr>
+              <w:tab/>
+            </w:r>
+            <w:r>
+              <w:rPr>
+                <w:noProof/>
+                <w:webHidden/>
+              </w:rPr>
+              <w:fldChar w:fldCharType="begin"/>
+            </w:r>
+            <w:r>
+              <w:rPr>
+                <w:noProof/>
+                <w:webHidden/>
+              </w:rPr>
+              <w:instrText xml:space="preserve"> PAGEREF _Toc20307933 \h </w:instrText>
+            </w:r>
+            <w:r>
+              <w:rPr>
+                <w:noProof/>
+                <w:webHidden/>
+              </w:rPr>
+            </w:r>
+            <w:r>
+              <w:rPr>
+                <w:noProof/>
+                <w:webHidden/>
+              </w:rPr>
+              <w:fldChar w:fldCharType="separate"/>
+            </w:r>
+            <w:r>
+              <w:rPr>
+                <w:noProof/>
+                <w:webHidden/>
+              </w:rPr>
+              <w:t>15</w:t>
+            </w:r>
+            <w:r>
+              <w:rPr>
+                <w:noProof/>
+                <w:webHidden/>
+              </w:rPr>
+              <w:fldChar w:fldCharType="end"/>
+            </w:r>
+          </w:hyperlink>
+        </w:p>
+        <w:p>
+          <w:pPr>
+            <w:pStyle w:val="Sommario2"/>
+            <w:tabs>
+              <w:tab w:val="left" w:pos="880"/>
+              <w:tab w:val="right" w:leader="dot" w:pos="9628"/>
+            </w:tabs>
+            <w:rPr>
+              <w:rFonts w:eastAsiaTheme="minorEastAsia"/>
+              <w:noProof/>
+              <w:sz w:val="22"/>
+              <w:lang w:eastAsia="it-CH"/>
+            </w:rPr>
+          </w:pPr>
+          <w:hyperlink w:anchor="_Toc20307934" w:history="1">
+            <w:r>
+              <w:rPr>
+                <w:rStyle w:val="Collegamentoipertestuale"/>
+                <w:noProof/>
+              </w:rPr>
+              <w:t>8.2.</w:t>
+            </w:r>
+            <w:r>
+              <w:rPr>
+                <w:rFonts w:eastAsiaTheme="minorEastAsia"/>
+                <w:noProof/>
+                <w:sz w:val="22"/>
+                <w:lang w:eastAsia="it-CH"/>
+              </w:rPr>
+              <w:tab/>
+            </w:r>
+            <w:r>
+              <w:rPr>
+                <w:rStyle w:val="Collegamentoipertestuale"/>
+                <w:noProof/>
+              </w:rPr>
+              <w:t>Firefox</w:t>
+            </w:r>
+            <w:r>
+              <w:rPr>
+                <w:noProof/>
+                <w:webHidden/>
+              </w:rPr>
+              <w:tab/>
+            </w:r>
+            <w:r>
+              <w:rPr>
+                <w:noProof/>
+                <w:webHidden/>
+              </w:rPr>
+              <w:fldChar w:fldCharType="begin"/>
+            </w:r>
+            <w:r>
+              <w:rPr>
+                <w:noProof/>
+                <w:webHidden/>
+              </w:rPr>
+              <w:instrText xml:space="preserve"> PAGEREF _Toc20307934 \h </w:instrText>
+            </w:r>
+            <w:r>
+              <w:rPr>
+                <w:noProof/>
+                <w:webHidden/>
+              </w:rPr>
+            </w:r>
+            <w:r>
+              <w:rPr>
+                <w:noProof/>
+                <w:webHidden/>
+              </w:rPr>
+              <w:fldChar w:fldCharType="separate"/>
+            </w:r>
+            <w:r>
+              <w:rPr>
+                <w:noProof/>
+                <w:webHidden/>
+              </w:rPr>
+              <w:t>15</w:t>
+            </w:r>
+            <w:r>
+              <w:rPr>
+                <w:noProof/>
+                <w:webHidden/>
+              </w:rPr>
+              <w:fldChar w:fldCharType="end"/>
+            </w:r>
+          </w:hyperlink>
+        </w:p>
+        <w:p>
+          <w:pPr>
+            <w:pStyle w:val="Sommario2"/>
+            <w:tabs>
+              <w:tab w:val="left" w:pos="880"/>
+              <w:tab w:val="right" w:leader="dot" w:pos="9628"/>
+            </w:tabs>
+            <w:rPr>
+              <w:rFonts w:eastAsiaTheme="minorEastAsia"/>
+              <w:noProof/>
+              <w:sz w:val="22"/>
+              <w:lang w:eastAsia="it-CH"/>
+            </w:rPr>
+          </w:pPr>
+          <w:hyperlink w:anchor="_Toc20307935" w:history="1">
+            <w:r>
+              <w:rPr>
+                <w:rStyle w:val="Collegamentoipertestuale"/>
+                <w:noProof/>
+              </w:rPr>
+              <w:t>8.3.</w:t>
+            </w:r>
+            <w:r>
+              <w:rPr>
+                <w:rFonts w:eastAsiaTheme="minorEastAsia"/>
+                <w:noProof/>
+                <w:sz w:val="22"/>
+                <w:lang w:eastAsia="it-CH"/>
+              </w:rPr>
+              <w:tab/>
+            </w:r>
+            <w:r>
+              <w:rPr>
+                <w:rStyle w:val="Collegamentoipertestuale"/>
+                <w:noProof/>
+              </w:rPr>
+              <w:t>Edge</w:t>
+            </w:r>
+            <w:r>
+              <w:rPr>
+                <w:noProof/>
+                <w:webHidden/>
+              </w:rPr>
+              <w:tab/>
+            </w:r>
+            <w:r>
+              <w:rPr>
+                <w:noProof/>
+                <w:webHidden/>
+              </w:rPr>
+              <w:fldChar w:fldCharType="begin"/>
+            </w:r>
+            <w:r>
+              <w:rPr>
+                <w:noProof/>
+                <w:webHidden/>
+              </w:rPr>
+              <w:instrText xml:space="preserve"> PAGEREF _Toc20307935 \h </w:instrText>
+            </w:r>
+            <w:r>
+              <w:rPr>
+                <w:noProof/>
+                <w:webHidden/>
+              </w:rPr>
+            </w:r>
+            <w:r>
+              <w:rPr>
+                <w:noProof/>
+                <w:webHidden/>
+              </w:rPr>
+              <w:fldChar w:fldCharType="separate"/>
+            </w:r>
+            <w:r>
+              <w:rPr>
+                <w:noProof/>
+                <w:webHidden/>
+              </w:rPr>
+              <w:t>15</w:t>
+            </w:r>
+            <w:r>
+              <w:rPr>
+                <w:noProof/>
+                <w:webHidden/>
+              </w:rPr>
+              <w:fldChar w:fldCharType="end"/>
+            </w:r>
+          </w:hyperlink>
+        </w:p>
+        <w:p>
+          <w:pPr>
+            <w:pStyle w:val="Sommario2"/>
+            <w:tabs>
+              <w:tab w:val="left" w:pos="880"/>
+              <w:tab w:val="right" w:leader="dot" w:pos="9628"/>
+            </w:tabs>
+            <w:rPr>
+              <w:rFonts w:eastAsiaTheme="minorEastAsia"/>
+              <w:noProof/>
+              <w:sz w:val="22"/>
+              <w:lang w:eastAsia="it-CH"/>
+            </w:rPr>
+          </w:pPr>
+          <w:hyperlink w:anchor="_Toc20307936" w:history="1">
+            <w:r>
+              <w:rPr>
+                <w:rStyle w:val="Collegamentoipertestuale"/>
+                <w:noProof/>
+              </w:rPr>
+              <w:t>8.4.</w:t>
+            </w:r>
+            <w:r>
+              <w:rPr>
+                <w:rFonts w:eastAsiaTheme="minorEastAsia"/>
+                <w:noProof/>
+                <w:sz w:val="22"/>
+                <w:lang w:eastAsia="it-CH"/>
+              </w:rPr>
+              <w:tab/>
+            </w:r>
+            <w:r>
+              <w:rPr>
+                <w:rStyle w:val="Collegamentoipertestuale"/>
+                <w:noProof/>
+              </w:rPr>
+              <w:t>Internet Explorer</w:t>
+            </w:r>
+            <w:r>
+              <w:rPr>
+                <w:noProof/>
+                <w:webHidden/>
+              </w:rPr>
+              <w:tab/>
+            </w:r>
+            <w:r>
+              <w:rPr>
+                <w:noProof/>
+                <w:webHidden/>
+              </w:rPr>
+              <w:fldChar w:fldCharType="begin"/>
+            </w:r>
+            <w:r>
+              <w:rPr>
+                <w:noProof/>
+                <w:webHidden/>
+              </w:rPr>
+              <w:instrText xml:space="preserve"> PAGEREF _Toc20307936 \h </w:instrText>
+            </w:r>
+            <w:r>
+              <w:rPr>
+                <w:noProof/>
+                <w:webHidden/>
+              </w:rPr>
+            </w:r>
+            <w:r>
+              <w:rPr>
+                <w:noProof/>
+                <w:webHidden/>
+              </w:rPr>
+              <w:fldChar w:fldCharType="separate"/>
+            </w:r>
+            <w:r>
+              <w:rPr>
+                <w:noProof/>
+                <w:webHidden/>
+              </w:rPr>
+              <w:t>15</w:t>
+            </w:r>
+            <w:r>
+              <w:rPr>
+                <w:noProof/>
+                <w:webHidden/>
+              </w:rPr>
+              <w:fldChar w:fldCharType="end"/>
+            </w:r>
+          </w:hyperlink>
+        </w:p>
+        <w:p>
+          <w:pPr>
+            <w:pStyle w:val="Sommario2"/>
+            <w:tabs>
+              <w:tab w:val="left" w:pos="880"/>
+              <w:tab w:val="right" w:leader="dot" w:pos="9628"/>
+            </w:tabs>
+            <w:rPr>
+              <w:rFonts w:eastAsiaTheme="minorEastAsia"/>
+              <w:noProof/>
+              <w:sz w:val="22"/>
+              <w:lang w:eastAsia="it-CH"/>
+            </w:rPr>
+          </w:pPr>
+          <w:hyperlink w:anchor="_Toc20307937" w:history="1">
+            <w:r>
+              <w:rPr>
+                <w:rStyle w:val="Collegamentoipertestuale"/>
+                <w:noProof/>
+              </w:rPr>
+              <w:t>8.5.</w:t>
+            </w:r>
+            <w:r>
+              <w:rPr>
+                <w:rFonts w:eastAsiaTheme="minorEastAsia"/>
+                <w:noProof/>
+                <w:sz w:val="22"/>
+                <w:lang w:eastAsia="it-CH"/>
+              </w:rPr>
+              <w:tab/>
+            </w:r>
+            <w:r>
+              <w:rPr>
+                <w:rStyle w:val="Collegamentoipertestuale"/>
+                <w:noProof/>
+              </w:rPr>
+              <w:t>Safari</w:t>
+            </w:r>
+            <w:r>
+              <w:rPr>
+                <w:noProof/>
+                <w:webHidden/>
+              </w:rPr>
+              <w:tab/>
+            </w:r>
+            <w:r>
+              <w:rPr>
+                <w:noProof/>
+                <w:webHidden/>
+              </w:rPr>
+              <w:fldChar w:fldCharType="begin"/>
+            </w:r>
+            <w:r>
+              <w:rPr>
+                <w:noProof/>
+                <w:webHidden/>
+              </w:rPr>
+              <w:instrText xml:space="preserve"> PAGEREF _Toc20307937 \h </w:instrText>
+            </w:r>
+            <w:r>
+              <w:rPr>
+                <w:noProof/>
+                <w:webHidden/>
+              </w:rPr>
+            </w:r>
+            <w:r>
+              <w:rPr>
+                <w:noProof/>
+                <w:webHidden/>
+              </w:rPr>
+              <w:fldChar w:fldCharType="separate"/>
+            </w:r>
+            <w:r>
+              <w:rPr>
+                <w:noProof/>
+                <w:webHidden/>
+              </w:rPr>
+              <w:t>15</w:t>
             </w:r>
             <w:r>
               <w:rPr>
@@ -1101,6 +2597,7 @@
             <w:rPr>
               <w:lang w:val="it-IT"/>
             </w:rPr>
+            <w:lastRenderedPageBreak/>
             <w:fldChar w:fldCharType="end"/>
           </w:r>
         </w:p>
@@ -1126,7 +2623,7 @@
       <w:pPr>
         <w:pStyle w:val="Titolo1"/>
       </w:pPr>
-      <w:bookmarkStart w:id="1" w:name="_Toc20145333"/>
+      <w:bookmarkStart w:id="1" w:name="_Toc20307910"/>
       <w:r>
         <w:lastRenderedPageBreak/>
         <w:t>Tecnologie Utilizzate</w:t>
@@ -1137,7 +2634,7 @@
       <w:pPr>
         <w:pStyle w:val="Titolo2"/>
       </w:pPr>
-      <w:bookmarkStart w:id="2" w:name="_Toc20145334"/>
+      <w:bookmarkStart w:id="2" w:name="_Toc20307911"/>
       <w:r>
         <w:t>Bootstrap</w:t>
       </w:r>
@@ -1222,7 +2719,7 @@
       <w:pPr>
         <w:pStyle w:val="Titolo2"/>
       </w:pPr>
-      <w:bookmarkStart w:id="3" w:name="_Toc20145335"/>
+      <w:bookmarkStart w:id="3" w:name="_Toc20307912"/>
       <w:r>
         <w:t>jQuery</w:t>
       </w:r>
@@ -1307,7 +2804,7 @@
       <w:pPr>
         <w:pStyle w:val="Titolo2"/>
       </w:pPr>
-      <w:bookmarkStart w:id="4" w:name="_Toc20145336"/>
+      <w:bookmarkStart w:id="4" w:name="_Toc20307913"/>
       <w:r>
         <w:rPr>
           <w:noProof/>
@@ -1411,6 +2908,7 @@
           <w:szCs w:val="40"/>
         </w:rPr>
       </w:pPr>
+      <w:bookmarkStart w:id="5" w:name="_Toc20307914"/>
       <w:r>
         <w:rPr>
           <w:noProof/>
@@ -1480,6 +2978,7 @@
       <w:r>
         <w:t>strap-Datepicker</w:t>
       </w:r>
+      <w:bookmarkEnd w:id="5"/>
     </w:p>
     <w:p>
       <w:pPr>
@@ -1502,18 +3001,18 @@
       <w:pPr>
         <w:pStyle w:val="Titolo1"/>
       </w:pPr>
-      <w:bookmarkStart w:id="5" w:name="_Toc20145337"/>
+      <w:bookmarkStart w:id="6" w:name="_Toc20307915"/>
       <w:r>
         <w:lastRenderedPageBreak/>
         <w:t>Software Utilizzati</w:t>
       </w:r>
-      <w:bookmarkEnd w:id="5"/>
+      <w:bookmarkEnd w:id="6"/>
     </w:p>
     <w:p>
       <w:pPr>
         <w:pStyle w:val="Titolo2"/>
       </w:pPr>
-      <w:bookmarkStart w:id="6" w:name="_Toc20145338"/>
+      <w:bookmarkStart w:id="7" w:name="_Toc20307916"/>
       <w:r>
         <w:rPr>
           <w:noProof/>
@@ -1584,7 +3083,7 @@
       <w:r>
         <w:t>Visual Studio Code</w:t>
       </w:r>
-      <w:bookmarkEnd w:id="6"/>
+      <w:bookmarkEnd w:id="7"/>
     </w:p>
     <w:p>
       <w:r>
@@ -1610,7 +3109,7 @@
       <w:pPr>
         <w:pStyle w:val="Titolo2"/>
       </w:pPr>
-      <w:bookmarkStart w:id="7" w:name="_Toc20145339"/>
+      <w:bookmarkStart w:id="8" w:name="_Toc20307917"/>
       <w:r>
         <w:rPr>
           <w:noProof/>
@@ -1681,10 +3180,10 @@
       <w:r>
         <w:t>Lar</w:t>
       </w:r>
-      <w:bookmarkEnd w:id="7"/>
       <w:r>
         <w:t>agon</w:t>
       </w:r>
+      <w:bookmarkEnd w:id="8"/>
     </w:p>
     <w:p>
       <w:r>
@@ -1706,9 +3205,11 @@
       <w:pPr>
         <w:pStyle w:val="Titolo2"/>
       </w:pPr>
+      <w:bookmarkStart w:id="9" w:name="_Toc20307918"/>
       <w:r>
         <w:t>SourceTree</w:t>
       </w:r>
+      <w:bookmarkEnd w:id="9"/>
     </w:p>
     <w:p>
       <w:r>
@@ -1792,7 +3293,7 @@
       <w:pPr>
         <w:pStyle w:val="Titolo1"/>
       </w:pPr>
-      <w:bookmarkStart w:id="8" w:name="_Toc20145340"/>
+      <w:bookmarkStart w:id="10" w:name="_Toc20307919"/>
       <w:r>
         <w:rPr>
           <w:noProof/>
@@ -1864,7 +3365,7 @@
       <w:r>
         <w:t>Adobe XD</w:t>
       </w:r>
-      <w:bookmarkEnd w:id="8"/>
+      <w:bookmarkEnd w:id="10"/>
     </w:p>
     <w:p>
       <w:r>
@@ -1887,12 +3388,12 @@
       <w:pPr>
         <w:pStyle w:val="Titolo1"/>
       </w:pPr>
-      <w:bookmarkStart w:id="9" w:name="_Toc20145341"/>
+      <w:bookmarkStart w:id="11" w:name="_Toc20307920"/>
       <w:r>
         <w:lastRenderedPageBreak/>
         <w:t>Interfaccia</w:t>
       </w:r>
-      <w:bookmarkEnd w:id="9"/>
+      <w:bookmarkEnd w:id="11"/>
     </w:p>
     <w:p>
       <w:pPr>
@@ -1914,20 +3415,22 @@
       <w:pPr>
         <w:pStyle w:val="Titolo1"/>
       </w:pPr>
-      <w:bookmarkStart w:id="10" w:name="_Toc20145342"/>
+      <w:bookmarkStart w:id="12" w:name="_Toc20307921"/>
       <w:r>
         <w:lastRenderedPageBreak/>
         <w:t>Funzioni</w:t>
       </w:r>
-      <w:bookmarkEnd w:id="10"/>
+      <w:bookmarkEnd w:id="12"/>
     </w:p>
     <w:p>
       <w:pPr>
         <w:pStyle w:val="Titolo2"/>
       </w:pPr>
+      <w:bookmarkStart w:id="13" w:name="_Toc20307922"/>
       <w:r>
         <w:t>Datepicker</w:t>
       </w:r>
+      <w:bookmarkEnd w:id="13"/>
     </w:p>
     <w:p>
       <w:r>
@@ -1944,9 +3447,11 @@
       <w:pPr>
         <w:pStyle w:val="Titolo3"/>
       </w:pPr>
+      <w:bookmarkStart w:id="14" w:name="_Toc20307923"/>
       <w:r>
         <w:t>Parametri base</w:t>
       </w:r>
+      <w:bookmarkEnd w:id="14"/>
     </w:p>
     <w:p>
       <w:r>
@@ -2051,9 +3556,11 @@
       <w:pPr>
         <w:pStyle w:val="Titolo3"/>
       </w:pPr>
+      <w:bookmarkStart w:id="15" w:name="_Toc20307924"/>
       <w:r>
         <w:t>Valore minimo campo Data Ritorno</w:t>
       </w:r>
+      <w:bookmarkEnd w:id="15"/>
     </w:p>
     <w:p>
       <w:pPr>
@@ -2209,9 +3716,11 @@
       <w:pPr>
         <w:pStyle w:val="Titolo3"/>
       </w:pPr>
+      <w:bookmarkStart w:id="16" w:name="_Toc20307925"/>
       <w:r>
         <w:t>Gestione errori</w:t>
       </w:r>
+      <w:bookmarkEnd w:id="16"/>
     </w:p>
     <w:p>
       <w:r>
@@ -2382,8 +3891,6 @@
       <w:r>
         <w:t>quale</w:t>
       </w:r>
-      <w:bookmarkStart w:id="11" w:name="_GoBack"/>
-      <w:bookmarkEnd w:id="11"/>
       <w:r>
         <w:t xml:space="preserve"> bisogna tenere conto è il cambio della data del campo data arrivo dopo che è stata inserita una data nel campo data partenza, siccome questa situazi</w:t>
       </w:r>
@@ -2393,19 +3900,458 @@
     </w:p>
     <w:p>
       <w:pPr>
+        <w:jc w:val="center"/>
+      </w:pPr>
+      <w:r>
+        <w:rPr>
+          <w:noProof/>
+        </w:rPr>
+        <w:drawing>
+          <wp:inline distT="0" distB="0" distL="0" distR="0">
+            <wp:extent cx="4828309" cy="4498674"/>
+            <wp:effectExtent l="0" t="0" r="0" b="0"/>
+            <wp:docPr id="9" name="Immagine 9"/>
+            <wp:cNvGraphicFramePr>
+              <a:graphicFrameLocks xmlns:a="http://schemas.openxmlformats.org/drawingml/2006/main" noChangeAspect="1"/>
+            </wp:cNvGraphicFramePr>
+            <a:graphic xmlns:a="http://schemas.openxmlformats.org/drawingml/2006/main">
+              <a:graphicData uri="http://schemas.openxmlformats.org/drawingml/2006/picture">
+                <pic:pic xmlns:pic="http://schemas.openxmlformats.org/drawingml/2006/picture">
+                  <pic:nvPicPr>
+                    <pic:cNvPr id="9" name="funzioneControlloDataPartenza.png"/>
+                    <pic:cNvPicPr/>
+                  </pic:nvPicPr>
+                  <pic:blipFill>
+                    <a:blip r:embed="rId21" cstate="print">
+                      <a:extLst>
+                        <a:ext uri="{28A0092B-C50C-407E-A947-70E740481C1C}">
+                          <a14:useLocalDpi xmlns:a14="http://schemas.microsoft.com/office/drawing/2010/main" val="0"/>
+                        </a:ext>
+                      </a:extLst>
+                    </a:blip>
+                    <a:stretch>
+                      <a:fillRect/>
+                    </a:stretch>
+                  </pic:blipFill>
+                  <pic:spPr>
+                    <a:xfrm>
+                      <a:off x="0" y="0"/>
+                      <a:ext cx="4868797" cy="4536398"/>
+                    </a:xfrm>
+                    <a:prstGeom prst="rect">
+                      <a:avLst/>
+                    </a:prstGeom>
+                  </pic:spPr>
+                </pic:pic>
+              </a:graphicData>
+            </a:graphic>
+          </wp:inline>
+        </w:drawing>
+      </w:r>
+    </w:p>
+    <w:p>
+      <w:r>
+        <w:t xml:space="preserve">Ho poi sviluppato una funzione che si occupa di verificare la correttezza del valore inserito nel campo data partenza, prima controllando se è il campo non è vuoto e </w:t>
+      </w:r>
+      <w:r>
+        <w:lastRenderedPageBreak/>
+        <w:t>poi controllando se la data inserita sia effettivamente superiore a quella indicata nel campo precedente.</w:t>
+      </w:r>
+    </w:p>
+    <w:p>
+      <w:r>
+        <w:t xml:space="preserve">Infine ho aggiunto l’attributo </w:t>
+      </w:r>
+      <w:r>
+        <w:rPr>
+          <w:b/>
+          <w:bCs/>
+        </w:rPr>
+        <w:t>disabled</w:t>
+      </w:r>
+      <w:r>
+        <w:t xml:space="preserve"> anche al pulsante che permette di inviare i dati inseriti all’utente tramite il metodo get, per evitare che l’utente possa </w:t>
+      </w:r>
+      <w:r>
+        <w:t>cliccarlo senza aver prima inserito entrambe le date, ho quindi deciso di sfruttare la stessa funzione descritta poco fa, che si occupa dunque anche di rendere utilizzabile il bottone all’utente, nel caso in cui tutti i controlli abbiano un responso positivo.</w:t>
+      </w:r>
+    </w:p>
+    <w:p>
+      <w:pPr>
         <w:pStyle w:val="Titolo2"/>
       </w:pPr>
+      <w:bookmarkStart w:id="17" w:name="_Toc20307926"/>
+      <w:r>
+        <w:t>Tooltip</w:t>
+      </w:r>
+      <w:bookmarkEnd w:id="17"/>
+    </w:p>
+    <w:p>
+      <w:r>
+        <w:t>Tutti i tooltip presenti all’interno del nostro Web Booking Engine sono stati implementati attraverso Bootstrap</w:t>
+      </w:r>
+      <w:r>
+        <w:t>.</w:t>
+      </w:r>
+    </w:p>
+    <w:p>
+      <w:pPr>
+        <w:jc w:val="center"/>
+      </w:pPr>
+      <w:r>
+        <w:rPr>
+          <w:noProof/>
+        </w:rPr>
+        <w:drawing>
+          <wp:inline distT="0" distB="0" distL="0" distR="0">
+            <wp:extent cx="5881255" cy="607164"/>
+            <wp:effectExtent l="0" t="0" r="5715" b="2540"/>
+            <wp:docPr id="15" name="Immagine 15"/>
+            <wp:cNvGraphicFramePr>
+              <a:graphicFrameLocks xmlns:a="http://schemas.openxmlformats.org/drawingml/2006/main" noChangeAspect="1"/>
+            </wp:cNvGraphicFramePr>
+            <a:graphic xmlns:a="http://schemas.openxmlformats.org/drawingml/2006/main">
+              <a:graphicData uri="http://schemas.openxmlformats.org/drawingml/2006/picture">
+                <pic:pic xmlns:pic="http://schemas.openxmlformats.org/drawingml/2006/picture">
+                  <pic:nvPicPr>
+                    <pic:cNvPr id="15" name="tooltipHTML.png"/>
+                    <pic:cNvPicPr/>
+                  </pic:nvPicPr>
+                  <pic:blipFill>
+                    <a:blip r:embed="rId22">
+                      <a:extLst>
+                        <a:ext uri="{28A0092B-C50C-407E-A947-70E740481C1C}">
+                          <a14:useLocalDpi xmlns:a14="http://schemas.microsoft.com/office/drawing/2010/main" val="0"/>
+                        </a:ext>
+                      </a:extLst>
+                    </a:blip>
+                    <a:stretch>
+                      <a:fillRect/>
+                    </a:stretch>
+                  </pic:blipFill>
+                  <pic:spPr>
+                    <a:xfrm>
+                      <a:off x="0" y="0"/>
+                      <a:ext cx="5908023" cy="609927"/>
+                    </a:xfrm>
+                    <a:prstGeom prst="rect">
+                      <a:avLst/>
+                    </a:prstGeom>
+                  </pic:spPr>
+                </pic:pic>
+              </a:graphicData>
+            </a:graphic>
+          </wp:inline>
+        </w:drawing>
+      </w:r>
+      <w:r>
+        <w:br w:type="textWrapping" w:clear="all"/>
+      </w:r>
+    </w:p>
+    <w:p>
+      <w:r>
+        <w:t xml:space="preserve">Per inserire un tooltip in un elemento, il primo passo è quello di indicare il </w:t>
+      </w:r>
+      <w:r>
+        <w:rPr>
+          <w:b/>
+          <w:bCs/>
+        </w:rPr>
+        <w:t>data-toggle</w:t>
+      </w:r>
+      <w:r>
+        <w:t xml:space="preserve">, che verrà utilizzato in seguito per inizializzare il tooltip, bisogna poi indicare il </w:t>
+      </w:r>
+      <w:r>
+        <w:rPr>
+          <w:b/>
+          <w:bCs/>
+        </w:rPr>
+        <w:t>title</w:t>
+      </w:r>
+      <w:r>
+        <w:t>, ossia il testo che verrà inserito all’interno del nostro tooltip.</w:t>
+      </w:r>
+    </w:p>
+    <w:p>
+      <w:pPr>
+        <w:jc w:val="center"/>
+      </w:pPr>
+      <w:r>
+        <w:rPr>
+          <w:noProof/>
+        </w:rPr>
+        <w:drawing>
+          <wp:inline distT="0" distB="0" distL="0" distR="0">
+            <wp:extent cx="3906568" cy="608400"/>
+            <wp:effectExtent l="0" t="0" r="0" b="1270"/>
+            <wp:docPr id="16" name="Immagine 16"/>
+            <wp:cNvGraphicFramePr>
+              <a:graphicFrameLocks xmlns:a="http://schemas.openxmlformats.org/drawingml/2006/main" noChangeAspect="1"/>
+            </wp:cNvGraphicFramePr>
+            <a:graphic xmlns:a="http://schemas.openxmlformats.org/drawingml/2006/main">
+              <a:graphicData uri="http://schemas.openxmlformats.org/drawingml/2006/picture">
+                <pic:pic xmlns:pic="http://schemas.openxmlformats.org/drawingml/2006/picture">
+                  <pic:nvPicPr>
+                    <pic:cNvPr id="16" name="tooltipJS.png"/>
+                    <pic:cNvPicPr/>
+                  </pic:nvPicPr>
+                  <pic:blipFill>
+                    <a:blip r:embed="rId23">
+                      <a:extLst>
+                        <a:ext uri="{28A0092B-C50C-407E-A947-70E740481C1C}">
+                          <a14:useLocalDpi xmlns:a14="http://schemas.microsoft.com/office/drawing/2010/main" val="0"/>
+                        </a:ext>
+                      </a:extLst>
+                    </a:blip>
+                    <a:stretch>
+                      <a:fillRect/>
+                    </a:stretch>
+                  </pic:blipFill>
+                  <pic:spPr>
+                    <a:xfrm>
+                      <a:off x="0" y="0"/>
+                      <a:ext cx="3906568" cy="608400"/>
+                    </a:xfrm>
+                    <a:prstGeom prst="rect">
+                      <a:avLst/>
+                    </a:prstGeom>
+                  </pic:spPr>
+                </pic:pic>
+              </a:graphicData>
+            </a:graphic>
+          </wp:inline>
+        </w:drawing>
+      </w:r>
+    </w:p>
+    <w:p>
+      <w:r>
+        <w:t>Una volta specificati i due attributi, non ci resterà che inizializzare il tooltip</w:t>
+      </w:r>
+      <w:r>
+        <w:t xml:space="preserve"> tramite </w:t>
+      </w:r>
+      <w:r>
+        <w:t>jQuery</w:t>
+      </w:r>
+      <w:r>
+        <w:t xml:space="preserve">, per fare ciò ci basterà richiamare il </w:t>
+      </w:r>
+      <w:r>
+        <w:rPr>
+          <w:b/>
+          <w:bCs/>
+        </w:rPr>
+        <w:t>data-toggle</w:t>
+      </w:r>
+      <w:r>
+        <w:t xml:space="preserve"> che abbiamo inserito in precedenza, come indicato dallo screenshot qua sopra. </w:t>
+      </w:r>
+    </w:p>
+    <w:p>
+      <w:pPr>
+        <w:pStyle w:val="Titolo2"/>
+      </w:pPr>
+      <w:bookmarkStart w:id="18" w:name="_Toc20307927"/>
       <w:r>
         <w:t>Contatori</w:t>
       </w:r>
+      <w:bookmarkEnd w:id="18"/>
     </w:p>
     <w:p>
       <w:pPr>
         <w:pStyle w:val="Titolo2"/>
       </w:pPr>
+      <w:bookmarkStart w:id="19" w:name="_Toc20307928"/>
       <w:r>
         <w:t>Carosello</w:t>
       </w:r>
+      <w:bookmarkEnd w:id="19"/>
+    </w:p>
+    <w:p>
+      <w:r>
+        <w:t>Anche i caroselli, che si occupano di mostrare all’utente le foto delle camere, sono stati inseriti con l’aiuto di Bootstrap</w:t>
+      </w:r>
+      <w:r>
+        <w:t xml:space="preserve">, ai quali non ho </w:t>
+      </w:r>
+      <w:r>
+        <w:t>aggiunto alcuna modifica, siccome il layout di default, si adatta perfettamente alle nostre esigenze.</w:t>
+      </w:r>
+    </w:p>
+    <w:p>
+      <w:pPr>
+        <w:pStyle w:val="Titolo3"/>
+      </w:pPr>
+      <w:bookmarkStart w:id="20" w:name="_Toc20307929"/>
+      <w:r>
+        <w:t>Carosello modale</w:t>
+      </w:r>
+      <w:bookmarkEnd w:id="20"/>
+    </w:p>
+    <w:p>
+      <w:r>
+        <w:t>Questo speciale carosello ha richiesto alcune modifiche strutturali, al contrario di quelli “normali”.</w:t>
+      </w:r>
+    </w:p>
+    <w:p>
+      <w:r>
+        <w:lastRenderedPageBreak/>
+        <w:t>La prima di queste modifiche è forse quella più evidente</w:t>
+      </w:r>
+      <w:r>
+        <w:t>, ovvero il fatto che questo carosello è contenuto in una finestra modale, anche in questo caso implementato grazie a Bootstrap.</w:t>
+      </w:r>
+    </w:p>
+    <w:p>
+      <w:pPr>
+        <w:jc w:val="center"/>
+      </w:pPr>
+      <w:r>
+        <w:rPr>
+          <w:noProof/>
+        </w:rPr>
+        <w:drawing>
+          <wp:inline distT="0" distB="0" distL="0" distR="0">
+            <wp:extent cx="3075709" cy="496237"/>
+            <wp:effectExtent l="0" t="0" r="0" b="0"/>
+            <wp:docPr id="17" name="Immagine 17"/>
+            <wp:cNvGraphicFramePr>
+              <a:graphicFrameLocks xmlns:a="http://schemas.openxmlformats.org/drawingml/2006/main" noChangeAspect="1"/>
+            </wp:cNvGraphicFramePr>
+            <a:graphic xmlns:a="http://schemas.openxmlformats.org/drawingml/2006/main">
+              <a:graphicData uri="http://schemas.openxmlformats.org/drawingml/2006/picture">
+                <pic:pic xmlns:pic="http://schemas.openxmlformats.org/drawingml/2006/picture">
+                  <pic:nvPicPr>
+                    <pic:cNvPr id="17" name="modaleApertura.png"/>
+                    <pic:cNvPicPr/>
+                  </pic:nvPicPr>
+                  <pic:blipFill>
+                    <a:blip r:embed="rId24">
+                      <a:extLst>
+                        <a:ext uri="{28A0092B-C50C-407E-A947-70E740481C1C}">
+                          <a14:useLocalDpi xmlns:a14="http://schemas.microsoft.com/office/drawing/2010/main" val="0"/>
+                        </a:ext>
+                      </a:extLst>
+                    </a:blip>
+                    <a:stretch>
+                      <a:fillRect/>
+                    </a:stretch>
+                  </pic:blipFill>
+                  <pic:spPr>
+                    <a:xfrm>
+                      <a:off x="0" y="0"/>
+                      <a:ext cx="3179050" cy="512910"/>
+                    </a:xfrm>
+                    <a:prstGeom prst="rect">
+                      <a:avLst/>
+                    </a:prstGeom>
+                  </pic:spPr>
+                </pic:pic>
+              </a:graphicData>
+            </a:graphic>
+          </wp:inline>
+        </w:drawing>
+      </w:r>
+    </w:p>
+    <w:p>
+      <w:r>
+        <w:t xml:space="preserve">I due attributi html, rappresentati nello screenshot qua sopra, sono viene aggiunto a ciascun carosello “normale”, queste due proprietà chiamano la finestra modale con l’id identico a quanto inserito in </w:t>
+      </w:r>
+      <w:r>
+        <w:rPr>
+          <w:b/>
+          <w:bCs/>
+        </w:rPr>
+        <w:t>data-target</w:t>
+      </w:r>
+      <w:r>
+        <w:t>, quando l’utente clicca sull’elemento che contiene questi attributi.</w:t>
+      </w:r>
+    </w:p>
+    <w:p>
+      <w:r>
+        <w:t>Ora però noi abbiamo più caroselli “normali” ma solo uno modale, quindi se vogliamo fare in modo che il nostro carosello “speciale” mostri ogni volta le immagini della camera giusta dobbiamo renderlo dinamico.</w:t>
+      </w:r>
+    </w:p>
+    <w:p>
+      <w:pPr>
+        <w:jc w:val="center"/>
+      </w:pPr>
+      <w:r>
+        <w:rPr>
+          <w:noProof/>
+        </w:rPr>
+        <w:drawing>
+          <wp:inline distT="0" distB="0" distL="0" distR="0">
+            <wp:extent cx="3768437" cy="1033407"/>
+            <wp:effectExtent l="0" t="0" r="3810" b="0"/>
+            <wp:docPr id="18" name="Immagine 18"/>
+            <wp:cNvGraphicFramePr>
+              <a:graphicFrameLocks xmlns:a="http://schemas.openxmlformats.org/drawingml/2006/main" noChangeAspect="1"/>
+            </wp:cNvGraphicFramePr>
+            <a:graphic xmlns:a="http://schemas.openxmlformats.org/drawingml/2006/main">
+              <a:graphicData uri="http://schemas.openxmlformats.org/drawingml/2006/picture">
+                <pic:pic xmlns:pic="http://schemas.openxmlformats.org/drawingml/2006/picture">
+                  <pic:nvPicPr>
+                    <pic:cNvPr id="18" name="modaleFunzione.png"/>
+                    <pic:cNvPicPr/>
+                  </pic:nvPicPr>
+                  <pic:blipFill>
+                    <a:blip r:embed="rId25" cstate="print">
+                      <a:extLst>
+                        <a:ext uri="{28A0092B-C50C-407E-A947-70E740481C1C}">
+                          <a14:useLocalDpi xmlns:a14="http://schemas.microsoft.com/office/drawing/2010/main" val="0"/>
+                        </a:ext>
+                      </a:extLst>
+                    </a:blip>
+                    <a:stretch>
+                      <a:fillRect/>
+                    </a:stretch>
+                  </pic:blipFill>
+                  <pic:spPr>
+                    <a:xfrm>
+                      <a:off x="0" y="0"/>
+                      <a:ext cx="3813065" cy="1045645"/>
+                    </a:xfrm>
+                    <a:prstGeom prst="rect">
+                      <a:avLst/>
+                    </a:prstGeom>
+                  </pic:spPr>
+                </pic:pic>
+              </a:graphicData>
+            </a:graphic>
+          </wp:inline>
+        </w:drawing>
+      </w:r>
+    </w:p>
+    <w:p>
+      <w:r>
+        <w:t>Ho quindi creato una funzione, che si attiva ogni volta in cui la finestra modale viene chiamata, svuota il contenuto del div contenente le immagini, trova il medesimo contenitore nel carosello che ha chiamato la funzione e ne coppia il contenuto all’interno del div che è stato in precedenza.</w:t>
+      </w:r>
+      <w:r>
+        <w:br/>
+        <w:t xml:space="preserve">Questo procedimento permette al carosello nella finestra modale di mostrare ogni volta le immagini della camera giusta, evita inoltre la possibilità che rimangano le foto della camera che l’utente ha cliccato in precedenza, siccome ogni volta che la funzione viene chiamata </w:t>
+      </w:r>
+      <w:r>
+        <w:t>elimina</w:t>
+      </w:r>
+      <w:r>
+        <w:t xml:space="preserve"> tutte le fotografie </w:t>
+      </w:r>
+      <w:r>
+        <w:t xml:space="preserve">che il carosello modale conteneva </w:t>
+      </w:r>
+      <w:r>
+        <w:t>in precedenza.</w:t>
+      </w:r>
+      <w:bookmarkStart w:id="21" w:name="_GoBack"/>
+      <w:bookmarkEnd w:id="21"/>
+    </w:p>
+    <w:p>
+      <w:pPr>
+        <w:spacing w:before="0"/>
+      </w:pPr>
       <w:r>
         <w:br w:type="page"/>
       </w:r>
@@ -2414,12 +4360,12 @@
       <w:pPr>
         <w:pStyle w:val="Titolo1"/>
       </w:pPr>
-      <w:bookmarkStart w:id="12" w:name="_Toc20145343"/>
+      <w:bookmarkStart w:id="22" w:name="_Toc20307930"/>
       <w:r>
         <w:lastRenderedPageBreak/>
         <w:t>Animazioni</w:t>
       </w:r>
-      <w:bookmarkEnd w:id="12"/>
+      <w:bookmarkEnd w:id="22"/>
     </w:p>
     <w:p>
       <w:pPr>
@@ -2433,54 +4379,82 @@
       <w:pPr>
         <w:pStyle w:val="Titolo1"/>
       </w:pPr>
+      <w:bookmarkStart w:id="23" w:name="_Toc20307931"/>
+      <w:r>
+        <w:lastRenderedPageBreak/>
+        <w:t>Differenze tra Desktop e Mobile</w:t>
+      </w:r>
+      <w:bookmarkEnd w:id="23"/>
+    </w:p>
+    <w:p>
+      <w:r>
+        <w:br w:type="page"/>
+      </w:r>
+    </w:p>
+    <w:p>
+      <w:pPr>
+        <w:pStyle w:val="Titolo1"/>
+      </w:pPr>
+      <w:bookmarkStart w:id="24" w:name="_Toc20307932"/>
       <w:r>
         <w:lastRenderedPageBreak/>
         <w:t>Compatibilità Cross-Browser</w:t>
       </w:r>
+      <w:bookmarkEnd w:id="24"/>
     </w:p>
     <w:p>
       <w:pPr>
         <w:pStyle w:val="Titolo2"/>
       </w:pPr>
+      <w:bookmarkStart w:id="25" w:name="_Toc20307933"/>
       <w:r>
         <w:t>Chrome</w:t>
       </w:r>
+      <w:bookmarkEnd w:id="25"/>
     </w:p>
     <w:p>
       <w:pPr>
         <w:pStyle w:val="Titolo2"/>
       </w:pPr>
+      <w:bookmarkStart w:id="26" w:name="_Toc20307934"/>
       <w:r>
         <w:t>Firefox</w:t>
       </w:r>
+      <w:bookmarkEnd w:id="26"/>
     </w:p>
     <w:p>
       <w:pPr>
         <w:pStyle w:val="Titolo2"/>
       </w:pPr>
+      <w:bookmarkStart w:id="27" w:name="_Toc20307935"/>
       <w:r>
         <w:t>Edge</w:t>
       </w:r>
+      <w:bookmarkEnd w:id="27"/>
     </w:p>
     <w:p>
       <w:pPr>
         <w:pStyle w:val="Titolo2"/>
       </w:pPr>
+      <w:bookmarkStart w:id="28" w:name="_Toc20307936"/>
       <w:r>
         <w:t>Internet Explorer</w:t>
       </w:r>
+      <w:bookmarkEnd w:id="28"/>
     </w:p>
     <w:p>
       <w:pPr>
         <w:pStyle w:val="Titolo2"/>
       </w:pPr>
+      <w:bookmarkStart w:id="29" w:name="_Toc20307937"/>
       <w:r>
         <w:t>Safari</w:t>
       </w:r>
+      <w:bookmarkEnd w:id="29"/>
     </w:p>
     <w:sectPr>
-      <w:headerReference w:type="default" r:id="rId21"/>
-      <w:footerReference w:type="default" r:id="rId22"/>
+      <w:headerReference w:type="default" r:id="rId26"/>
+      <w:footerReference w:type="default" r:id="rId27"/>
       <w:pgSz w:w="11906" w:h="16838"/>
       <w:pgMar w:top="1134" w:right="1134" w:bottom="1417" w:left="1134" w:header="708" w:footer="708" w:gutter="0"/>
       <w:cols w:space="708"/>
@@ -2587,14 +4561,27 @@
     <w:r>
       <w:t xml:space="preserve"> di </w:t>
     </w:r>
-    <w:fldSimple w:instr=" NUMPAGES  \* Arabic  \* MERGEFORMAT ">
-      <w:r>
-        <w:rPr>
-          <w:noProof/>
-        </w:rPr>
-        <w:t>11</w:t>
-      </w:r>
-    </w:fldSimple>
+    <w:r>
+      <w:fldChar w:fldCharType="begin"/>
+    </w:r>
+    <w:r>
+      <w:instrText xml:space="preserve"> NUMPAGES  \* Arabic  \* MERGEFORMAT </w:instrText>
+    </w:r>
+    <w:r>
+      <w:fldChar w:fldCharType="separate"/>
+    </w:r>
+    <w:r>
+      <w:rPr>
+        <w:noProof/>
+      </w:rPr>
+      <w:t>11</w:t>
+    </w:r>
+    <w:r>
+      <w:rPr>
+        <w:noProof/>
+      </w:rPr>
+      <w:fldChar w:fldCharType="end"/>
+    </w:r>
   </w:p>
 </w:ftr>
 </file>
@@ -2917,7 +4904,7 @@
   <w:abstractNum w:abstractNumId="3" w15:restartNumberingAfterBreak="0">
     <w:nsid w:val="58CA0707"/>
     <w:multiLevelType w:val="multilevel"/>
-    <w:tmpl w:val="DE223A54"/>
+    <w:tmpl w:val="F852E53A"/>
     <w:lvl w:ilvl="0">
       <w:start w:val="1"/>
       <w:numFmt w:val="decimal"/>
@@ -4345,21 +6332,21 @@
     <w:charset w:val="00"/>
     <w:family w:val="roman"/>
     <w:pitch w:val="variable"/>
-    <w:sig w:usb0="E0002AFF" w:usb1="C0007843" w:usb2="00000009" w:usb3="00000000" w:csb0="000001FF" w:csb1="00000000"/>
+    <w:sig w:usb0="E0002EFF" w:usb1="C000785B" w:usb2="00000009" w:usb3="00000000" w:csb0="000001FF" w:csb1="00000000"/>
   </w:font>
   <w:font w:name="Calibri">
     <w:panose1 w:val="020F0502020204030204"/>
     <w:charset w:val="00"/>
     <w:family w:val="swiss"/>
     <w:pitch w:val="variable"/>
-    <w:sig w:usb0="E0002AFF" w:usb1="4000ACFF" w:usb2="00000001" w:usb3="00000000" w:csb0="000001FF" w:csb1="00000000"/>
+    <w:sig w:usb0="E0002EFF" w:usb1="C000247B" w:usb2="00000009" w:usb3="00000000" w:csb0="000001FF" w:csb1="00000000"/>
   </w:font>
   <w:font w:name="Calibri Light">
     <w:panose1 w:val="020F0302020204030204"/>
     <w:charset w:val="00"/>
     <w:family w:val="swiss"/>
     <w:pitch w:val="variable"/>
-    <w:sig w:usb0="A0002AEF" w:usb1="4000207B" w:usb2="00000000" w:usb3="00000000" w:csb0="000001FF" w:csb1="00000000"/>
+    <w:sig w:usb0="E0002AFF" w:usb1="C000247B" w:usb2="00000009" w:usb3="00000000" w:csb0="000001FF" w:csb1="00000000"/>
   </w:font>
 </w:fonts>
 </file>
@@ -4388,6 +6375,7 @@
     <w:rsid w:val="009050F9"/>
     <w:rsid w:val="009D1F8C"/>
     <w:rsid w:val="00BC0826"/>
+    <w:rsid w:val="00C80FE0"/>
     <w:rsid w:val="00D67A69"/>
     <w:rsid w:val="00EE05AE"/>
     <w:rsid w:val="00F57B2D"/>
@@ -5160,7 +7148,7 @@
 </file>
 
 <file path=customXml/itemProps1.xml><?xml version="1.0" encoding="utf-8"?>
-<ds:datastoreItem xmlns:ds="http://schemas.openxmlformats.org/officeDocument/2006/customXml" ds:itemID="{383AC6F2-76BB-4536-8B0C-8E5214010EA9}">
+<ds:datastoreItem xmlns:ds="http://schemas.openxmlformats.org/officeDocument/2006/customXml" ds:itemID="{55CC8EA3-6BEC-45AA-8CC5-11B3F728DA40}">
   <ds:schemaRefs>
     <ds:schemaRef ds:uri="http://schemas.openxmlformats.org/officeDocument/2006/bibliography"/>
   </ds:schemaRefs>

</xml_diff>

<commit_message>
Aggiunta animazioni ad alcuni elementi con animate.css
</commit_message>
<xml_diff>
--- a/IMPORTANTI/Manuale Tecnico.docx
+++ b/IMPORTANTI/Manuale Tecnico.docx
@@ -117,7 +117,6 @@
           <w:docPartUnique/>
         </w:docPartObj>
       </w:sdtPr>
-      <w:sdtEndPr/>
       <w:sdtContent>
         <w:p>
           <w:pPr>
@@ -142,7 +141,7 @@
           <w:r>
             <w:fldChar w:fldCharType="separate"/>
           </w:r>
-          <w:hyperlink w:anchor="_Toc20307910" w:history="1">
+          <w:hyperlink w:anchor="_Toc20907947" w:history="1">
             <w:r>
               <w:rPr>
                 <w:rStyle w:val="Collegamentoipertestuale"/>
@@ -185,7 +184,7 @@
                 <w:noProof/>
                 <w:webHidden/>
               </w:rPr>
-              <w:instrText xml:space="preserve"> PAGEREF _Toc20307910 \h </w:instrText>
+              <w:instrText xml:space="preserve"> PAGEREF _Toc20907947 \h </w:instrText>
             </w:r>
             <w:r>
               <w:rPr>
@@ -230,7 +229,7 @@
               <w:lang w:eastAsia="it-CH"/>
             </w:rPr>
           </w:pPr>
-          <w:hyperlink w:anchor="_Toc20307911" w:history="1">
+          <w:hyperlink w:anchor="_Toc20907948" w:history="1">
             <w:r>
               <w:rPr>
                 <w:rStyle w:val="Collegamentoipertestuale"/>
@@ -273,7 +272,7 @@
                 <w:noProof/>
                 <w:webHidden/>
               </w:rPr>
-              <w:instrText xml:space="preserve"> PAGEREF _Toc20307911 \h </w:instrText>
+              <w:instrText xml:space="preserve"> PAGEREF _Toc20907948 \h </w:instrText>
             </w:r>
             <w:r>
               <w:rPr>
@@ -318,7 +317,7 @@
               <w:lang w:eastAsia="it-CH"/>
             </w:rPr>
           </w:pPr>
-          <w:hyperlink w:anchor="_Toc20307912" w:history="1">
+          <w:hyperlink w:anchor="_Toc20907949" w:history="1">
             <w:r>
               <w:rPr>
                 <w:rStyle w:val="Collegamentoipertestuale"/>
@@ -361,7 +360,7 @@
                 <w:noProof/>
                 <w:webHidden/>
               </w:rPr>
-              <w:instrText xml:space="preserve"> PAGEREF _Toc20307912 \h </w:instrText>
+              <w:instrText xml:space="preserve"> PAGEREF _Toc20907949 \h </w:instrText>
             </w:r>
             <w:r>
               <w:rPr>
@@ -406,7 +405,7 @@
               <w:lang w:eastAsia="it-CH"/>
             </w:rPr>
           </w:pPr>
-          <w:hyperlink w:anchor="_Toc20307913" w:history="1">
+          <w:hyperlink w:anchor="_Toc20907950" w:history="1">
             <w:r>
               <w:rPr>
                 <w:rStyle w:val="Collegamentoipertestuale"/>
@@ -449,7 +448,7 @@
                 <w:noProof/>
                 <w:webHidden/>
               </w:rPr>
-              <w:instrText xml:space="preserve"> PAGEREF _Toc20307913 \h </w:instrText>
+              <w:instrText xml:space="preserve"> PAGEREF _Toc20907950 \h </w:instrText>
             </w:r>
             <w:r>
               <w:rPr>
@@ -494,7 +493,7 @@
               <w:lang w:eastAsia="it-CH"/>
             </w:rPr>
           </w:pPr>
-          <w:hyperlink w:anchor="_Toc20307914" w:history="1">
+          <w:hyperlink w:anchor="_Toc20907951" w:history="1">
             <w:r>
               <w:rPr>
                 <w:rStyle w:val="Collegamentoipertestuale"/>
@@ -537,7 +536,7 @@
                 <w:noProof/>
                 <w:webHidden/>
               </w:rPr>
-              <w:instrText xml:space="preserve"> PAGEREF _Toc20307914 \h </w:instrText>
+              <w:instrText xml:space="preserve"> PAGEREF _Toc20907951 \h </w:instrText>
             </w:r>
             <w:r>
               <w:rPr>
@@ -582,7 +581,7 @@
               <w:lang w:eastAsia="it-CH"/>
             </w:rPr>
           </w:pPr>
-          <w:hyperlink w:anchor="_Toc20307915" w:history="1">
+          <w:hyperlink w:anchor="_Toc20907952" w:history="1">
             <w:r>
               <w:rPr>
                 <w:rStyle w:val="Collegamentoipertestuale"/>
@@ -625,7 +624,7 @@
                 <w:noProof/>
                 <w:webHidden/>
               </w:rPr>
-              <w:instrText xml:space="preserve"> PAGEREF _Toc20307915 \h </w:instrText>
+              <w:instrText xml:space="preserve"> PAGEREF _Toc20907952 \h </w:instrText>
             </w:r>
             <w:r>
               <w:rPr>
@@ -670,7 +669,7 @@
               <w:lang w:eastAsia="it-CH"/>
             </w:rPr>
           </w:pPr>
-          <w:hyperlink w:anchor="_Toc20307916" w:history="1">
+          <w:hyperlink w:anchor="_Toc20907953" w:history="1">
             <w:r>
               <w:rPr>
                 <w:rStyle w:val="Collegamentoipertestuale"/>
@@ -713,7 +712,7 @@
                 <w:noProof/>
                 <w:webHidden/>
               </w:rPr>
-              <w:instrText xml:space="preserve"> PAGEREF _Toc20307916 \h </w:instrText>
+              <w:instrText xml:space="preserve"> PAGEREF _Toc20907953 \h </w:instrText>
             </w:r>
             <w:r>
               <w:rPr>
@@ -758,7 +757,7 @@
               <w:lang w:eastAsia="it-CH"/>
             </w:rPr>
           </w:pPr>
-          <w:hyperlink w:anchor="_Toc20307917" w:history="1">
+          <w:hyperlink w:anchor="_Toc20907954" w:history="1">
             <w:r>
               <w:rPr>
                 <w:rStyle w:val="Collegamentoipertestuale"/>
@@ -801,7 +800,7 @@
                 <w:noProof/>
                 <w:webHidden/>
               </w:rPr>
-              <w:instrText xml:space="preserve"> PAGEREF _Toc20307917 \h </w:instrText>
+              <w:instrText xml:space="preserve"> PAGEREF _Toc20907954 \h </w:instrText>
             </w:r>
             <w:r>
               <w:rPr>
@@ -846,7 +845,7 @@
               <w:lang w:eastAsia="it-CH"/>
             </w:rPr>
           </w:pPr>
-          <w:hyperlink w:anchor="_Toc20307918" w:history="1">
+          <w:hyperlink w:anchor="_Toc20907955" w:history="1">
             <w:r>
               <w:rPr>
                 <w:rStyle w:val="Collegamentoipertestuale"/>
@@ -889,7 +888,7 @@
                 <w:noProof/>
                 <w:webHidden/>
               </w:rPr>
-              <w:instrText xml:space="preserve"> PAGEREF _Toc20307918 \h </w:instrText>
+              <w:instrText xml:space="preserve"> PAGEREF _Toc20907955 \h </w:instrText>
             </w:r>
             <w:r>
               <w:rPr>
@@ -934,7 +933,7 @@
               <w:lang w:eastAsia="it-CH"/>
             </w:rPr>
           </w:pPr>
-          <w:hyperlink w:anchor="_Toc20307919" w:history="1">
+          <w:hyperlink w:anchor="_Toc20907956" w:history="1">
             <w:r>
               <w:rPr>
                 <w:rStyle w:val="Collegamentoipertestuale"/>
@@ -977,7 +976,7 @@
                 <w:noProof/>
                 <w:webHidden/>
               </w:rPr>
-              <w:instrText xml:space="preserve"> PAGEREF _Toc20307919 \h </w:instrText>
+              <w:instrText xml:space="preserve"> PAGEREF _Toc20907956 \h </w:instrText>
             </w:r>
             <w:r>
               <w:rPr>
@@ -1022,7 +1021,7 @@
               <w:lang w:eastAsia="it-CH"/>
             </w:rPr>
           </w:pPr>
-          <w:hyperlink w:anchor="_Toc20307920" w:history="1">
+          <w:hyperlink w:anchor="_Toc20907957" w:history="1">
             <w:r>
               <w:rPr>
                 <w:rStyle w:val="Collegamentoipertestuale"/>
@@ -1065,7 +1064,7 @@
                 <w:noProof/>
                 <w:webHidden/>
               </w:rPr>
-              <w:instrText xml:space="preserve"> PAGEREF _Toc20307920 \h </w:instrText>
+              <w:instrText xml:space="preserve"> PAGEREF _Toc20907957 \h </w:instrText>
             </w:r>
             <w:r>
               <w:rPr>
@@ -1110,7 +1109,7 @@
               <w:lang w:eastAsia="it-CH"/>
             </w:rPr>
           </w:pPr>
-          <w:hyperlink w:anchor="_Toc20307921" w:history="1">
+          <w:hyperlink w:anchor="_Toc20907958" w:history="1">
             <w:r>
               <w:rPr>
                 <w:rStyle w:val="Collegamentoipertestuale"/>
@@ -1153,7 +1152,7 @@
                 <w:noProof/>
                 <w:webHidden/>
               </w:rPr>
-              <w:instrText xml:space="preserve"> PAGEREF _Toc20307921 \h </w:instrText>
+              <w:instrText xml:space="preserve"> PAGEREF _Toc20907958 \h </w:instrText>
             </w:r>
             <w:r>
               <w:rPr>
@@ -1198,7 +1197,7 @@
               <w:lang w:eastAsia="it-CH"/>
             </w:rPr>
           </w:pPr>
-          <w:hyperlink w:anchor="_Toc20307922" w:history="1">
+          <w:hyperlink w:anchor="_Toc20907959" w:history="1">
             <w:r>
               <w:rPr>
                 <w:rStyle w:val="Collegamentoipertestuale"/>
@@ -1241,7 +1240,7 @@
                 <w:noProof/>
                 <w:webHidden/>
               </w:rPr>
-              <w:instrText xml:space="preserve"> PAGEREF _Toc20307922 \h </w:instrText>
+              <w:instrText xml:space="preserve"> PAGEREF _Toc20907959 \h </w:instrText>
             </w:r>
             <w:r>
               <w:rPr>
@@ -1286,7 +1285,7 @@
               <w:lang w:eastAsia="it-CH"/>
             </w:rPr>
           </w:pPr>
-          <w:hyperlink w:anchor="_Toc20307923" w:history="1">
+          <w:hyperlink w:anchor="_Toc20907960" w:history="1">
             <w:r>
               <w:rPr>
                 <w:rStyle w:val="Collegamentoipertestuale"/>
@@ -1329,7 +1328,7 @@
                 <w:noProof/>
                 <w:webHidden/>
               </w:rPr>
-              <w:instrText xml:space="preserve"> PAGEREF _Toc20307923 \h </w:instrText>
+              <w:instrText xml:space="preserve"> PAGEREF _Toc20907960 \h </w:instrText>
             </w:r>
             <w:r>
               <w:rPr>
@@ -1374,7 +1373,7 @@
               <w:lang w:eastAsia="it-CH"/>
             </w:rPr>
           </w:pPr>
-          <w:hyperlink w:anchor="_Toc20307924" w:history="1">
+          <w:hyperlink w:anchor="_Toc20907961" w:history="1">
             <w:r>
               <w:rPr>
                 <w:rStyle w:val="Collegamentoipertestuale"/>
@@ -1417,7 +1416,7 @@
                 <w:noProof/>
                 <w:webHidden/>
               </w:rPr>
-              <w:instrText xml:space="preserve"> PAGEREF _Toc20307924 \h </w:instrText>
+              <w:instrText xml:space="preserve"> PAGEREF _Toc20907961 \h </w:instrText>
             </w:r>
             <w:r>
               <w:rPr>
@@ -1462,7 +1461,7 @@
               <w:lang w:eastAsia="it-CH"/>
             </w:rPr>
           </w:pPr>
-          <w:hyperlink w:anchor="_Toc20307925" w:history="1">
+          <w:hyperlink w:anchor="_Toc20907962" w:history="1">
             <w:r>
               <w:rPr>
                 <w:rStyle w:val="Collegamentoipertestuale"/>
@@ -1505,7 +1504,7 @@
                 <w:noProof/>
                 <w:webHidden/>
               </w:rPr>
-              <w:instrText xml:space="preserve"> PAGEREF _Toc20307925 \h </w:instrText>
+              <w:instrText xml:space="preserve"> PAGEREF _Toc20907962 \h </w:instrText>
             </w:r>
             <w:r>
               <w:rPr>
@@ -1550,7 +1549,7 @@
               <w:lang w:eastAsia="it-CH"/>
             </w:rPr>
           </w:pPr>
-          <w:hyperlink w:anchor="_Toc20307926" w:history="1">
+          <w:hyperlink w:anchor="_Toc20907963" w:history="1">
             <w:r>
               <w:rPr>
                 <w:rStyle w:val="Collegamentoipertestuale"/>
@@ -1593,7 +1592,7 @@
                 <w:noProof/>
                 <w:webHidden/>
               </w:rPr>
-              <w:instrText xml:space="preserve"> PAGEREF _Toc20307926 \h </w:instrText>
+              <w:instrText xml:space="preserve"> PAGEREF _Toc20907963 \h </w:instrText>
             </w:r>
             <w:r>
               <w:rPr>
@@ -1638,7 +1637,7 @@
               <w:lang w:eastAsia="it-CH"/>
             </w:rPr>
           </w:pPr>
-          <w:hyperlink w:anchor="_Toc20307927" w:history="1">
+          <w:hyperlink w:anchor="_Toc20907964" w:history="1">
             <w:r>
               <w:rPr>
                 <w:rStyle w:val="Collegamentoipertestuale"/>
@@ -1681,7 +1680,7 @@
                 <w:noProof/>
                 <w:webHidden/>
               </w:rPr>
-              <w:instrText xml:space="preserve"> PAGEREF _Toc20307927 \h </w:instrText>
+              <w:instrText xml:space="preserve"> PAGEREF _Toc20907964 \h </w:instrText>
             </w:r>
             <w:r>
               <w:rPr>
@@ -1726,7 +1725,7 @@
               <w:lang w:eastAsia="it-CH"/>
             </w:rPr>
           </w:pPr>
-          <w:hyperlink w:anchor="_Toc20307928" w:history="1">
+          <w:hyperlink w:anchor="_Toc20907965" w:history="1">
             <w:r>
               <w:rPr>
                 <w:rStyle w:val="Collegamentoipertestuale"/>
@@ -1769,7 +1768,7 @@
                 <w:noProof/>
                 <w:webHidden/>
               </w:rPr>
-              <w:instrText xml:space="preserve"> PAGEREF _Toc20307928 \h </w:instrText>
+              <w:instrText xml:space="preserve"> PAGEREF _Toc20907965 \h </w:instrText>
             </w:r>
             <w:r>
               <w:rPr>
@@ -1814,7 +1813,7 @@
               <w:lang w:eastAsia="it-CH"/>
             </w:rPr>
           </w:pPr>
-          <w:hyperlink w:anchor="_Toc20307929" w:history="1">
+          <w:hyperlink w:anchor="_Toc20907966" w:history="1">
             <w:r>
               <w:rPr>
                 <w:rStyle w:val="Collegamentoipertestuale"/>
@@ -1857,7 +1856,7 @@
                 <w:noProof/>
                 <w:webHidden/>
               </w:rPr>
-              <w:instrText xml:space="preserve"> PAGEREF _Toc20307929 \h </w:instrText>
+              <w:instrText xml:space="preserve"> PAGEREF _Toc20907966 \h </w:instrText>
             </w:r>
             <w:r>
               <w:rPr>
@@ -1902,7 +1901,7 @@
               <w:lang w:eastAsia="it-CH"/>
             </w:rPr>
           </w:pPr>
-          <w:hyperlink w:anchor="_Toc20307930" w:history="1">
+          <w:hyperlink w:anchor="_Toc20907967" w:history="1">
             <w:r>
               <w:rPr>
                 <w:rStyle w:val="Collegamentoipertestuale"/>
@@ -1945,7 +1944,7 @@
                 <w:noProof/>
                 <w:webHidden/>
               </w:rPr>
-              <w:instrText xml:space="preserve"> PAGEREF _Toc20307930 \h </w:instrText>
+              <w:instrText xml:space="preserve"> PAGEREF _Toc20907967 \h </w:instrText>
             </w:r>
             <w:r>
               <w:rPr>
@@ -1990,7 +1989,7 @@
               <w:lang w:eastAsia="it-CH"/>
             </w:rPr>
           </w:pPr>
-          <w:hyperlink w:anchor="_Toc20307931" w:history="1">
+          <w:hyperlink w:anchor="_Toc20907968" w:history="1">
             <w:r>
               <w:rPr>
                 <w:rStyle w:val="Collegamentoipertestuale"/>
@@ -2033,7 +2032,7 @@
                 <w:noProof/>
                 <w:webHidden/>
               </w:rPr>
-              <w:instrText xml:space="preserve"> PAGEREF _Toc20307931 \h </w:instrText>
+              <w:instrText xml:space="preserve"> PAGEREF _Toc20907968 \h </w:instrText>
             </w:r>
             <w:r>
               <w:rPr>
@@ -2078,7 +2077,7 @@
               <w:lang w:eastAsia="it-CH"/>
             </w:rPr>
           </w:pPr>
-          <w:hyperlink w:anchor="_Toc20307932" w:history="1">
+          <w:hyperlink w:anchor="_Toc20907969" w:history="1">
             <w:r>
               <w:rPr>
                 <w:rStyle w:val="Collegamentoipertestuale"/>
@@ -2121,7 +2120,7 @@
                 <w:noProof/>
                 <w:webHidden/>
               </w:rPr>
-              <w:instrText xml:space="preserve"> PAGEREF _Toc20307932 \h </w:instrText>
+              <w:instrText xml:space="preserve"> PAGEREF _Toc20907969 \h </w:instrText>
             </w:r>
             <w:r>
               <w:rPr>
@@ -2166,7 +2165,7 @@
               <w:lang w:eastAsia="it-CH"/>
             </w:rPr>
           </w:pPr>
-          <w:hyperlink w:anchor="_Toc20307933" w:history="1">
+          <w:hyperlink w:anchor="_Toc20907970" w:history="1">
             <w:r>
               <w:rPr>
                 <w:rStyle w:val="Collegamentoipertestuale"/>
@@ -2209,7 +2208,7 @@
                 <w:noProof/>
                 <w:webHidden/>
               </w:rPr>
-              <w:instrText xml:space="preserve"> PAGEREF _Toc20307933 \h </w:instrText>
+              <w:instrText xml:space="preserve"> PAGEREF _Toc20907970 \h </w:instrText>
             </w:r>
             <w:r>
               <w:rPr>
@@ -2254,7 +2253,7 @@
               <w:lang w:eastAsia="it-CH"/>
             </w:rPr>
           </w:pPr>
-          <w:hyperlink w:anchor="_Toc20307934" w:history="1">
+          <w:hyperlink w:anchor="_Toc20907971" w:history="1">
             <w:r>
               <w:rPr>
                 <w:rStyle w:val="Collegamentoipertestuale"/>
@@ -2297,7 +2296,7 @@
                 <w:noProof/>
                 <w:webHidden/>
               </w:rPr>
-              <w:instrText xml:space="preserve"> PAGEREF _Toc20307934 \h </w:instrText>
+              <w:instrText xml:space="preserve"> PAGEREF _Toc20907971 \h </w:instrText>
             </w:r>
             <w:r>
               <w:rPr>
@@ -2342,7 +2341,7 @@
               <w:lang w:eastAsia="it-CH"/>
             </w:rPr>
           </w:pPr>
-          <w:hyperlink w:anchor="_Toc20307935" w:history="1">
+          <w:hyperlink w:anchor="_Toc20907972" w:history="1">
             <w:r>
               <w:rPr>
                 <w:rStyle w:val="Collegamentoipertestuale"/>
@@ -2385,7 +2384,7 @@
                 <w:noProof/>
                 <w:webHidden/>
               </w:rPr>
-              <w:instrText xml:space="preserve"> PAGEREF _Toc20307935 \h </w:instrText>
+              <w:instrText xml:space="preserve"> PAGEREF _Toc20907972 \h </w:instrText>
             </w:r>
             <w:r>
               <w:rPr>
@@ -2405,7 +2404,7 @@
                 <w:noProof/>
                 <w:webHidden/>
               </w:rPr>
-              <w:t>15</w:t>
+              <w:t>16</w:t>
             </w:r>
             <w:r>
               <w:rPr>
@@ -2430,7 +2429,7 @@
               <w:lang w:eastAsia="it-CH"/>
             </w:rPr>
           </w:pPr>
-          <w:hyperlink w:anchor="_Toc20307936" w:history="1">
+          <w:hyperlink w:anchor="_Toc20907973" w:history="1">
             <w:r>
               <w:rPr>
                 <w:rStyle w:val="Collegamentoipertestuale"/>
@@ -2473,7 +2472,7 @@
                 <w:noProof/>
                 <w:webHidden/>
               </w:rPr>
-              <w:instrText xml:space="preserve"> PAGEREF _Toc20307936 \h </w:instrText>
+              <w:instrText xml:space="preserve"> PAGEREF _Toc20907973 \h </w:instrText>
             </w:r>
             <w:r>
               <w:rPr>
@@ -2493,7 +2492,7 @@
                 <w:noProof/>
                 <w:webHidden/>
               </w:rPr>
-              <w:t>15</w:t>
+              <w:t>16</w:t>
             </w:r>
             <w:r>
               <w:rPr>
@@ -2518,7 +2517,7 @@
               <w:lang w:eastAsia="it-CH"/>
             </w:rPr>
           </w:pPr>
-          <w:hyperlink w:anchor="_Toc20307937" w:history="1">
+          <w:hyperlink w:anchor="_Toc20907974" w:history="1">
             <w:r>
               <w:rPr>
                 <w:rStyle w:val="Collegamentoipertestuale"/>
@@ -2561,7 +2560,7 @@
                 <w:noProof/>
                 <w:webHidden/>
               </w:rPr>
-              <w:instrText xml:space="preserve"> PAGEREF _Toc20307937 \h </w:instrText>
+              <w:instrText xml:space="preserve"> PAGEREF _Toc20907974 \h </w:instrText>
             </w:r>
             <w:r>
               <w:rPr>
@@ -2581,7 +2580,7 @@
                 <w:noProof/>
                 <w:webHidden/>
               </w:rPr>
-              <w:t>15</w:t>
+              <w:t>16</w:t>
             </w:r>
             <w:r>
               <w:rPr>
@@ -2623,7 +2622,7 @@
       <w:pPr>
         <w:pStyle w:val="Titolo1"/>
       </w:pPr>
-      <w:bookmarkStart w:id="1" w:name="_Toc20307910"/>
+      <w:bookmarkStart w:id="1" w:name="_Toc20907947"/>
       <w:r>
         <w:lastRenderedPageBreak/>
         <w:t>Tecnologie Utilizzate</w:t>
@@ -2634,7 +2633,7 @@
       <w:pPr>
         <w:pStyle w:val="Titolo2"/>
       </w:pPr>
-      <w:bookmarkStart w:id="2" w:name="_Toc20307911"/>
+      <w:bookmarkStart w:id="2" w:name="_Toc20907948"/>
       <w:r>
         <w:t>Bootstrap</w:t>
       </w:r>
@@ -2719,7 +2718,7 @@
       <w:pPr>
         <w:pStyle w:val="Titolo2"/>
       </w:pPr>
-      <w:bookmarkStart w:id="3" w:name="_Toc20307912"/>
+      <w:bookmarkStart w:id="3" w:name="_Toc20907949"/>
       <w:r>
         <w:t>jQuery</w:t>
       </w:r>
@@ -2804,7 +2803,7 @@
       <w:pPr>
         <w:pStyle w:val="Titolo2"/>
       </w:pPr>
-      <w:bookmarkStart w:id="4" w:name="_Toc20307913"/>
+      <w:bookmarkStart w:id="4" w:name="_Toc20907950"/>
       <w:r>
         <w:rPr>
           <w:noProof/>
@@ -2908,7 +2907,7 @@
           <w:szCs w:val="40"/>
         </w:rPr>
       </w:pPr>
-      <w:bookmarkStart w:id="5" w:name="_Toc20307914"/>
+      <w:bookmarkStart w:id="5" w:name="_Toc20907951"/>
       <w:r>
         <w:rPr>
           <w:noProof/>
@@ -2981,6 +2980,105 @@
       <w:bookmarkEnd w:id="5"/>
     </w:p>
     <w:p>
+      <w:r>
+        <w:t xml:space="preserve">Boostrap-Datepicker è una libreria JavaScript che si basa su jQuery e Bootstrap, per creare dei datepicker che seguano lo stile grafico </w:t>
+      </w:r>
+      <w:r>
+        <w:t>tipico di quest’ultimo.</w:t>
+      </w:r>
+    </w:p>
+    <w:p>
+      <w:pPr>
+        <w:spacing w:before="0"/>
+      </w:pPr>
+      <w:r>
+        <w:br w:type="page"/>
+      </w:r>
+    </w:p>
+    <w:p>
+      <w:pPr>
+        <w:pStyle w:val="Titolo2"/>
+      </w:pPr>
+      <w:r>
+        <w:rPr>
+          <w:noProof/>
+        </w:rPr>
+        <w:lastRenderedPageBreak/>
+        <w:drawing>
+          <wp:anchor distT="0" distB="0" distL="114300" distR="114300" simplePos="0" relativeHeight="251668480" behindDoc="0" locked="0" layoutInCell="1" allowOverlap="1" wp14:anchorId="6159E55A">
+            <wp:simplePos x="0" y="0"/>
+            <wp:positionH relativeFrom="margin">
+              <wp:posOffset>-15240</wp:posOffset>
+            </wp:positionH>
+            <wp:positionV relativeFrom="paragraph">
+              <wp:posOffset>430530</wp:posOffset>
+            </wp:positionV>
+            <wp:extent cx="1607820" cy="310515"/>
+            <wp:effectExtent l="0" t="0" r="0" b="0"/>
+            <wp:wrapSquare wrapText="bothSides"/>
+            <wp:docPr id="29" name="Immagine 29"/>
+            <wp:cNvGraphicFramePr>
+              <a:graphicFrameLocks xmlns:a="http://schemas.openxmlformats.org/drawingml/2006/main" noChangeAspect="1"/>
+            </wp:cNvGraphicFramePr>
+            <a:graphic xmlns:a="http://schemas.openxmlformats.org/drawingml/2006/main">
+              <a:graphicData uri="http://schemas.openxmlformats.org/drawingml/2006/picture">
+                <pic:pic xmlns:pic="http://schemas.openxmlformats.org/drawingml/2006/picture">
+                  <pic:nvPicPr>
+                    <pic:cNvPr id="1" name=""/>
+                    <pic:cNvPicPr/>
+                  </pic:nvPicPr>
+                  <pic:blipFill>
+                    <a:blip r:embed="rId12" cstate="print">
+                      <a:extLst>
+                        <a:ext uri="{28A0092B-C50C-407E-A947-70E740481C1C}">
+                          <a14:useLocalDpi xmlns:a14="http://schemas.microsoft.com/office/drawing/2010/main" val="0"/>
+                        </a:ext>
+                      </a:extLst>
+                    </a:blip>
+                    <a:stretch>
+                      <a:fillRect/>
+                    </a:stretch>
+                  </pic:blipFill>
+                  <pic:spPr>
+                    <a:xfrm>
+                      <a:off x="0" y="0"/>
+                      <a:ext cx="1607820" cy="310515"/>
+                    </a:xfrm>
+                    <a:prstGeom prst="rect">
+                      <a:avLst/>
+                    </a:prstGeom>
+                  </pic:spPr>
+                </pic:pic>
+              </a:graphicData>
+            </a:graphic>
+            <wp14:sizeRelH relativeFrom="page">
+              <wp14:pctWidth>0</wp14:pctWidth>
+            </wp14:sizeRelH>
+            <wp14:sizeRelV relativeFrom="page">
+              <wp14:pctHeight>0</wp14:pctHeight>
+            </wp14:sizeRelV>
+          </wp:anchor>
+        </w:drawing>
+      </w:r>
+      <w:r>
+        <w:t>Animate.css</w:t>
+      </w:r>
+    </w:p>
+    <w:p>
+      <w:pPr>
+        <w:tabs>
+          <w:tab w:val="left" w:pos="2694"/>
+        </w:tabs>
+      </w:pPr>
+      <w:r>
+        <w:t xml:space="preserve">Animate.CSS è una libreria CSS interamente dedicata alle animazioni, che dà la possibilità di implementare semplici </w:t>
+      </w:r>
+      <w:r>
+        <w:tab/>
+        <w:t>animazioni in pochi secondi.</w:t>
+      </w:r>
+    </w:p>
+    <w:p>
       <w:pPr>
         <w:rPr>
           <w:sz w:val="40"/>
@@ -2988,12 +3086,6 @@
         </w:rPr>
       </w:pPr>
       <w:r>
-        <w:t xml:space="preserve">Boostrap-Datepicker è una libreria JavaScript che si basa su jQuery e Bootstrap, per creare dei datepicker che seguano lo stile grafico </w:t>
-      </w:r>
-      <w:r>
-        <w:t>tipico di quest’ultimo.</w:t>
-      </w:r>
-      <w:r>
         <w:br w:type="page"/>
       </w:r>
     </w:p>
@@ -3001,7 +3093,7 @@
       <w:pPr>
         <w:pStyle w:val="Titolo1"/>
       </w:pPr>
-      <w:bookmarkStart w:id="6" w:name="_Toc20307915"/>
+      <w:bookmarkStart w:id="6" w:name="_Toc20907952"/>
       <w:r>
         <w:lastRenderedPageBreak/>
         <w:t>Software Utilizzati</w:t>
@@ -3012,7 +3104,7 @@
       <w:pPr>
         <w:pStyle w:val="Titolo2"/>
       </w:pPr>
-      <w:bookmarkStart w:id="7" w:name="_Toc20307916"/>
+      <w:bookmarkStart w:id="7" w:name="_Toc20907953"/>
       <w:r>
         <w:rPr>
           <w:noProof/>
@@ -3043,7 +3135,7 @@
                     </pic:cNvPicPr>
                   </pic:nvPicPr>
                   <pic:blipFill>
-                    <a:blip r:embed="rId12" cstate="print">
+                    <a:blip r:embed="rId13" cstate="print">
                       <a:extLst>
                         <a:ext uri="{28A0092B-C50C-407E-A947-70E740481C1C}">
                           <a14:useLocalDpi xmlns:a14="http://schemas.microsoft.com/office/drawing/2010/main" val="0"/>
@@ -3109,7 +3201,7 @@
       <w:pPr>
         <w:pStyle w:val="Titolo2"/>
       </w:pPr>
-      <w:bookmarkStart w:id="8" w:name="_Toc20307917"/>
+      <w:bookmarkStart w:id="8" w:name="_Toc20907954"/>
       <w:r>
         <w:rPr>
           <w:noProof/>
@@ -3135,108 +3227,6 @@
                 <pic:pic xmlns:pic="http://schemas.openxmlformats.org/drawingml/2006/picture">
                   <pic:nvPicPr>
                     <pic:cNvPr id="0" name="Picture 16" descr="Risultati immagini per laragon"/>
-                    <pic:cNvPicPr>
-                      <a:picLocks noChangeAspect="1" noChangeArrowheads="1"/>
-                    </pic:cNvPicPr>
-                  </pic:nvPicPr>
-                  <pic:blipFill>
-                    <a:blip r:embed="rId13">
-                      <a:extLst>
-                        <a:ext uri="{28A0092B-C50C-407E-A947-70E740481C1C}">
-                          <a14:useLocalDpi xmlns:a14="http://schemas.microsoft.com/office/drawing/2010/main" val="0"/>
-                        </a:ext>
-                      </a:extLst>
-                    </a:blip>
-                    <a:srcRect/>
-                    <a:stretch>
-                      <a:fillRect/>
-                    </a:stretch>
-                  </pic:blipFill>
-                  <pic:spPr bwMode="auto">
-                    <a:xfrm>
-                      <a:off x="0" y="0"/>
-                      <a:ext cx="1281600" cy="1281600"/>
-                    </a:xfrm>
-                    <a:prstGeom prst="rect">
-                      <a:avLst/>
-                    </a:prstGeom>
-                    <a:noFill/>
-                    <a:ln>
-                      <a:noFill/>
-                    </a:ln>
-                  </pic:spPr>
-                </pic:pic>
-              </a:graphicData>
-            </a:graphic>
-            <wp14:sizeRelH relativeFrom="page">
-              <wp14:pctWidth>0</wp14:pctWidth>
-            </wp14:sizeRelH>
-            <wp14:sizeRelV relativeFrom="page">
-              <wp14:pctHeight>0</wp14:pctHeight>
-            </wp14:sizeRelV>
-          </wp:anchor>
-        </w:drawing>
-      </w:r>
-      <w:r>
-        <w:t>Lar</w:t>
-      </w:r>
-      <w:r>
-        <w:t>agon</w:t>
-      </w:r>
-      <w:bookmarkEnd w:id="8"/>
-    </w:p>
-    <w:p>
-      <w:r>
-        <w:t>Lara</w:t>
-      </w:r>
-      <w:r>
-        <w:t>gon</w:t>
-      </w:r>
-      <w:r>
-        <w:t xml:space="preserve"> è un software che permette </w:t>
-      </w:r>
-      <w:r>
-        <w:t>di creare un server locale, in cui hostare i propri progetti web in maniera semplice e veloce.</w:t>
-      </w:r>
-    </w:p>
-    <w:p/>
-    <w:p/>
-    <w:p>
-      <w:pPr>
-        <w:pStyle w:val="Titolo2"/>
-      </w:pPr>
-      <w:bookmarkStart w:id="9" w:name="_Toc20307918"/>
-      <w:r>
-        <w:t>SourceTree</w:t>
-      </w:r>
-      <w:bookmarkEnd w:id="9"/>
-    </w:p>
-    <w:p>
-      <w:r>
-        <w:rPr>
-          <w:noProof/>
-        </w:rPr>
-        <w:drawing>
-          <wp:anchor distT="0" distB="0" distL="114300" distR="114300" simplePos="0" relativeHeight="251665408" behindDoc="0" locked="0" layoutInCell="1" allowOverlap="1">
-            <wp:simplePos x="0" y="0"/>
-            <wp:positionH relativeFrom="column">
-              <wp:posOffset>879</wp:posOffset>
-            </wp:positionH>
-            <wp:positionV relativeFrom="paragraph">
-              <wp:posOffset>-488</wp:posOffset>
-            </wp:positionV>
-            <wp:extent cx="1281600" cy="1281600"/>
-            <wp:effectExtent l="0" t="0" r="0" b="0"/>
-            <wp:wrapSquare wrapText="bothSides"/>
-            <wp:docPr id="5" name="Immagine 5" descr="Risultati immagini per sourcetree"/>
-            <wp:cNvGraphicFramePr>
-              <a:graphicFrameLocks xmlns:a="http://schemas.openxmlformats.org/drawingml/2006/main" noChangeAspect="1"/>
-            </wp:cNvGraphicFramePr>
-            <a:graphic xmlns:a="http://schemas.openxmlformats.org/drawingml/2006/main">
-              <a:graphicData uri="http://schemas.openxmlformats.org/drawingml/2006/picture">
-                <pic:pic xmlns:pic="http://schemas.openxmlformats.org/drawingml/2006/picture">
-                  <pic:nvPicPr>
-                    <pic:cNvPr id="0" name="Picture 1" descr="Risultati immagini per sourcetree"/>
                     <pic:cNvPicPr>
                       <a:picLocks noChangeAspect="1" noChangeArrowheads="1"/>
                     </pic:cNvPicPr>
@@ -3280,6 +3270,108 @@
         </w:drawing>
       </w:r>
       <w:r>
+        <w:t>Lar</w:t>
+      </w:r>
+      <w:r>
+        <w:t>agon</w:t>
+      </w:r>
+      <w:bookmarkEnd w:id="8"/>
+    </w:p>
+    <w:p>
+      <w:r>
+        <w:t>Lara</w:t>
+      </w:r>
+      <w:r>
+        <w:t>gon</w:t>
+      </w:r>
+      <w:r>
+        <w:t xml:space="preserve"> è un software che permette </w:t>
+      </w:r>
+      <w:r>
+        <w:t>di creare un server locale, in cui hostare i propri progetti web in maniera semplice e veloce.</w:t>
+      </w:r>
+    </w:p>
+    <w:p/>
+    <w:p/>
+    <w:p>
+      <w:pPr>
+        <w:pStyle w:val="Titolo2"/>
+      </w:pPr>
+      <w:bookmarkStart w:id="9" w:name="_Toc20907955"/>
+      <w:r>
+        <w:t>SourceTree</w:t>
+      </w:r>
+      <w:bookmarkEnd w:id="9"/>
+    </w:p>
+    <w:p>
+      <w:r>
+        <w:rPr>
+          <w:noProof/>
+        </w:rPr>
+        <w:drawing>
+          <wp:anchor distT="0" distB="0" distL="114300" distR="114300" simplePos="0" relativeHeight="251665408" behindDoc="0" locked="0" layoutInCell="1" allowOverlap="1">
+            <wp:simplePos x="0" y="0"/>
+            <wp:positionH relativeFrom="column">
+              <wp:posOffset>879</wp:posOffset>
+            </wp:positionH>
+            <wp:positionV relativeFrom="paragraph">
+              <wp:posOffset>-488</wp:posOffset>
+            </wp:positionV>
+            <wp:extent cx="1281600" cy="1281600"/>
+            <wp:effectExtent l="0" t="0" r="0" b="0"/>
+            <wp:wrapSquare wrapText="bothSides"/>
+            <wp:docPr id="5" name="Immagine 5" descr="Risultati immagini per sourcetree"/>
+            <wp:cNvGraphicFramePr>
+              <a:graphicFrameLocks xmlns:a="http://schemas.openxmlformats.org/drawingml/2006/main" noChangeAspect="1"/>
+            </wp:cNvGraphicFramePr>
+            <a:graphic xmlns:a="http://schemas.openxmlformats.org/drawingml/2006/main">
+              <a:graphicData uri="http://schemas.openxmlformats.org/drawingml/2006/picture">
+                <pic:pic xmlns:pic="http://schemas.openxmlformats.org/drawingml/2006/picture">
+                  <pic:nvPicPr>
+                    <pic:cNvPr id="0" name="Picture 1" descr="Risultati immagini per sourcetree"/>
+                    <pic:cNvPicPr>
+                      <a:picLocks noChangeAspect="1" noChangeArrowheads="1"/>
+                    </pic:cNvPicPr>
+                  </pic:nvPicPr>
+                  <pic:blipFill>
+                    <a:blip r:embed="rId15">
+                      <a:extLst>
+                        <a:ext uri="{28A0092B-C50C-407E-A947-70E740481C1C}">
+                          <a14:useLocalDpi xmlns:a14="http://schemas.microsoft.com/office/drawing/2010/main" val="0"/>
+                        </a:ext>
+                      </a:extLst>
+                    </a:blip>
+                    <a:srcRect/>
+                    <a:stretch>
+                      <a:fillRect/>
+                    </a:stretch>
+                  </pic:blipFill>
+                  <pic:spPr bwMode="auto">
+                    <a:xfrm>
+                      <a:off x="0" y="0"/>
+                      <a:ext cx="1281600" cy="1281600"/>
+                    </a:xfrm>
+                    <a:prstGeom prst="rect">
+                      <a:avLst/>
+                    </a:prstGeom>
+                    <a:noFill/>
+                    <a:ln>
+                      <a:noFill/>
+                    </a:ln>
+                  </pic:spPr>
+                </pic:pic>
+              </a:graphicData>
+            </a:graphic>
+            <wp14:sizeRelH relativeFrom="page">
+              <wp14:pctWidth>0</wp14:pctWidth>
+            </wp14:sizeRelH>
+            <wp14:sizeRelV relativeFrom="page">
+              <wp14:pctHeight>0</wp14:pctHeight>
+            </wp14:sizeRelV>
+          </wp:anchor>
+        </w:drawing>
+      </w:r>
+      <w:r>
         <w:t>SourceTree è un software che agisce da client per Git, dando quindi la possibilità di interagire in maniera immediata con i repositories di GitHub e GitLab</w:t>
       </w:r>
       <w:r>
@@ -3293,7 +3385,7 @@
       <w:pPr>
         <w:pStyle w:val="Titolo1"/>
       </w:pPr>
-      <w:bookmarkStart w:id="10" w:name="_Toc20307919"/>
+      <w:bookmarkStart w:id="10" w:name="_Toc20907956"/>
       <w:r>
         <w:rPr>
           <w:noProof/>
@@ -3325,7 +3417,7 @@
                     </pic:cNvPicPr>
                   </pic:nvPicPr>
                   <pic:blipFill>
-                    <a:blip r:embed="rId15" cstate="print">
+                    <a:blip r:embed="rId16" cstate="print">
                       <a:extLst>
                         <a:ext uri="{28A0092B-C50C-407E-A947-70E740481C1C}">
                           <a14:useLocalDpi xmlns:a14="http://schemas.microsoft.com/office/drawing/2010/main" val="0"/>
@@ -3369,12 +3461,64 @@
     </w:p>
     <w:p>
       <w:r>
-        <w:t>Adobe XD è un programma che permette di creare dei prototipi per interfacce utente, viene data la possibilità di inserire degli eventi e delle animazioni nei propri progetti, in modo da poter rendere il prototipo funzionale, così da dar la possibilità di presentare non solo un mockup statico, ma bensì anche una breve esperienza dinamica.</w:t>
+        <w:t>Adobe Experience Design o Adobe XD, è un software per dispositivi windows e mac che permette di progettare interfacce per differenti tipologie di dispostivi, come per esempio tablet, smartphone o desktop.</w:t>
+      </w:r>
+    </w:p>
+    <w:p>
+      <w:r>
+        <w:t xml:space="preserve">Questo programma è molto utile per la creazione di interfacce Utente, siccome ogni elemento inserito all’interno del nostro Artboard può essere animato, </w:t>
+      </w:r>
+      <w:r>
+        <w:t>dandoci quindi la possibilità di creare prototipi molto vicini al prodotto finale. Vi è inoltre la possibilità di rendere i nostri progetti funzionali, tramite la creazione di semplici eventi che colleghino le varie schermate, questi possono essere il semplice click, il trascinare un elemento, tramite comando vocale o sfruttando la pressione di uno specifico pulsante nella tastiera o nel gamepad.</w:t>
+      </w:r>
+    </w:p>
+    <w:p>
+      <w:r>
+        <w:t>Adobe mette inoltre a disposizione una app per Android e IOS che permette di testare il funzionamento dei nostri mockup direttamente sui nostri smartphone.</w:t>
+      </w:r>
+    </w:p>
+    <w:p>
+      <w:r>
+        <w:t xml:space="preserve">Questo strumento dispone inoltre di un grande supporto da parte della community, che mette a disposizione svariati video e articoli istruttivi molto validi. Mentre le aziende di terze parti offrono una vasta gamma di plugins, che ci danno la possibilità per esempio di inserire </w:t>
+      </w:r>
+      <w:r>
+        <w:t xml:space="preserve">immagini o illustrazioni royalty-free, nei nostri design. </w:t>
+      </w:r>
+    </w:p>
+    <w:p>
+      <w:r>
+        <w:t xml:space="preserve">Per questo progetto ho utilizzato la versione gratuita Adobe XD, sono disponibili due versioni a pagamento che permettono di avere a disposizione uno spazio di archiviazione cloud maggiore per salvare i vari prototipi, </w:t>
+      </w:r>
+      <w:r>
+        <w:t xml:space="preserve">ma ho deciso di </w:t>
+      </w:r>
+      <w:r>
+        <w:t xml:space="preserve">fare affidamento alla </w:t>
+      </w:r>
+      <w:r>
+        <w:t>versione base, siccome ritengo</w:t>
+      </w:r>
+      <w:r>
+        <w:t xml:space="preserve"> che</w:t>
+      </w:r>
+      <w:r>
+        <w:t xml:space="preserve"> i 2 Gigabyte nel cloud offerti</w:t>
+      </w:r>
+      <w:r>
+        <w:t xml:space="preserve"> siano </w:t>
+      </w:r>
+      <w:r>
+        <w:t>sufficienti per il mio utilizzo dell’applicazione.</w:t>
       </w:r>
     </w:p>
     <w:p>
       <w:pPr>
         <w:pStyle w:val="Titolo2"/>
+        <w:numPr>
+          <w:ilvl w:val="0"/>
+          <w:numId w:val="0"/>
+        </w:numPr>
+        <w:ind w:left="788"/>
         <w:rPr>
           <w:sz w:val="40"/>
           <w:szCs w:val="40"/>
@@ -3388,7 +3532,7 @@
       <w:pPr>
         <w:pStyle w:val="Titolo1"/>
       </w:pPr>
-      <w:bookmarkStart w:id="11" w:name="_Toc20307920"/>
+      <w:bookmarkStart w:id="11" w:name="_Toc20907957"/>
       <w:r>
         <w:lastRenderedPageBreak/>
         <w:t>Interfaccia</w:t>
@@ -3415,7 +3559,7 @@
       <w:pPr>
         <w:pStyle w:val="Titolo1"/>
       </w:pPr>
-      <w:bookmarkStart w:id="12" w:name="_Toc20307921"/>
+      <w:bookmarkStart w:id="12" w:name="_Toc20907958"/>
       <w:r>
         <w:lastRenderedPageBreak/>
         <w:t>Funzioni</w:t>
@@ -3426,7 +3570,7 @@
       <w:pPr>
         <w:pStyle w:val="Titolo2"/>
       </w:pPr>
-      <w:bookmarkStart w:id="13" w:name="_Toc20307922"/>
+      <w:bookmarkStart w:id="13" w:name="_Toc20907959"/>
       <w:r>
         <w:t>Datepicker</w:t>
       </w:r>
@@ -3447,7 +3591,7 @@
       <w:pPr>
         <w:pStyle w:val="Titolo3"/>
       </w:pPr>
-      <w:bookmarkStart w:id="14" w:name="_Toc20307923"/>
+      <w:bookmarkStart w:id="14" w:name="_Toc20907960"/>
       <w:r>
         <w:t>Parametri base</w:t>
       </w:r>
@@ -3525,7 +3669,7 @@
                     <pic:cNvPicPr/>
                   </pic:nvPicPr>
                   <pic:blipFill>
-                    <a:blip r:embed="rId16" cstate="print">
+                    <a:blip r:embed="rId17" cstate="print">
                       <a:extLst>
                         <a:ext uri="{28A0092B-C50C-407E-A947-70E740481C1C}">
                           <a14:useLocalDpi xmlns:a14="http://schemas.microsoft.com/office/drawing/2010/main" val="0"/>
@@ -3556,7 +3700,7 @@
       <w:pPr>
         <w:pStyle w:val="Titolo3"/>
       </w:pPr>
-      <w:bookmarkStart w:id="15" w:name="_Toc20307924"/>
+      <w:bookmarkStart w:id="15" w:name="_Toc20907961"/>
       <w:r>
         <w:t>Valore minimo campo Data Ritorno</w:t>
       </w:r>
@@ -3596,7 +3740,7 @@
                     <pic:cNvPicPr/>
                   </pic:nvPicPr>
                   <pic:blipFill>
-                    <a:blip r:embed="rId17" cstate="print">
+                    <a:blip r:embed="rId18" cstate="print">
                       <a:extLst>
                         <a:ext uri="{28A0092B-C50C-407E-A947-70E740481C1C}">
                           <a14:useLocalDpi xmlns:a14="http://schemas.microsoft.com/office/drawing/2010/main" val="0"/>
@@ -3685,7 +3829,7 @@
                     <pic:cNvPicPr/>
                   </pic:nvPicPr>
                   <pic:blipFill>
-                    <a:blip r:embed="rId18" cstate="print">
+                    <a:blip r:embed="rId19" cstate="print">
                       <a:extLst>
                         <a:ext uri="{28A0092B-C50C-407E-A947-70E740481C1C}">
                           <a14:useLocalDpi xmlns:a14="http://schemas.microsoft.com/office/drawing/2010/main" val="0"/>
@@ -3716,7 +3860,7 @@
       <w:pPr>
         <w:pStyle w:val="Titolo3"/>
       </w:pPr>
-      <w:bookmarkStart w:id="16" w:name="_Toc20307925"/>
+      <w:bookmarkStart w:id="16" w:name="_Toc20907962"/>
       <w:r>
         <w:t>Gestione errori</w:t>
       </w:r>
@@ -3760,7 +3904,7 @@
                     <pic:cNvPicPr/>
                   </pic:nvPicPr>
                   <pic:blipFill>
-                    <a:blip r:embed="rId19" cstate="print">
+                    <a:blip r:embed="rId20" cstate="print">
                       <a:extLst>
                         <a:ext uri="{28A0092B-C50C-407E-A947-70E740481C1C}">
                           <a14:useLocalDpi xmlns:a14="http://schemas.microsoft.com/office/drawing/2010/main" val="0"/>
@@ -3851,7 +3995,7 @@
                     <pic:cNvPicPr/>
                   </pic:nvPicPr>
                   <pic:blipFill>
-                    <a:blip r:embed="rId20">
+                    <a:blip r:embed="rId21">
                       <a:extLst>
                         <a:ext uri="{28A0092B-C50C-407E-A947-70E740481C1C}">
                           <a14:useLocalDpi xmlns:a14="http://schemas.microsoft.com/office/drawing/2010/main" val="0"/>
@@ -3922,7 +4066,7 @@
                     <pic:cNvPicPr/>
                   </pic:nvPicPr>
                   <pic:blipFill>
-                    <a:blip r:embed="rId21" cstate="print">
+                    <a:blip r:embed="rId22" cstate="print">
                       <a:extLst>
                         <a:ext uri="{28A0092B-C50C-407E-A947-70E740481C1C}">
                           <a14:useLocalDpi xmlns:a14="http://schemas.microsoft.com/office/drawing/2010/main" val="0"/>
@@ -3980,7 +4124,7 @@
       <w:pPr>
         <w:pStyle w:val="Titolo2"/>
       </w:pPr>
-      <w:bookmarkStart w:id="17" w:name="_Toc20307926"/>
+      <w:bookmarkStart w:id="17" w:name="_Toc20907963"/>
       <w:r>
         <w:t>Tooltip</w:t>
       </w:r>
@@ -4018,7 +4162,7 @@
                     <pic:cNvPicPr/>
                   </pic:nvPicPr>
                   <pic:blipFill>
-                    <a:blip r:embed="rId22">
+                    <a:blip r:embed="rId23">
                       <a:extLst>
                         <a:ext uri="{28A0092B-C50C-407E-A947-70E740481C1C}">
                           <a14:useLocalDpi xmlns:a14="http://schemas.microsoft.com/office/drawing/2010/main" val="0"/>
@@ -4097,7 +4241,7 @@
                     <pic:cNvPicPr/>
                   </pic:nvPicPr>
                   <pic:blipFill>
-                    <a:blip r:embed="rId23">
+                    <a:blip r:embed="rId24">
                       <a:extLst>
                         <a:ext uri="{28A0092B-C50C-407E-A947-70E740481C1C}">
                           <a14:useLocalDpi xmlns:a14="http://schemas.microsoft.com/office/drawing/2010/main" val="0"/>
@@ -4150,19 +4294,445 @@
     </w:p>
     <w:p>
       <w:pPr>
+        <w:spacing w:before="0"/>
+      </w:pPr>
+      <w:r>
+        <w:br w:type="page"/>
+      </w:r>
+    </w:p>
+    <w:p>
+      <w:pPr>
         <w:pStyle w:val="Titolo2"/>
       </w:pPr>
-      <w:bookmarkStart w:id="18" w:name="_Toc20307927"/>
-      <w:r>
+      <w:bookmarkStart w:id="18" w:name="_Toc20907964"/>
+      <w:r>
+        <w:lastRenderedPageBreak/>
         <w:t>Contatori</w:t>
       </w:r>
       <w:bookmarkEnd w:id="18"/>
     </w:p>
     <w:p>
+      <w:r>
+        <w:t>I contatori che si trovano nella prima parte del sito e che permettono di selezionare il numero di adulti, bambini e camere sono stati implementati utilizzando un codice proveniente da un thread sul sito Stack Overflow.</w:t>
+      </w:r>
+    </w:p>
+    <w:p>
+      <w:pPr>
+        <w:jc w:val="center"/>
+      </w:pPr>
+      <w:r>
+        <w:rPr>
+          <w:noProof/>
+        </w:rPr>
+        <w:drawing>
+          <wp:inline distT="0" distB="0" distL="0" distR="0">
+            <wp:extent cx="3006332" cy="1296670"/>
+            <wp:effectExtent l="0" t="0" r="7620" b="5715"/>
+            <wp:docPr id="22" name="Immagine 22"/>
+            <wp:cNvGraphicFramePr>
+              <a:graphicFrameLocks xmlns:a="http://schemas.openxmlformats.org/drawingml/2006/main" noChangeAspect="1"/>
+            </wp:cNvGraphicFramePr>
+            <a:graphic xmlns:a="http://schemas.openxmlformats.org/drawingml/2006/main">
+              <a:graphicData uri="http://schemas.openxmlformats.org/drawingml/2006/picture">
+                <pic:pic xmlns:pic="http://schemas.openxmlformats.org/drawingml/2006/picture">
+                  <pic:nvPicPr>
+                    <pic:cNvPr id="22" name="codice contatore minus.png"/>
+                    <pic:cNvPicPr/>
+                  </pic:nvPicPr>
+                  <pic:blipFill>
+                    <a:blip r:embed="rId25" cstate="print">
+                      <a:extLst>
+                        <a:ext uri="{28A0092B-C50C-407E-A947-70E740481C1C}">
+                          <a14:useLocalDpi xmlns:a14="http://schemas.microsoft.com/office/drawing/2010/main" val="0"/>
+                        </a:ext>
+                      </a:extLst>
+                    </a:blip>
+                    <a:stretch>
+                      <a:fillRect/>
+                    </a:stretch>
+                  </pic:blipFill>
+                  <pic:spPr>
+                    <a:xfrm>
+                      <a:off x="0" y="0"/>
+                      <a:ext cx="3006332" cy="1296670"/>
+                    </a:xfrm>
+                    <a:prstGeom prst="rect">
+                      <a:avLst/>
+                    </a:prstGeom>
+                  </pic:spPr>
+                </pic:pic>
+              </a:graphicData>
+            </a:graphic>
+          </wp:inline>
+        </w:drawing>
+      </w:r>
+      <w:r>
+        <w:rPr>
+          <w:noProof/>
+        </w:rPr>
+        <w:drawing>
+          <wp:inline distT="0" distB="0" distL="0" distR="0">
+            <wp:extent cx="3004776" cy="1296000"/>
+            <wp:effectExtent l="0" t="0" r="5715" b="0"/>
+            <wp:docPr id="23" name="Immagine 23"/>
+            <wp:cNvGraphicFramePr>
+              <a:graphicFrameLocks xmlns:a="http://schemas.openxmlformats.org/drawingml/2006/main" noChangeAspect="1"/>
+            </wp:cNvGraphicFramePr>
+            <a:graphic xmlns:a="http://schemas.openxmlformats.org/drawingml/2006/main">
+              <a:graphicData uri="http://schemas.openxmlformats.org/drawingml/2006/picture">
+                <pic:pic xmlns:pic="http://schemas.openxmlformats.org/drawingml/2006/picture">
+                  <pic:nvPicPr>
+                    <pic:cNvPr id="23" name="codice contatore plus.png"/>
+                    <pic:cNvPicPr/>
+                  </pic:nvPicPr>
+                  <pic:blipFill>
+                    <a:blip r:embed="rId26" cstate="print">
+                      <a:extLst>
+                        <a:ext uri="{28A0092B-C50C-407E-A947-70E740481C1C}">
+                          <a14:useLocalDpi xmlns:a14="http://schemas.microsoft.com/office/drawing/2010/main" val="0"/>
+                        </a:ext>
+                      </a:extLst>
+                    </a:blip>
+                    <a:stretch>
+                      <a:fillRect/>
+                    </a:stretch>
+                  </pic:blipFill>
+                  <pic:spPr>
+                    <a:xfrm>
+                      <a:off x="0" y="0"/>
+                      <a:ext cx="3004776" cy="1296000"/>
+                    </a:xfrm>
+                    <a:prstGeom prst="rect">
+                      <a:avLst/>
+                    </a:prstGeom>
+                  </pic:spPr>
+                </pic:pic>
+              </a:graphicData>
+            </a:graphic>
+          </wp:inline>
+        </w:drawing>
+      </w:r>
+    </w:p>
+    <w:p>
+      <w:r>
+        <w:t xml:space="preserve">Questo è il codice di base, che ogni volta in cui l’utente clicca sull’elemento con la classe “minus” estrare il valore del padre e se il valore è superiore a 0 ne sottrae un’unità, altrimenti lo lascia invariato. Mentre </w:t>
+      </w:r>
+      <w:r>
+        <w:t>nel caso in cui l’altro evento venisse chiamato, viene controllato se il valore è inferiore a 5 o meno, se questo controllo ritorna un responso positivo, viene sommata al valore un’unità.</w:t>
+      </w:r>
+    </w:p>
+    <w:p>
+      <w:pPr>
+        <w:jc w:val="center"/>
+      </w:pPr>
+      <w:r>
+        <w:rPr>
+          <w:noProof/>
+        </w:rPr>
+        <w:drawing>
+          <wp:inline distT="0" distB="0" distL="0" distR="0">
+            <wp:extent cx="2773680" cy="478909"/>
+            <wp:effectExtent l="0" t="0" r="7620" b="0"/>
+            <wp:docPr id="24" name="Immagine 24"/>
+            <wp:cNvGraphicFramePr>
+              <a:graphicFrameLocks xmlns:a="http://schemas.openxmlformats.org/drawingml/2006/main" noChangeAspect="1"/>
+            </wp:cNvGraphicFramePr>
+            <a:graphic xmlns:a="http://schemas.openxmlformats.org/drawingml/2006/main">
+              <a:graphicData uri="http://schemas.openxmlformats.org/drawingml/2006/picture">
+                <pic:pic xmlns:pic="http://schemas.openxmlformats.org/drawingml/2006/picture">
+                  <pic:nvPicPr>
+                    <pic:cNvPr id="24" name="modifca per valore minimo 1.png"/>
+                    <pic:cNvPicPr/>
+                  </pic:nvPicPr>
+                  <pic:blipFill>
+                    <a:blip r:embed="rId27">
+                      <a:extLst>
+                        <a:ext uri="{28A0092B-C50C-407E-A947-70E740481C1C}">
+                          <a14:useLocalDpi xmlns:a14="http://schemas.microsoft.com/office/drawing/2010/main" val="0"/>
+                        </a:ext>
+                      </a:extLst>
+                    </a:blip>
+                    <a:stretch>
+                      <a:fillRect/>
+                    </a:stretch>
+                  </pic:blipFill>
+                  <pic:spPr>
+                    <a:xfrm>
+                      <a:off x="0" y="0"/>
+                      <a:ext cx="2855143" cy="492974"/>
+                    </a:xfrm>
+                    <a:prstGeom prst="rect">
+                      <a:avLst/>
+                    </a:prstGeom>
+                  </pic:spPr>
+                </pic:pic>
+              </a:graphicData>
+            </a:graphic>
+          </wp:inline>
+        </w:drawing>
+      </w:r>
+    </w:p>
+    <w:p>
+      <w:r>
+        <w:t xml:space="preserve">Per alcuni campi ho dovuto modificare leggermente il codice, come nel caso del numero di adulti e quello delle camere, siccome non possono contenere un valore inferiore ad 1, ho modificato il controllo per l’evento che si occupa di gestire </w:t>
+      </w:r>
+      <w:r>
+        <w:t>le sottrazioni con la linea di codice rappresentata qua sopra.</w:t>
+      </w:r>
+    </w:p>
+    <w:p>
+      <w:r>
+        <w:t>All’interno Web Booking Engine vi sono due casi particolari che richiedono l’implementazione di ulteriori modifiche, ovvero i campi relativi al numero dei bambini, dato che questi gestiscono anche la creazione degli elementi dropdown per l’età di ogni bambino selezionato.</w:t>
+      </w:r>
+    </w:p>
+    <w:p>
+      <w:pPr>
+        <w:jc w:val="center"/>
+      </w:pPr>
+      <w:r>
+        <w:rPr>
+          <w:noProof/>
+        </w:rPr>
+        <w:drawing>
+          <wp:inline distT="0" distB="0" distL="0" distR="0">
+            <wp:extent cx="2369820" cy="491437"/>
+            <wp:effectExtent l="0" t="0" r="0" b="4445"/>
+            <wp:docPr id="25" name="Immagine 25"/>
+            <wp:cNvGraphicFramePr>
+              <a:graphicFrameLocks xmlns:a="http://schemas.openxmlformats.org/drawingml/2006/main" noChangeAspect="1"/>
+            </wp:cNvGraphicFramePr>
+            <a:graphic xmlns:a="http://schemas.openxmlformats.org/drawingml/2006/main">
+              <a:graphicData uri="http://schemas.openxmlformats.org/drawingml/2006/picture">
+                <pic:pic xmlns:pic="http://schemas.openxmlformats.org/drawingml/2006/picture">
+                  <pic:nvPicPr>
+                    <pic:cNvPr id="25" name="flag countOver.png"/>
+                    <pic:cNvPicPr/>
+                  </pic:nvPicPr>
+                  <pic:blipFill>
+                    <a:blip r:embed="rId28">
+                      <a:extLst>
+                        <a:ext uri="{28A0092B-C50C-407E-A947-70E740481C1C}">
+                          <a14:useLocalDpi xmlns:a14="http://schemas.microsoft.com/office/drawing/2010/main" val="0"/>
+                        </a:ext>
+                      </a:extLst>
+                    </a:blip>
+                    <a:stretch>
+                      <a:fillRect/>
+                    </a:stretch>
+                  </pic:blipFill>
+                  <pic:spPr>
+                    <a:xfrm>
+                      <a:off x="0" y="0"/>
+                      <a:ext cx="2485362" cy="515397"/>
+                    </a:xfrm>
+                    <a:prstGeom prst="rect">
+                      <a:avLst/>
+                    </a:prstGeom>
+                  </pic:spPr>
+                </pic:pic>
+              </a:graphicData>
+            </a:graphic>
+          </wp:inline>
+        </w:drawing>
+      </w:r>
+    </w:p>
+    <w:p>
+      <w:r>
+        <w:t xml:space="preserve">Innanzitutto ho creato un flag chiamato “coutOver” </w:t>
+      </w:r>
+      <w:r>
+        <w:t>che servirà per capire quando si è raggiunto il numero massimo di dropdown necessari, per evitare che il numero totale di quest’ultimi ecceda il limite stabilito.</w:t>
+      </w:r>
+    </w:p>
+    <w:p>
+      <w:pPr>
+        <w:jc w:val="center"/>
+      </w:pPr>
+      <w:r>
+        <w:rPr>
+          <w:noProof/>
+        </w:rPr>
+        <w:lastRenderedPageBreak/>
+        <w:drawing>
+          <wp:inline distT="0" distB="0" distL="0" distR="0">
+            <wp:extent cx="4827600" cy="4156906"/>
+            <wp:effectExtent l="0" t="0" r="0" b="0"/>
+            <wp:docPr id="26" name="Immagine 26"/>
+            <wp:cNvGraphicFramePr>
+              <a:graphicFrameLocks xmlns:a="http://schemas.openxmlformats.org/drawingml/2006/main" noChangeAspect="1"/>
+            </wp:cNvGraphicFramePr>
+            <a:graphic xmlns:a="http://schemas.openxmlformats.org/drawingml/2006/main">
+              <a:graphicData uri="http://schemas.openxmlformats.org/drawingml/2006/picture">
+                <pic:pic xmlns:pic="http://schemas.openxmlformats.org/drawingml/2006/picture">
+                  <pic:nvPicPr>
+                    <pic:cNvPr id="26" name="funzione add select.png"/>
+                    <pic:cNvPicPr/>
+                  </pic:nvPicPr>
+                  <pic:blipFill>
+                    <a:blip r:embed="rId29" cstate="print">
+                      <a:extLst>
+                        <a:ext uri="{28A0092B-C50C-407E-A947-70E740481C1C}">
+                          <a14:useLocalDpi xmlns:a14="http://schemas.microsoft.com/office/drawing/2010/main" val="0"/>
+                        </a:ext>
+                      </a:extLst>
+                    </a:blip>
+                    <a:stretch>
+                      <a:fillRect/>
+                    </a:stretch>
+                  </pic:blipFill>
+                  <pic:spPr>
+                    <a:xfrm>
+                      <a:off x="0" y="0"/>
+                      <a:ext cx="4827600" cy="4156906"/>
+                    </a:xfrm>
+                    <a:prstGeom prst="rect">
+                      <a:avLst/>
+                    </a:prstGeom>
+                  </pic:spPr>
+                </pic:pic>
+              </a:graphicData>
+            </a:graphic>
+          </wp:inline>
+        </w:drawing>
+      </w:r>
+    </w:p>
+    <w:p>
+      <w:r>
+        <w:t>Ho fatto questa classe che si occuperà di creare i vari dropdown, con il nome</w:t>
+      </w:r>
+      <w:r>
+        <w:t xml:space="preserve">, l’id e un tooltip apposito </w:t>
+      </w:r>
+      <w:r>
+        <w:t>e iniettarli direttamente nell’HTML.</w:t>
+      </w:r>
+    </w:p>
+    <w:p>
+      <w:pPr>
+        <w:jc w:val="center"/>
+      </w:pPr>
+      <w:r>
+        <w:rPr>
+          <w:noProof/>
+        </w:rPr>
+        <w:drawing>
+          <wp:inline distT="0" distB="0" distL="0" distR="0">
+            <wp:extent cx="4827600" cy="2168864"/>
+            <wp:effectExtent l="0" t="0" r="0" b="3175"/>
+            <wp:docPr id="27" name="Immagine 27"/>
+            <wp:cNvGraphicFramePr>
+              <a:graphicFrameLocks xmlns:a="http://schemas.openxmlformats.org/drawingml/2006/main" noChangeAspect="1"/>
+            </wp:cNvGraphicFramePr>
+            <a:graphic xmlns:a="http://schemas.openxmlformats.org/drawingml/2006/main">
+              <a:graphicData uri="http://schemas.openxmlformats.org/drawingml/2006/picture">
+                <pic:pic xmlns:pic="http://schemas.openxmlformats.org/drawingml/2006/picture">
+                  <pic:nvPicPr>
+                    <pic:cNvPr id="27" name="codice addizione.png"/>
+                    <pic:cNvPicPr/>
+                  </pic:nvPicPr>
+                  <pic:blipFill>
+                    <a:blip r:embed="rId30" cstate="print">
+                      <a:extLst>
+                        <a:ext uri="{28A0092B-C50C-407E-A947-70E740481C1C}">
+                          <a14:useLocalDpi xmlns:a14="http://schemas.microsoft.com/office/drawing/2010/main" val="0"/>
+                        </a:ext>
+                      </a:extLst>
+                    </a:blip>
+                    <a:stretch>
+                      <a:fillRect/>
+                    </a:stretch>
+                  </pic:blipFill>
+                  <pic:spPr>
+                    <a:xfrm>
+                      <a:off x="0" y="0"/>
+                      <a:ext cx="4827600" cy="2168864"/>
+                    </a:xfrm>
+                    <a:prstGeom prst="rect">
+                      <a:avLst/>
+                    </a:prstGeom>
+                  </pic:spPr>
+                </pic:pic>
+              </a:graphicData>
+            </a:graphic>
+          </wp:inline>
+        </w:drawing>
+      </w:r>
+    </w:p>
+    <w:p>
+      <w:r>
+        <w:t>Questo è il codice che è stato aggiunto per gestire l’incremento del valore. Vengono prima di tutto aggiunte le classi necessarie al div che conterrà i dropdown, viene eseguito un controllo sul valore del campo, se è uguale al limite, che in questo caso è 5, ed il flag creato in precedenza è impostato su “false” viene creato un dropdown sfruttato la funzione apposita e</w:t>
+      </w:r>
+      <w:r>
+        <w:t>d il valore del flag diventa “true”. Mentre nel caso in cui il valore sia inferiore al limite, si aggiunge il dropdown ma il flag rimane invariato.</w:t>
+      </w:r>
+    </w:p>
+    <w:p>
+      <w:pPr>
+        <w:jc w:val="center"/>
+      </w:pPr>
+      <w:r>
+        <w:rPr>
+          <w:noProof/>
+        </w:rPr>
+        <w:lastRenderedPageBreak/>
+        <w:drawing>
+          <wp:inline distT="0" distB="0" distL="0" distR="0">
+            <wp:extent cx="4827600" cy="1216167"/>
+            <wp:effectExtent l="0" t="0" r="0" b="3175"/>
+            <wp:docPr id="28" name="Immagine 28"/>
+            <wp:cNvGraphicFramePr>
+              <a:graphicFrameLocks xmlns:a="http://schemas.openxmlformats.org/drawingml/2006/main" noChangeAspect="1"/>
+            </wp:cNvGraphicFramePr>
+            <a:graphic xmlns:a="http://schemas.openxmlformats.org/drawingml/2006/main">
+              <a:graphicData uri="http://schemas.openxmlformats.org/drawingml/2006/picture">
+                <pic:pic xmlns:pic="http://schemas.openxmlformats.org/drawingml/2006/picture">
+                  <pic:nvPicPr>
+                    <pic:cNvPr id="28" name="codice sottrazione.png"/>
+                    <pic:cNvPicPr/>
+                  </pic:nvPicPr>
+                  <pic:blipFill>
+                    <a:blip r:embed="rId31">
+                      <a:extLst>
+                        <a:ext uri="{28A0092B-C50C-407E-A947-70E740481C1C}">
+                          <a14:useLocalDpi xmlns:a14="http://schemas.microsoft.com/office/drawing/2010/main" val="0"/>
+                        </a:ext>
+                      </a:extLst>
+                    </a:blip>
+                    <a:stretch>
+                      <a:fillRect/>
+                    </a:stretch>
+                  </pic:blipFill>
+                  <pic:spPr>
+                    <a:xfrm>
+                      <a:off x="0" y="0"/>
+                      <a:ext cx="4827600" cy="1216167"/>
+                    </a:xfrm>
+                    <a:prstGeom prst="rect">
+                      <a:avLst/>
+                    </a:prstGeom>
+                  </pic:spPr>
+                </pic:pic>
+              </a:graphicData>
+            </a:graphic>
+          </wp:inline>
+        </w:drawing>
+      </w:r>
+    </w:p>
+    <w:p>
+      <w:r>
+        <w:t>Infine la diminuzione del valore è gestita tramite questo codice, che rimuove per prima cosa l’ultimo dropdown che è stato aggiunto, se il valore equivale a 0 si occupa anche di eliminare le classi dal contenitore. Viene infine impostato il flag su “false” per permettere poi all’evento per l’addizione di capire che il limite non è ancora stato raggiunto.</w:t>
+      </w:r>
+    </w:p>
+    <w:p>
+      <w:r>
+        <w:t xml:space="preserve"> </w:t>
+      </w:r>
+    </w:p>
+    <w:p>
       <w:pPr>
         <w:pStyle w:val="Titolo2"/>
       </w:pPr>
-      <w:bookmarkStart w:id="19" w:name="_Toc20307928"/>
+      <w:bookmarkStart w:id="19" w:name="_Toc20907965"/>
       <w:r>
         <w:t>Carosello</w:t>
       </w:r>
@@ -4183,7 +4753,7 @@
       <w:pPr>
         <w:pStyle w:val="Titolo3"/>
       </w:pPr>
-      <w:bookmarkStart w:id="20" w:name="_Toc20307929"/>
+      <w:bookmarkStart w:id="20" w:name="_Toc20907966"/>
       <w:r>
         <w:t>Carosello modale</w:t>
       </w:r>
@@ -4196,7 +4766,6 @@
     </w:p>
     <w:p>
       <w:r>
-        <w:lastRenderedPageBreak/>
         <w:t>La prima di queste modifiche è forse quella più evidente</w:t>
       </w:r>
       <w:r>
@@ -4227,7 +4796,7 @@
                     <pic:cNvPicPr/>
                   </pic:nvPicPr>
                   <pic:blipFill>
-                    <a:blip r:embed="rId24">
+                    <a:blip r:embed="rId32">
                       <a:extLst>
                         <a:ext uri="{28A0092B-C50C-407E-A947-70E740481C1C}">
                           <a14:useLocalDpi xmlns:a14="http://schemas.microsoft.com/office/drawing/2010/main" val="0"/>
@@ -4282,6 +4851,7 @@
         <w:rPr>
           <w:noProof/>
         </w:rPr>
+        <w:lastRenderedPageBreak/>
         <w:drawing>
           <wp:inline distT="0" distB="0" distL="0" distR="0">
             <wp:extent cx="3768437" cy="1033407"/>
@@ -4298,7 +4868,7 @@
                     <pic:cNvPicPr/>
                   </pic:nvPicPr>
                   <pic:blipFill>
-                    <a:blip r:embed="rId25" cstate="print">
+                    <a:blip r:embed="rId33" cstate="print">
                       <a:extLst>
                         <a:ext uri="{28A0092B-C50C-407E-A947-70E740481C1C}">
                           <a14:useLocalDpi xmlns:a14="http://schemas.microsoft.com/office/drawing/2010/main" val="0"/>
@@ -4345,8 +4915,6 @@
       <w:r>
         <w:t>in precedenza.</w:t>
       </w:r>
-      <w:bookmarkStart w:id="21" w:name="_GoBack"/>
-      <w:bookmarkEnd w:id="21"/>
     </w:p>
     <w:p>
       <w:pPr>
@@ -4360,15 +4928,336 @@
       <w:pPr>
         <w:pStyle w:val="Titolo1"/>
       </w:pPr>
-      <w:bookmarkStart w:id="22" w:name="_Toc20307930"/>
+      <w:bookmarkStart w:id="21" w:name="_Toc20907967"/>
       <w:r>
         <w:lastRenderedPageBreak/>
         <w:t>Animazioni</w:t>
       </w:r>
+      <w:bookmarkEnd w:id="21"/>
+    </w:p>
+    <w:p>
+      <w:pPr>
+        <w:pStyle w:val="Titolo2"/>
+      </w:pPr>
+      <w:r>
+        <w:t>Animazione d’entrata</w:t>
+      </w:r>
+    </w:p>
+    <w:p>
+      <w:pPr>
+        <w:pStyle w:val="Titolo3"/>
+      </w:pPr>
+      <w:r>
+        <w:t>Prima sezione</w:t>
+      </w:r>
+    </w:p>
+    <w:p>
+      <w:r>
+        <w:t>Le animazioni d’entrata degli elementi presenti nella prima sezione sono state implementate grazie ad Animate.CSS.</w:t>
+      </w:r>
+    </w:p>
+    <w:p>
+      <w:pPr>
+        <w:jc w:val="center"/>
+      </w:pPr>
+      <w:r>
+        <w:rPr>
+          <w:noProof/>
+        </w:rPr>
+        <w:drawing>
+          <wp:inline distT="0" distB="0" distL="0" distR="0">
+            <wp:extent cx="6120130" cy="509905"/>
+            <wp:effectExtent l="0" t="0" r="0" b="4445"/>
+            <wp:docPr id="30" name="Immagine 30"/>
+            <wp:cNvGraphicFramePr>
+              <a:graphicFrameLocks xmlns:a="http://schemas.openxmlformats.org/drawingml/2006/main" noChangeAspect="1"/>
+            </wp:cNvGraphicFramePr>
+            <a:graphic xmlns:a="http://schemas.openxmlformats.org/drawingml/2006/main">
+              <a:graphicData uri="http://schemas.openxmlformats.org/drawingml/2006/picture">
+                <pic:pic xmlns:pic="http://schemas.openxmlformats.org/drawingml/2006/picture">
+                  <pic:nvPicPr>
+                    <pic:cNvPr id="30" name="esempio animatedcss.png"/>
+                    <pic:cNvPicPr/>
+                  </pic:nvPicPr>
+                  <pic:blipFill>
+                    <a:blip r:embed="rId34">
+                      <a:extLst>
+                        <a:ext uri="{28A0092B-C50C-407E-A947-70E740481C1C}">
+                          <a14:useLocalDpi xmlns:a14="http://schemas.microsoft.com/office/drawing/2010/main" val="0"/>
+                        </a:ext>
+                      </a:extLst>
+                    </a:blip>
+                    <a:stretch>
+                      <a:fillRect/>
+                    </a:stretch>
+                  </pic:blipFill>
+                  <pic:spPr>
+                    <a:xfrm>
+                      <a:off x="0" y="0"/>
+                      <a:ext cx="6120130" cy="509905"/>
+                    </a:xfrm>
+                    <a:prstGeom prst="rect">
+                      <a:avLst/>
+                    </a:prstGeom>
+                  </pic:spPr>
+                </pic:pic>
+              </a:graphicData>
+            </a:graphic>
+          </wp:inline>
+        </w:drawing>
+      </w:r>
+    </w:p>
+    <w:p>
+      <w:r>
+        <w:t xml:space="preserve">Basta aggiungere la classe “animated” nell’elemento che si vuole animare e indicare il nome dell’animazione che si vuole ottenere. L’elenco completo delle animazioni disponibili è accessibile </w:t>
+      </w:r>
+      <w:r>
+        <w:t>attraverso la documentazione ufficiale di</w:t>
+      </w:r>
+      <w:r>
+        <w:t xml:space="preserve"> Animate.CSS</w:t>
+      </w:r>
+      <w:r>
+        <w:rPr>
+          <w:rStyle w:val="Rimandonotaapidipagina"/>
+        </w:rPr>
+        <w:footnoteReference w:id="1"/>
+      </w:r>
+      <w:r>
+        <w:t>.</w:t>
+      </w:r>
+    </w:p>
+    <w:p>
+      <w:pPr>
+        <w:pStyle w:val="Titolo3"/>
+      </w:pPr>
+      <w:r>
+        <w:t>Seconda sezione</w:t>
+      </w:r>
+    </w:p>
+    <w:p>
+      <w:r>
+        <w:t>Le animazioni d’entrata usate nella seconda sezione sfruttano invece la libreria JavaScript GSAP, sfruttando inoltre TweenMax e TimeLineMax, quest’ultimi plugin aggiuntivi di GSAP.</w:t>
+      </w:r>
+    </w:p>
+    <w:p>
+      <w:r>
+        <w:t>Ho creato una funzione chiamata “AnimationSlide” che conterrà tutte il codice necessario, permettendoci quindi accedere a tutte le animazioni chiamando semplicemente la funzione.</w:t>
+      </w:r>
+    </w:p>
+    <w:p>
+      <w:pPr>
+        <w:jc w:val="center"/>
+      </w:pPr>
+      <w:r>
+        <w:rPr>
+          <w:noProof/>
+        </w:rPr>
+        <w:drawing>
+          <wp:inline distT="0" distB="0" distL="0" distR="0">
+            <wp:extent cx="3611880" cy="577871"/>
+            <wp:effectExtent l="0" t="0" r="7620" b="0"/>
+            <wp:docPr id="31" name="Immagine 31"/>
+            <wp:cNvGraphicFramePr>
+              <a:graphicFrameLocks xmlns:a="http://schemas.openxmlformats.org/drawingml/2006/main" noChangeAspect="1"/>
+            </wp:cNvGraphicFramePr>
+            <a:graphic xmlns:a="http://schemas.openxmlformats.org/drawingml/2006/main">
+              <a:graphicData uri="http://schemas.openxmlformats.org/drawingml/2006/picture">
+                <pic:pic xmlns:pic="http://schemas.openxmlformats.org/drawingml/2006/picture">
+                  <pic:nvPicPr>
+                    <pic:cNvPr id="31" name="timeline.png"/>
+                    <pic:cNvPicPr/>
+                  </pic:nvPicPr>
+                  <pic:blipFill>
+                    <a:blip r:embed="rId35">
+                      <a:extLst>
+                        <a:ext uri="{28A0092B-C50C-407E-A947-70E740481C1C}">
+                          <a14:useLocalDpi xmlns:a14="http://schemas.microsoft.com/office/drawing/2010/main" val="0"/>
+                        </a:ext>
+                      </a:extLst>
+                    </a:blip>
+                    <a:stretch>
+                      <a:fillRect/>
+                    </a:stretch>
+                  </pic:blipFill>
+                  <pic:spPr>
+                    <a:xfrm>
+                      <a:off x="0" y="0"/>
+                      <a:ext cx="3756161" cy="600955"/>
+                    </a:xfrm>
+                    <a:prstGeom prst="rect">
+                      <a:avLst/>
+                    </a:prstGeom>
+                  </pic:spPr>
+                </pic:pic>
+              </a:graphicData>
+            </a:graphic>
+          </wp:inline>
+        </w:drawing>
+      </w:r>
+    </w:p>
+    <w:p>
+      <w:r>
+        <w:t>Innanzitutto dobbiamo creare la nostra timeline tramite TimeLineMax, questa ci darà la possibilità di gestire</w:t>
+      </w:r>
+      <w:r>
+        <w:t xml:space="preserve"> i tempi d’inizio delle varie animazioni.</w:t>
+      </w:r>
+    </w:p>
+    <w:p>
+      <w:pPr>
+        <w:jc w:val="center"/>
+      </w:pPr>
+      <w:r>
+        <w:rPr>
+          <w:noProof/>
+        </w:rPr>
+        <w:drawing>
+          <wp:inline distT="0" distB="0" distL="0" distR="0">
+            <wp:extent cx="4267200" cy="814212"/>
+            <wp:effectExtent l="0" t="0" r="0" b="5080"/>
+            <wp:docPr id="33" name="Immagine 33"/>
+            <wp:cNvGraphicFramePr>
+              <a:graphicFrameLocks xmlns:a="http://schemas.openxmlformats.org/drawingml/2006/main" noChangeAspect="1"/>
+            </wp:cNvGraphicFramePr>
+            <a:graphic xmlns:a="http://schemas.openxmlformats.org/drawingml/2006/main">
+              <a:graphicData uri="http://schemas.openxmlformats.org/drawingml/2006/picture">
+                <pic:pic xmlns:pic="http://schemas.openxmlformats.org/drawingml/2006/picture">
+                  <pic:nvPicPr>
+                    <pic:cNvPr id="33" name="posizioni iniziali elementi animazioni.png"/>
+                    <pic:cNvPicPr/>
+                  </pic:nvPicPr>
+                  <pic:blipFill>
+                    <a:blip r:embed="rId36">
+                      <a:extLst>
+                        <a:ext uri="{28A0092B-C50C-407E-A947-70E740481C1C}">
+                          <a14:useLocalDpi xmlns:a14="http://schemas.microsoft.com/office/drawing/2010/main" val="0"/>
+                        </a:ext>
+                      </a:extLst>
+                    </a:blip>
+                    <a:stretch>
+                      <a:fillRect/>
+                    </a:stretch>
+                  </pic:blipFill>
+                  <pic:spPr>
+                    <a:xfrm>
+                      <a:off x="0" y="0"/>
+                      <a:ext cx="4386776" cy="837028"/>
+                    </a:xfrm>
+                    <a:prstGeom prst="rect">
+                      <a:avLst/>
+                    </a:prstGeom>
+                  </pic:spPr>
+                </pic:pic>
+              </a:graphicData>
+            </a:graphic>
+          </wp:inline>
+        </w:drawing>
+      </w:r>
+    </w:p>
+    <w:p>
+      <w:r>
+        <w:t xml:space="preserve">Passiamo poi a settare i valori iniziali degli elementi che </w:t>
+      </w:r>
+      <w:r>
+        <w:t>in questo caso vogliamo inizialmente invisibili</w:t>
+      </w:r>
+      <w:r>
+        <w:t xml:space="preserve">, selezioniamo per prima cosa la durata dell’animazione, in </w:t>
+      </w:r>
+      <w:r>
+        <w:lastRenderedPageBreak/>
+        <w:t>questo caso inseriamo il valore minimo possibile ovvero 0.1, indichiamo poi l’attributo che vogliamo modificare, nel nostro caso “autoAlpha” che si occupa di gestire sia la visibilità dell’elemento che l’opacità, nel nostro caso dev’essere invisibile, perciò indichiamo 0 come valore.</w:t>
+      </w:r>
+    </w:p>
+    <w:p>
+      <w:pPr>
+        <w:jc w:val="center"/>
+      </w:pPr>
+      <w:r>
+        <w:rPr>
+          <w:noProof/>
+        </w:rPr>
+        <w:drawing>
+          <wp:inline distT="0" distB="0" distL="0" distR="0">
+            <wp:extent cx="6120130" cy="599440"/>
+            <wp:effectExtent l="0" t="0" r="0" b="0"/>
+            <wp:docPr id="34" name="Immagine 34"/>
+            <wp:cNvGraphicFramePr>
+              <a:graphicFrameLocks xmlns:a="http://schemas.openxmlformats.org/drawingml/2006/main" noChangeAspect="1"/>
+            </wp:cNvGraphicFramePr>
+            <a:graphic xmlns:a="http://schemas.openxmlformats.org/drawingml/2006/main">
+              <a:graphicData uri="http://schemas.openxmlformats.org/drawingml/2006/picture">
+                <pic:pic xmlns:pic="http://schemas.openxmlformats.org/drawingml/2006/picture">
+                  <pic:nvPicPr>
+                    <pic:cNvPr id="34" name="posizioni finali elementi animazioni.png"/>
+                    <pic:cNvPicPr/>
+                  </pic:nvPicPr>
+                  <pic:blipFill>
+                    <a:blip r:embed="rId37" cstate="print">
+                      <a:extLst>
+                        <a:ext uri="{28A0092B-C50C-407E-A947-70E740481C1C}">
+                          <a14:useLocalDpi xmlns:a14="http://schemas.microsoft.com/office/drawing/2010/main" val="0"/>
+                        </a:ext>
+                      </a:extLst>
+                    </a:blip>
+                    <a:stretch>
+                      <a:fillRect/>
+                    </a:stretch>
+                  </pic:blipFill>
+                  <pic:spPr>
+                    <a:xfrm>
+                      <a:off x="0" y="0"/>
+                      <a:ext cx="6120130" cy="599440"/>
+                    </a:xfrm>
+                    <a:prstGeom prst="rect">
+                      <a:avLst/>
+                    </a:prstGeom>
+                  </pic:spPr>
+                </pic:pic>
+              </a:graphicData>
+            </a:graphic>
+          </wp:inline>
+        </w:drawing>
+      </w:r>
+    </w:p>
+    <w:p>
+      <w:r>
+        <w:t xml:space="preserve">Passiamo infine all’implementazione vera è propria dell’animazioni. Utilizzando il metodo “fromTo” di </w:t>
+      </w:r>
+      <w:r>
+        <w:t>TimeLineMax</w:t>
+      </w:r>
+      <w:r>
+        <w:t xml:space="preserve"> possiamo indicare quali siano gli attributi che vogliamo animare. Indichiamo per prima cosa la durata dell’animazione, per passare poi agli attributi di partenza dell’animazione, ed in conclusione indicare gli attributi alla fine dell’animazione, con la possibilità di indicare un metodo di “easing” ovvero un metodo che allieverà la conclusione dell’animazione, per evitare che </w:t>
+      </w:r>
+      <w:r>
+        <w:t>appaia tagliata a metà.</w:t>
+      </w:r>
+      <w:bookmarkStart w:id="22" w:name="_GoBack"/>
       <w:bookmarkEnd w:id="22"/>
     </w:p>
     <w:p>
       <w:pPr>
+        <w:pStyle w:val="Titolo2"/>
+      </w:pPr>
+      <w:r>
+        <w:t>Transizioni tra sezioni</w:t>
+      </w:r>
+    </w:p>
+    <w:p>
+      <w:pPr>
+        <w:pStyle w:val="Titolo2"/>
+      </w:pPr>
+      <w:r>
+        <w:t xml:space="preserve">Dettagli camere </w:t>
+      </w:r>
+      <w:r>
+        <w:t>selezionate</w:t>
+      </w:r>
+    </w:p>
+    <w:p>
+      <w:pPr>
         <w:spacing w:before="0"/>
       </w:pPr>
       <w:r>
@@ -4379,7 +5268,7 @@
       <w:pPr>
         <w:pStyle w:val="Titolo1"/>
       </w:pPr>
-      <w:bookmarkStart w:id="23" w:name="_Toc20307931"/>
+      <w:bookmarkStart w:id="23" w:name="_Toc20907968"/>
       <w:r>
         <w:lastRenderedPageBreak/>
         <w:t>Differenze tra Desktop e Mobile</w:t>
@@ -4395,7 +5284,7 @@
       <w:pPr>
         <w:pStyle w:val="Titolo1"/>
       </w:pPr>
-      <w:bookmarkStart w:id="24" w:name="_Toc20307932"/>
+      <w:bookmarkStart w:id="24" w:name="_Toc20907969"/>
       <w:r>
         <w:lastRenderedPageBreak/>
         <w:t>Compatibilità Cross-Browser</w:t>
@@ -4406,28 +5295,259 @@
       <w:pPr>
         <w:pStyle w:val="Titolo2"/>
       </w:pPr>
-      <w:bookmarkStart w:id="25" w:name="_Toc20307933"/>
+      <w:bookmarkStart w:id="25" w:name="_Toc20907970"/>
+      <w:r>
+        <w:rPr>
+          <w:noProof/>
+        </w:rPr>
+        <w:drawing>
+          <wp:anchor distT="0" distB="0" distL="114300" distR="114300" simplePos="0" relativeHeight="251666432" behindDoc="0" locked="0" layoutInCell="1" allowOverlap="1">
+            <wp:simplePos x="0" y="0"/>
+            <wp:positionH relativeFrom="margin">
+              <wp:align>left</wp:align>
+            </wp:positionH>
+            <wp:positionV relativeFrom="paragraph">
+              <wp:posOffset>309245</wp:posOffset>
+            </wp:positionV>
+            <wp:extent cx="900000" cy="900000"/>
+            <wp:effectExtent l="0" t="0" r="0" b="0"/>
+            <wp:wrapSquare wrapText="bothSides"/>
+            <wp:docPr id="20" name="Immagine 20" descr="Risultati immagini per chrome"/>
+            <wp:cNvGraphicFramePr>
+              <a:graphicFrameLocks xmlns:a="http://schemas.openxmlformats.org/drawingml/2006/main" noChangeAspect="1"/>
+            </wp:cNvGraphicFramePr>
+            <a:graphic xmlns:a="http://schemas.openxmlformats.org/drawingml/2006/main">
+              <a:graphicData uri="http://schemas.openxmlformats.org/drawingml/2006/picture">
+                <pic:pic xmlns:pic="http://schemas.openxmlformats.org/drawingml/2006/picture">
+                  <pic:nvPicPr>
+                    <pic:cNvPr id="0" name="Picture 1" descr="Risultati immagini per chrome"/>
+                    <pic:cNvPicPr>
+                      <a:picLocks noChangeAspect="1" noChangeArrowheads="1"/>
+                    </pic:cNvPicPr>
+                  </pic:nvPicPr>
+                  <pic:blipFill>
+                    <a:blip r:embed="rId38" cstate="print">
+                      <a:extLst>
+                        <a:ext uri="{28A0092B-C50C-407E-A947-70E740481C1C}">
+                          <a14:useLocalDpi xmlns:a14="http://schemas.microsoft.com/office/drawing/2010/main" val="0"/>
+                        </a:ext>
+                      </a:extLst>
+                    </a:blip>
+                    <a:srcRect/>
+                    <a:stretch>
+                      <a:fillRect/>
+                    </a:stretch>
+                  </pic:blipFill>
+                  <pic:spPr bwMode="auto">
+                    <a:xfrm>
+                      <a:off x="0" y="0"/>
+                      <a:ext cx="900000" cy="900000"/>
+                    </a:xfrm>
+                    <a:prstGeom prst="rect">
+                      <a:avLst/>
+                    </a:prstGeom>
+                    <a:noFill/>
+                    <a:ln>
+                      <a:noFill/>
+                    </a:ln>
+                  </pic:spPr>
+                </pic:pic>
+              </a:graphicData>
+            </a:graphic>
+            <wp14:sizeRelH relativeFrom="page">
+              <wp14:pctWidth>0</wp14:pctWidth>
+            </wp14:sizeRelH>
+            <wp14:sizeRelV relativeFrom="page">
+              <wp14:pctHeight>0</wp14:pctHeight>
+            </wp14:sizeRelV>
+          </wp:anchor>
+        </w:drawing>
+      </w:r>
       <w:r>
         <w:t>Chrome</w:t>
       </w:r>
       <w:bookmarkEnd w:id="25"/>
     </w:p>
     <w:p>
+      <w:r>
+        <w:t xml:space="preserve"> </w:t>
+      </w:r>
+      <w:r>
+        <w:t xml:space="preserve">Essendo Chrome il Browser di riferimento per lo sviluppo </w:t>
+      </w:r>
+      <w:r>
+        <w:t>d</w:t>
+      </w:r>
+      <w:r>
+        <w:t xml:space="preserve">i questo </w:t>
+      </w:r>
+      <w:r>
+        <w:t xml:space="preserve">applicativo web, non è stato necessario creare funzioni o regole </w:t>
+      </w:r>
+      <w:r>
+        <w:t>esclusive per questo programma.</w:t>
+      </w:r>
+    </w:p>
+    <w:p>
       <w:pPr>
         <w:pStyle w:val="Titolo2"/>
       </w:pPr>
-      <w:bookmarkStart w:id="26" w:name="_Toc20307934"/>
+      <w:bookmarkStart w:id="26" w:name="_Toc20907971"/>
       <w:r>
         <w:t>Firefox</w:t>
       </w:r>
       <w:bookmarkEnd w:id="26"/>
     </w:p>
     <w:p>
+      <w:r>
+        <w:rPr>
+          <w:noProof/>
+        </w:rPr>
+        <w:drawing>
+          <wp:anchor distT="0" distB="0" distL="114300" distR="114300" simplePos="0" relativeHeight="251667456" behindDoc="0" locked="0" layoutInCell="1" allowOverlap="1">
+            <wp:simplePos x="0" y="0"/>
+            <wp:positionH relativeFrom="margin">
+              <wp:align>left</wp:align>
+            </wp:positionH>
+            <wp:positionV relativeFrom="paragraph">
+              <wp:posOffset>245745</wp:posOffset>
+            </wp:positionV>
+            <wp:extent cx="937260" cy="937260"/>
+            <wp:effectExtent l="0" t="0" r="0" b="0"/>
+            <wp:wrapSquare wrapText="bothSides"/>
+            <wp:docPr id="21" name="Immagine 21" descr="Risultati immagini per firefox"/>
+            <wp:cNvGraphicFramePr>
+              <a:graphicFrameLocks xmlns:a="http://schemas.openxmlformats.org/drawingml/2006/main" noChangeAspect="1"/>
+            </wp:cNvGraphicFramePr>
+            <a:graphic xmlns:a="http://schemas.openxmlformats.org/drawingml/2006/main">
+              <a:graphicData uri="http://schemas.openxmlformats.org/drawingml/2006/picture">
+                <pic:pic xmlns:pic="http://schemas.openxmlformats.org/drawingml/2006/picture">
+                  <pic:nvPicPr>
+                    <pic:cNvPr id="0" name="Picture 3" descr="Risultati immagini per firefox"/>
+                    <pic:cNvPicPr>
+                      <a:picLocks noChangeAspect="1" noChangeArrowheads="1"/>
+                    </pic:cNvPicPr>
+                  </pic:nvPicPr>
+                  <pic:blipFill>
+                    <a:blip r:embed="rId39" cstate="print">
+                      <a:extLst>
+                        <a:ext uri="{28A0092B-C50C-407E-A947-70E740481C1C}">
+                          <a14:useLocalDpi xmlns:a14="http://schemas.microsoft.com/office/drawing/2010/main" val="0"/>
+                        </a:ext>
+                      </a:extLst>
+                    </a:blip>
+                    <a:srcRect/>
+                    <a:stretch>
+                      <a:fillRect/>
+                    </a:stretch>
+                  </pic:blipFill>
+                  <pic:spPr bwMode="auto">
+                    <a:xfrm>
+                      <a:off x="0" y="0"/>
+                      <a:ext cx="937260" cy="937260"/>
+                    </a:xfrm>
+                    <a:prstGeom prst="rect">
+                      <a:avLst/>
+                    </a:prstGeom>
+                    <a:noFill/>
+                    <a:ln>
+                      <a:noFill/>
+                    </a:ln>
+                  </pic:spPr>
+                </pic:pic>
+              </a:graphicData>
+            </a:graphic>
+            <wp14:sizeRelH relativeFrom="page">
+              <wp14:pctWidth>0</wp14:pctWidth>
+            </wp14:sizeRelH>
+            <wp14:sizeRelV relativeFrom="page">
+              <wp14:pctHeight>0</wp14:pctHeight>
+            </wp14:sizeRelV>
+          </wp:anchor>
+        </w:drawing>
+      </w:r>
+      <w:r>
+        <w:t xml:space="preserve"> </w:t>
+      </w:r>
+      <w:r>
+        <w:t>Le prove fatte su Firefox non hanno evidenziato alcun problema per quanto riguarda le funzioni implementate tramite JavaScript e jQuery, che funzionano esattamente come su Chrome, l’unico problema riscontrato è quello relativo al posizionamento delle icone dei vari campi input presenti nel sito</w:t>
+      </w:r>
+      <w:r>
+        <w:t>, che su questo Browser venivano</w:t>
+      </w:r>
+      <w:r>
+        <w:t xml:space="preserve"> spostate verso l’alto.</w:t>
+      </w:r>
+    </w:p>
+    <w:p>
+      <w:pPr>
+        <w:jc w:val="center"/>
+      </w:pPr>
+      <w:r>
+        <w:rPr>
+          <w:noProof/>
+        </w:rPr>
+        <w:drawing>
+          <wp:inline distT="0" distB="0" distL="0" distR="0">
+            <wp:extent cx="3299460" cy="3465494"/>
+            <wp:effectExtent l="0" t="0" r="0" b="1905"/>
+            <wp:docPr id="19" name="Immagine 19"/>
+            <wp:cNvGraphicFramePr>
+              <a:graphicFrameLocks xmlns:a="http://schemas.openxmlformats.org/drawingml/2006/main" noChangeAspect="1"/>
+            </wp:cNvGraphicFramePr>
+            <a:graphic xmlns:a="http://schemas.openxmlformats.org/drawingml/2006/main">
+              <a:graphicData uri="http://schemas.openxmlformats.org/drawingml/2006/picture">
+                <pic:pic xmlns:pic="http://schemas.openxmlformats.org/drawingml/2006/picture">
+                  <pic:nvPicPr>
+                    <pic:cNvPr id="19" name="regole css firefox.png"/>
+                    <pic:cNvPicPr/>
+                  </pic:nvPicPr>
+                  <pic:blipFill>
+                    <a:blip r:embed="rId40" cstate="print">
+                      <a:extLst>
+                        <a:ext uri="{28A0092B-C50C-407E-A947-70E740481C1C}">
+                          <a14:useLocalDpi xmlns:a14="http://schemas.microsoft.com/office/drawing/2010/main" val="0"/>
+                        </a:ext>
+                      </a:extLst>
+                    </a:blip>
+                    <a:stretch>
+                      <a:fillRect/>
+                    </a:stretch>
+                  </pic:blipFill>
+                  <pic:spPr>
+                    <a:xfrm>
+                      <a:off x="0" y="0"/>
+                      <a:ext cx="3305813" cy="3472167"/>
+                    </a:xfrm>
+                    <a:prstGeom prst="rect">
+                      <a:avLst/>
+                    </a:prstGeom>
+                  </pic:spPr>
+                </pic:pic>
+              </a:graphicData>
+            </a:graphic>
+          </wp:inline>
+        </w:drawing>
+      </w:r>
+    </w:p>
+    <w:p>
+      <w:r>
+        <w:t xml:space="preserve">Ho utilizzato una media query CSS che mi permettesse di targettizzare unicamente Firefox, all’interno ho inserito alcune regole che permettessero di eliminare </w:t>
+      </w:r>
+      <w:r>
+        <w:t>le differenze</w:t>
+      </w:r>
+      <w:r>
+        <w:t xml:space="preserve"> di posizionamento, agendo sulle proprietà “top” e “left” degli elementi che presentavano questo problema. </w:t>
+      </w:r>
+    </w:p>
+    <w:p>
       <w:pPr>
         <w:pStyle w:val="Titolo2"/>
       </w:pPr>
-      <w:bookmarkStart w:id="27" w:name="_Toc20307935"/>
-      <w:r>
+      <w:bookmarkStart w:id="27" w:name="_Toc20907972"/>
+      <w:r>
+        <w:lastRenderedPageBreak/>
         <w:t>Edge</w:t>
       </w:r>
       <w:bookmarkEnd w:id="27"/>
@@ -4436,7 +5556,7 @@
       <w:pPr>
         <w:pStyle w:val="Titolo2"/>
       </w:pPr>
-      <w:bookmarkStart w:id="28" w:name="_Toc20307936"/>
+      <w:bookmarkStart w:id="28" w:name="_Toc20907973"/>
       <w:r>
         <w:t>Internet Explorer</w:t>
       </w:r>
@@ -4446,15 +5566,15 @@
       <w:pPr>
         <w:pStyle w:val="Titolo2"/>
       </w:pPr>
-      <w:bookmarkStart w:id="29" w:name="_Toc20307937"/>
+      <w:bookmarkStart w:id="29" w:name="_Toc20907974"/>
       <w:r>
         <w:t>Safari</w:t>
       </w:r>
       <w:bookmarkEnd w:id="29"/>
     </w:p>
     <w:sectPr>
-      <w:headerReference w:type="default" r:id="rId26"/>
-      <w:footerReference w:type="default" r:id="rId27"/>
+      <w:headerReference w:type="default" r:id="rId41"/>
+      <w:footerReference w:type="default" r:id="rId42"/>
       <w:pgSz w:w="11906" w:h="16838"/>
       <w:pgMar w:top="1134" w:right="1134" w:bottom="1417" w:left="1134" w:header="708" w:footer="708" w:gutter="0"/>
       <w:cols w:space="708"/>
@@ -4501,7 +5621,6 @@
         <w:showingPlcHdr/>
         <w15:appearance w15:val="hidden"/>
       </w:sdtPr>
-      <w:sdtEndPr/>
       <w:sdtContent>
         <w:r>
           <w:rPr>
@@ -4524,7 +5643,6 @@
         <w:showingPlcHdr/>
         <w15:appearance w15:val="hidden"/>
       </w:sdtPr>
-      <w:sdtEndPr/>
       <w:sdtContent>
         <w:r>
           <w:rPr>
@@ -4561,27 +5679,14 @@
     <w:r>
       <w:t xml:space="preserve"> di </w:t>
     </w:r>
-    <w:r>
-      <w:fldChar w:fldCharType="begin"/>
-    </w:r>
-    <w:r>
-      <w:instrText xml:space="preserve"> NUMPAGES  \* Arabic  \* MERGEFORMAT </w:instrText>
-    </w:r>
-    <w:r>
-      <w:fldChar w:fldCharType="separate"/>
-    </w:r>
-    <w:r>
-      <w:rPr>
-        <w:noProof/>
-      </w:rPr>
-      <w:t>11</w:t>
-    </w:r>
-    <w:r>
-      <w:rPr>
-        <w:noProof/>
-      </w:rPr>
-      <w:fldChar w:fldCharType="end"/>
-    </w:r>
+    <w:fldSimple w:instr=" NUMPAGES  \* Arabic  \* MERGEFORMAT ">
+      <w:r>
+        <w:rPr>
+          <w:noProof/>
+        </w:rPr>
+        <w:t>11</w:t>
+      </w:r>
+    </w:fldSimple>
   </w:p>
 </w:ftr>
 </file>
@@ -4603,6 +5708,45 @@
       </w:r>
     </w:p>
     <w:p/>
+  </w:footnote>
+  <w:footnote w:id="1">
+    <w:p>
+      <w:pPr>
+        <w:pStyle w:val="Testonotaapidipagina"/>
+      </w:pPr>
+      <w:r>
+        <w:rPr>
+          <w:rStyle w:val="Rimandonotaapidipagina"/>
+        </w:rPr>
+        <w:footnoteRef/>
+      </w:r>
+      <w:r>
+        <w:t xml:space="preserve"> </w:t>
+      </w:r>
+      <w:r>
+        <w:t xml:space="preserve">Reperibile tramite questo sito </w:t>
+      </w:r>
+      <w:hyperlink r:id="rId1" w:history="1">
+        <w:r>
+          <w:rPr>
+            <w:rStyle w:val="Collegamentoipertestuale"/>
+          </w:rPr>
+          <w:t>https://daneden.github.io/anim</w:t>
+        </w:r>
+        <w:r>
+          <w:rPr>
+            <w:rStyle w:val="Collegamentoipertestuale"/>
+          </w:rPr>
+          <w:t>a</w:t>
+        </w:r>
+        <w:r>
+          <w:rPr>
+            <w:rStyle w:val="Collegamentoipertestuale"/>
+          </w:rPr>
+          <w:t>te.css/</w:t>
+        </w:r>
+      </w:hyperlink>
+    </w:p>
   </w:footnote>
 </w:footnotes>
 </file>
@@ -4614,13 +5758,7 @@
       <w:pStyle w:val="Intestazione"/>
     </w:pPr>
     <w:r>
-      <w:t xml:space="preserve">Manuale </w:t>
-    </w:r>
-    <w:r>
-      <w:t>Tecnico</w:t>
-    </w:r>
-    <w:r>
-      <w:t xml:space="preserve"> – WBE Smart </w:t>
+      <w:t xml:space="preserve">Manuale Tecnico – WBE Smart </w:t>
     </w:r>
     <w:r>
       <w:ptab w:relativeTo="margin" w:alignment="center" w:leader="none"/>
@@ -4904,7 +6042,7 @@
   <w:abstractNum w:abstractNumId="3" w15:restartNumberingAfterBreak="0">
     <w:nsid w:val="58CA0707"/>
     <w:multiLevelType w:val="multilevel"/>
-    <w:tmpl w:val="F852E53A"/>
+    <w:tmpl w:val="4D308F4E"/>
     <w:lvl w:ilvl="0">
       <w:start w:val="1"/>
       <w:numFmt w:val="decimal"/>
@@ -6286,6 +7424,69 @@
       <w:szCs w:val="24"/>
     </w:rPr>
   </w:style>
+  <w:style w:type="paragraph" w:styleId="Testonotaapidipagina">
+    <w:name w:val="footnote text"/>
+    <w:basedOn w:val="Normale"/>
+    <w:link w:val="TestonotaapidipaginaCarattere"/>
+    <w:uiPriority w:val="99"/>
+    <w:semiHidden/>
+    <w:unhideWhenUsed/>
+    <w:rsid w:val="00D6281D"/>
+    <w:pPr>
+      <w:spacing w:before="0" w:after="0" w:line="240" w:lineRule="auto"/>
+    </w:pPr>
+    <w:rPr>
+      <w:sz w:val="20"/>
+      <w:szCs w:val="20"/>
+    </w:rPr>
+  </w:style>
+  <w:style w:type="character" w:customStyle="1" w:styleId="TestonotaapidipaginaCarattere">
+    <w:name w:val="Testo nota a piè di pagina Carattere"/>
+    <w:basedOn w:val="Carpredefinitoparagrafo"/>
+    <w:link w:val="Testonotaapidipagina"/>
+    <w:uiPriority w:val="99"/>
+    <w:semiHidden/>
+    <w:rsid w:val="00D6281D"/>
+    <w:rPr>
+      <w:sz w:val="20"/>
+      <w:szCs w:val="20"/>
+    </w:rPr>
+  </w:style>
+  <w:style w:type="character" w:styleId="Rimandonotaapidipagina">
+    <w:name w:val="footnote reference"/>
+    <w:basedOn w:val="Carpredefinitoparagrafo"/>
+    <w:uiPriority w:val="99"/>
+    <w:semiHidden/>
+    <w:unhideWhenUsed/>
+    <w:rsid w:val="00D6281D"/>
+    <w:rPr>
+      <w:vertAlign w:val="superscript"/>
+    </w:rPr>
+  </w:style>
+  <w:style w:type="character" w:styleId="Collegamentovisitato">
+    <w:name w:val="FollowedHyperlink"/>
+    <w:basedOn w:val="Carpredefinitoparagrafo"/>
+    <w:uiPriority w:val="99"/>
+    <w:semiHidden/>
+    <w:unhideWhenUsed/>
+    <w:rsid w:val="00AC29AE"/>
+    <w:rPr>
+      <w:color w:val="954F72" w:themeColor="followedHyperlink"/>
+      <w:u w:val="single"/>
+    </w:rPr>
+  </w:style>
+  <w:style w:type="character" w:styleId="Menzionenonrisolta">
+    <w:name w:val="Unresolved Mention"/>
+    <w:basedOn w:val="Carpredefinitoparagrafo"/>
+    <w:uiPriority w:val="99"/>
+    <w:semiHidden/>
+    <w:unhideWhenUsed/>
+    <w:rsid w:val="00AC29AE"/>
+    <w:rPr>
+      <w:color w:val="605E5C"/>
+      <w:shd w:val="clear" w:color="auto" w:fill="E1DFDD"/>
+    </w:rPr>
+  </w:style>
 </w:styles>
 </file>
 
@@ -6332,21 +7533,21 @@
     <w:charset w:val="00"/>
     <w:family w:val="roman"/>
     <w:pitch w:val="variable"/>
-    <w:sig w:usb0="E0002EFF" w:usb1="C000785B" w:usb2="00000009" w:usb3="00000000" w:csb0="000001FF" w:csb1="00000000"/>
+    <w:sig w:usb0="E0002AFF" w:usb1="C0007843" w:usb2="00000009" w:usb3="00000000" w:csb0="000001FF" w:csb1="00000000"/>
   </w:font>
   <w:font w:name="Calibri">
     <w:panose1 w:val="020F0502020204030204"/>
     <w:charset w:val="00"/>
     <w:family w:val="swiss"/>
     <w:pitch w:val="variable"/>
-    <w:sig w:usb0="E0002EFF" w:usb1="C000247B" w:usb2="00000009" w:usb3="00000000" w:csb0="000001FF" w:csb1="00000000"/>
+    <w:sig w:usb0="E0002AFF" w:usb1="4000ACFF" w:usb2="00000001" w:usb3="00000000" w:csb0="000001FF" w:csb1="00000000"/>
   </w:font>
   <w:font w:name="Calibri Light">
     <w:panose1 w:val="020F0302020204030204"/>
     <w:charset w:val="00"/>
     <w:family w:val="swiss"/>
     <w:pitch w:val="variable"/>
-    <w:sig w:usb0="E0002AFF" w:usb1="C000247B" w:usb2="00000009" w:usb3="00000000" w:csb0="000001FF" w:csb1="00000000"/>
+    <w:sig w:usb0="A0002AEF" w:usb1="4000207B" w:usb2="00000000" w:usb3="00000000" w:csb0="000001FF" w:csb1="00000000"/>
   </w:font>
 </w:fonts>
 </file>
@@ -6369,6 +7570,7 @@
   <w:rsids>
     <w:rsidRoot w:val="00FE67D5"/>
     <w:rsid w:val="00364627"/>
+    <w:rsid w:val="004F53CC"/>
     <w:rsid w:val="00505331"/>
     <w:rsid w:val="006C4634"/>
     <w:rsid w:val="007F4CC1"/>
@@ -7148,7 +8350,7 @@
 </file>
 
 <file path=customXml/itemProps1.xml><?xml version="1.0" encoding="utf-8"?>
-<ds:datastoreItem xmlns:ds="http://schemas.openxmlformats.org/officeDocument/2006/customXml" ds:itemID="{55CC8EA3-6BEC-45AA-8CC5-11B3F728DA40}">
+<ds:datastoreItem xmlns:ds="http://schemas.openxmlformats.org/officeDocument/2006/customXml" ds:itemID="{7FFBD87B-991F-4B9F-A67E-77CD7E57A510}">
   <ds:schemaRefs>
     <ds:schemaRef ds:uri="http://schemas.openxmlformats.org/officeDocument/2006/bibliography"/>
   </ds:schemaRefs>

</xml_diff>

<commit_message>
Risolto in parte errore dettagli multipli camere, e altri miglioramenti
</commit_message>
<xml_diff>
--- a/IMPORTANTI/Manuale Tecnico.docx
+++ b/IMPORTANTI/Manuale Tecnico.docx
@@ -117,6 +117,7 @@
           <w:docPartUnique/>
         </w:docPartObj>
       </w:sdtPr>
+      <w:sdtEndPr/>
       <w:sdtContent>
         <w:p>
           <w:pPr>
@@ -3323,15 +3324,7 @@
         <w:t xml:space="preserve">jQuery è una libreria JavaScript molto utile per la manipolazione di elementi HTML, </w:t>
       </w:r>
       <w:r>
-        <w:t xml:space="preserve">nonostante JavaScript puro permetta già la possibilità di alterare gli elementi presenti all’interno del DOM, questa libreria ci </w:t>
-      </w:r>
-      <w:proofErr w:type="spellStart"/>
-      <w:r>
-        <w:t>da</w:t>
-      </w:r>
-      <w:proofErr w:type="spellEnd"/>
-      <w:r>
-        <w:t xml:space="preserve"> la possibilità di rendere questi processi molto più semplici da utilizzare, mettendo a nostra disposizione svariati metodi.</w:t>
+        <w:t>nonostante JavaScript puro permetta già la possibilità di alterare gli elementi presenti all’interno del DOM, questa libreria ci da la possibilità di rendere questi processi molto più semplici da utilizzare, mettendo a nostra disposizione svariati metodi.</w:t>
       </w:r>
     </w:p>
     <w:p>
@@ -3515,13 +3508,8 @@
       <w:bookmarkEnd w:id="5"/>
     </w:p>
     <w:p>
-      <w:proofErr w:type="spellStart"/>
-      <w:r>
-        <w:t>Boostrap</w:t>
-      </w:r>
-      <w:proofErr w:type="spellEnd"/>
-      <w:r>
-        <w:t xml:space="preserve">-Datepicker è una libreria JavaScript che si basa su jQuery e Bootstrap, per creare dei datepicker che seguano lo stile grafico </w:t>
+      <w:r>
+        <w:t xml:space="preserve">Boostrap-Datepicker è una libreria JavaScript che si basa su jQuery e Bootstrap, per creare dei datepicker che seguano lo stile grafico </w:t>
       </w:r>
       <w:r>
         <w:t>tipico di quest’ultimo.</w:t>
@@ -3811,7 +3799,6 @@
           </wp:anchor>
         </w:drawing>
       </w:r>
-      <w:proofErr w:type="spellStart"/>
       <w:r>
         <w:t>Lar</w:t>
       </w:r>
@@ -3819,30 +3806,19 @@
         <w:t>agon</w:t>
       </w:r>
       <w:bookmarkEnd w:id="9"/>
-      <w:proofErr w:type="spellEnd"/>
-    </w:p>
-    <w:p>
-      <w:proofErr w:type="spellStart"/>
+    </w:p>
+    <w:p>
       <w:r>
         <w:t>Lara</w:t>
       </w:r>
       <w:r>
         <w:t>gon</w:t>
       </w:r>
-      <w:proofErr w:type="spellEnd"/>
       <w:r>
         <w:t xml:space="preserve"> è un software che permette </w:t>
       </w:r>
       <w:r>
-        <w:t xml:space="preserve">di creare un server locale, in cui </w:t>
-      </w:r>
-      <w:proofErr w:type="spellStart"/>
-      <w:r>
-        <w:t>hostare</w:t>
-      </w:r>
-      <w:proofErr w:type="spellEnd"/>
-      <w:r>
-        <w:t xml:space="preserve"> i propri progetti web in maniera semplice e veloce.</w:t>
+        <w:t>di creare un server locale, in cui hostare i propri progetti web in maniera semplice e veloce.</w:t>
       </w:r>
     </w:p>
     <w:p/>
@@ -3852,12 +3828,10 @@
         <w:pStyle w:val="Titolo2"/>
       </w:pPr>
       <w:bookmarkStart w:id="10" w:name="_Toc20989559"/>
-      <w:proofErr w:type="spellStart"/>
       <w:r>
         <w:t>SourceTree</w:t>
       </w:r>
       <w:bookmarkEnd w:id="10"/>
-      <w:proofErr w:type="spellEnd"/>
     </w:p>
     <w:p>
       <w:r>
@@ -3927,45 +3901,11 @@
           </wp:anchor>
         </w:drawing>
       </w:r>
-      <w:proofErr w:type="spellStart"/>
-      <w:r>
-        <w:t>SourceTree</w:t>
-      </w:r>
-      <w:proofErr w:type="spellEnd"/>
-      <w:r>
-        <w:t xml:space="preserve"> è un software che agisce da client per </w:t>
-      </w:r>
-      <w:proofErr w:type="spellStart"/>
-      <w:r>
-        <w:t>Git</w:t>
-      </w:r>
-      <w:proofErr w:type="spellEnd"/>
-      <w:r>
-        <w:t xml:space="preserve">, dando quindi la possibilità di interagire in maniera immediata con i repositories di GitHub e </w:t>
-      </w:r>
-      <w:proofErr w:type="spellStart"/>
-      <w:r>
-        <w:t>GitLab</w:t>
-      </w:r>
-      <w:proofErr w:type="spellEnd"/>
-      <w:r>
-        <w:t xml:space="preserve">, attraverso funzioni come </w:t>
-      </w:r>
-      <w:proofErr w:type="spellStart"/>
-      <w:r>
-        <w:t>push</w:t>
-      </w:r>
-      <w:proofErr w:type="spellEnd"/>
-      <w:r>
-        <w:t xml:space="preserve">, pull e </w:t>
-      </w:r>
-      <w:proofErr w:type="spellStart"/>
-      <w:r>
-        <w:t>commit</w:t>
-      </w:r>
-      <w:proofErr w:type="spellEnd"/>
-      <w:r>
-        <w:t>.</w:t>
+      <w:r>
+        <w:t>SourceTree è un software che agisce da client per Git, dando quindi la possibilità di interagire in maniera immediata con i repositories di GitHub e GitLab</w:t>
+      </w:r>
+      <w:r>
+        <w:t>, attraverso funzioni come push, pull e commit.</w:t>
       </w:r>
       <w:r>
         <w:br w:type="page"/>
@@ -4051,28 +3991,26 @@
     </w:p>
     <w:p>
       <w:r>
-        <w:t xml:space="preserve">Adobe Experience Design o Adobe XD, è un software per dispositivi windows e </w:t>
-      </w:r>
-      <w:proofErr w:type="spellStart"/>
-      <w:r>
-        <w:t>mac</w:t>
-      </w:r>
-      <w:proofErr w:type="spellEnd"/>
+        <w:t xml:space="preserve">Adobe Experience Design o Adobe XD, è un software per dispositivi </w:t>
+      </w:r>
+      <w:r>
+        <w:t>W</w:t>
+      </w:r>
+      <w:bookmarkStart w:id="12" w:name="_GoBack"/>
+      <w:bookmarkEnd w:id="12"/>
+      <w:r>
+        <w:t xml:space="preserve">indows e </w:t>
+      </w:r>
+      <w:r>
+        <w:t>Mac</w:t>
+      </w:r>
       <w:r>
         <w:t xml:space="preserve"> che permette di progettare interfacce per differenti tipologie di dispostivi, come per esempio tablet, smartphone o desktop.</w:t>
       </w:r>
     </w:p>
     <w:p>
       <w:r>
-        <w:t xml:space="preserve">Questo programma è molto utile per la creazione di interfacce Utente, siccome ogni elemento inserito all’interno del nostro </w:t>
-      </w:r>
-      <w:proofErr w:type="spellStart"/>
-      <w:r>
-        <w:t>Artboard</w:t>
-      </w:r>
-      <w:proofErr w:type="spellEnd"/>
-      <w:r>
-        <w:t xml:space="preserve"> può essere animato, </w:t>
+        <w:t xml:space="preserve">Questo programma è molto utile per la creazione di interfacce Utente, siccome ogni elemento inserito all’interno del nostro Artboard può essere animato, </w:t>
       </w:r>
       <w:r>
         <w:t>dandoci quindi la possibilità di creare prototipi molto vicini al prodotto finale. Vi è inoltre la possibilità di rendere i nostri progetti funzionali, tramite la creazione di semplici eventi che colleghino le varie schermate, questi possono essere il semplice click, il trascinare un elemento, tramite comando vocale o sfruttando la pressione di uno specifico pulsante nella tastiera o nel gamepad.</w:t>
@@ -4138,12 +4076,12 @@
       <w:pPr>
         <w:pStyle w:val="Titolo1"/>
       </w:pPr>
-      <w:bookmarkStart w:id="12" w:name="_Toc20989561"/>
+      <w:bookmarkStart w:id="13" w:name="_Toc20989561"/>
       <w:r>
         <w:lastRenderedPageBreak/>
         <w:t>Interfaccia</w:t>
       </w:r>
-      <w:bookmarkEnd w:id="12"/>
+      <w:bookmarkEnd w:id="13"/>
     </w:p>
     <w:p>
       <w:pPr>
@@ -4165,22 +4103,22 @@
       <w:pPr>
         <w:pStyle w:val="Titolo1"/>
       </w:pPr>
-      <w:bookmarkStart w:id="13" w:name="_Toc20989562"/>
+      <w:bookmarkStart w:id="14" w:name="_Toc20989562"/>
       <w:r>
         <w:lastRenderedPageBreak/>
         <w:t>Funzioni</w:t>
       </w:r>
-      <w:bookmarkEnd w:id="13"/>
+      <w:bookmarkEnd w:id="14"/>
     </w:p>
     <w:p>
       <w:pPr>
         <w:pStyle w:val="Titolo2"/>
       </w:pPr>
-      <w:bookmarkStart w:id="14" w:name="_Toc20989563"/>
+      <w:bookmarkStart w:id="15" w:name="_Toc20989563"/>
       <w:r>
         <w:t>Datepicker</w:t>
       </w:r>
-      <w:bookmarkEnd w:id="14"/>
+      <w:bookmarkEnd w:id="15"/>
     </w:p>
     <w:p>
       <w:r>
@@ -4197,11 +4135,11 @@
       <w:pPr>
         <w:pStyle w:val="Titolo3"/>
       </w:pPr>
-      <w:bookmarkStart w:id="15" w:name="_Toc20989564"/>
+      <w:bookmarkStart w:id="16" w:name="_Toc20989564"/>
       <w:r>
         <w:t>Parametri base</w:t>
       </w:r>
-      <w:bookmarkEnd w:id="15"/>
+      <w:bookmarkEnd w:id="16"/>
     </w:p>
     <w:p>
       <w:r>
@@ -4227,7 +4165,6 @@
       <w:r>
         <w:t xml:space="preserve"> invece serve per selezionare in quale elemento verrà appeso il campo data che nel nostro caso lasceremo come da default, </w:t>
       </w:r>
-      <w:proofErr w:type="spellStart"/>
       <w:r>
         <w:rPr>
           <w:b/>
@@ -4235,22 +4172,12 @@
         </w:rPr>
         <w:t>todayHighlight</w:t>
       </w:r>
-      <w:proofErr w:type="spellEnd"/>
       <w:r>
         <w:t xml:space="preserve"> invece si riferisce alla funzione che evidenzia la data odierna, che nel caso </w:t>
       </w:r>
       <w:r>
-        <w:t>della data di arrivo sarà “</w:t>
-      </w:r>
-      <w:proofErr w:type="spellStart"/>
-      <w:r>
-        <w:t>true</w:t>
-      </w:r>
-      <w:proofErr w:type="spellEnd"/>
-      <w:r>
-        <w:t xml:space="preserve">” invece per la data di ritorno sarà “false”, in fine </w:t>
-      </w:r>
-      <w:proofErr w:type="spellStart"/>
+        <w:t xml:space="preserve">della data di arrivo sarà “true” invece per la data di ritorno sarà “false”, in fine </w:t>
+      </w:r>
       <w:r>
         <w:rPr>
           <w:b/>
@@ -4258,7 +4185,6 @@
         </w:rPr>
         <w:t>autoclose</w:t>
       </w:r>
-      <w:proofErr w:type="spellEnd"/>
       <w:r>
         <w:t xml:space="preserve"> la funzione che chiuderà automaticamente il pop-up del datepicker una volta che l’utente avrà selezionato la data, che nel nostro è proprio quello che vogliamo.</w:t>
       </w:r>
@@ -4318,11 +4244,11 @@
       <w:pPr>
         <w:pStyle w:val="Titolo3"/>
       </w:pPr>
-      <w:bookmarkStart w:id="16" w:name="_Toc20989565"/>
+      <w:bookmarkStart w:id="17" w:name="_Toc20989565"/>
       <w:r>
         <w:t>Valore minimo campo Data Ritorno</w:t>
       </w:r>
-      <w:bookmarkEnd w:id="16"/>
+      <w:bookmarkEnd w:id="17"/>
     </w:p>
     <w:p>
       <w:pPr>
@@ -4384,8 +4310,6 @@
           </wp:inline>
         </w:drawing>
       </w:r>
-      <w:bookmarkStart w:id="17" w:name="_GoBack"/>
-      <w:bookmarkEnd w:id="17"/>
     </w:p>
     <w:p>
       <w:r>
@@ -4567,7 +4491,6 @@
       <w:r>
         <w:t xml:space="preserve"> html corrispondente al campo data partenza l’attributo </w:t>
       </w:r>
-      <w:proofErr w:type="spellStart"/>
       <w:r>
         <w:rPr>
           <w:b/>
@@ -4575,7 +4498,6 @@
         </w:rPr>
         <w:t>disabled</w:t>
       </w:r>
-      <w:proofErr w:type="spellEnd"/>
       <w:r>
         <w:t xml:space="preserve">, che impedisce all’utente di utilizzare quell’elemento, ho inoltre creato una funzione che controlla se il </w:t>
       </w:r>
@@ -4728,7 +4650,6 @@
       <w:r>
         <w:t xml:space="preserve">Infine ho aggiunto l’attributo </w:t>
       </w:r>
-      <w:proofErr w:type="spellStart"/>
       <w:r>
         <w:rPr>
           <w:b/>
@@ -4736,25 +4657,11 @@
         </w:rPr>
         <w:t>disabled</w:t>
       </w:r>
-      <w:proofErr w:type="spellEnd"/>
-      <w:r>
-        <w:t xml:space="preserve"> anche al pulsante che permette di inviare i dati inseriti all’utente tramite il metodo </w:t>
-      </w:r>
-      <w:proofErr w:type="spellStart"/>
-      <w:r>
-        <w:t>get</w:t>
-      </w:r>
-      <w:proofErr w:type="spellEnd"/>
-      <w:r>
-        <w:t xml:space="preserve">, per evitare che l’utente possa </w:t>
-      </w:r>
-      <w:proofErr w:type="spellStart"/>
-      <w:r>
-        <w:t>cliccarlo</w:t>
-      </w:r>
-      <w:proofErr w:type="spellEnd"/>
-      <w:r>
-        <w:t xml:space="preserve"> senza aver prima inserito entrambe le date, ho quindi deciso di sfruttare la stessa funzione descritta poco fa, che si occupa dunque anche di rendere utilizzabile il bottone all’utente, nel caso in cui tutti i controlli abbiano un responso positivo.</w:t>
+      <w:r>
+        <w:t xml:space="preserve"> anche al pulsante che permette di inviare i dati inseriti all’utente tramite il metodo get, per evitare che l’utente possa </w:t>
+      </w:r>
+      <w:r>
+        <w:t>cliccarlo senza aver prima inserito entrambe le date, ho quindi deciso di sfruttare la stessa funzione descritta poco fa, che si occupa dunque anche di rendere utilizzabile il bottone all’utente, nel caso in cui tutti i controlli abbiano un responso positivo.</w:t>
       </w:r>
     </w:p>
     <w:p>
@@ -4838,21 +4745,11 @@
           <w:b/>
           <w:bCs/>
         </w:rPr>
-        <w:t>data-</w:t>
-      </w:r>
-      <w:proofErr w:type="spellStart"/>
-      <w:r>
-        <w:rPr>
-          <w:b/>
-          <w:bCs/>
-        </w:rPr>
-        <w:t>toggle</w:t>
-      </w:r>
-      <w:proofErr w:type="spellEnd"/>
+        <w:t>data-toggle</w:t>
+      </w:r>
       <w:r>
         <w:t xml:space="preserve">, che verrà utilizzato in seguito per inizializzare il tooltip, bisogna poi indicare il </w:t>
       </w:r>
-      <w:proofErr w:type="spellStart"/>
       <w:r>
         <w:rPr>
           <w:b/>
@@ -4860,7 +4757,6 @@
         </w:rPr>
         <w:t>title</w:t>
       </w:r>
-      <w:proofErr w:type="spellEnd"/>
       <w:r>
         <w:t>, ossia il testo che verrà inserito all’interno del nostro tooltip.</w:t>
       </w:r>
@@ -4934,17 +4830,8 @@
           <w:b/>
           <w:bCs/>
         </w:rPr>
-        <w:t>data-</w:t>
-      </w:r>
-      <w:proofErr w:type="spellStart"/>
-      <w:r>
-        <w:rPr>
-          <w:b/>
-          <w:bCs/>
-        </w:rPr>
-        <w:t>toggle</w:t>
-      </w:r>
-      <w:proofErr w:type="spellEnd"/>
+        <w:t>data-toggle</w:t>
+      </w:r>
       <w:r>
         <w:t xml:space="preserve"> che abbiamo inserito in precedenza, come indicato dallo screenshot qua sopra. </w:t>
       </w:r>
@@ -4970,23 +4857,7 @@
     </w:p>
     <w:p>
       <w:r>
-        <w:t xml:space="preserve">I contatori che si trovano nella prima parte del sito e che permettono di selezionare il numero di adulti, bambini e camere sono stati implementati utilizzando un codice proveniente da un </w:t>
-      </w:r>
-      <w:proofErr w:type="spellStart"/>
-      <w:r>
-        <w:t>thread</w:t>
-      </w:r>
-      <w:proofErr w:type="spellEnd"/>
-      <w:r>
-        <w:t xml:space="preserve"> sul sito </w:t>
-      </w:r>
-      <w:proofErr w:type="spellStart"/>
-      <w:r>
-        <w:t>Stack</w:t>
-      </w:r>
-      <w:proofErr w:type="spellEnd"/>
-      <w:r>
-        <w:t xml:space="preserve"> Overflow.</w:t>
+        <w:t>I contatori che si trovano nella prima parte del sito e che permettono di selezionare il numero di adulti, bambini e camere sono stati implementati utilizzando un codice proveniente da un thread sul sito Stack Overflow.</w:t>
       </w:r>
     </w:p>
     <w:p>
@@ -5211,15 +5082,7 @@
     </w:p>
     <w:p>
       <w:r>
-        <w:t>Innanzitutto ho creato un flag chiamato “</w:t>
-      </w:r>
-      <w:proofErr w:type="spellStart"/>
-      <w:r>
-        <w:t>coutOver</w:t>
-      </w:r>
-      <w:proofErr w:type="spellEnd"/>
-      <w:r>
-        <w:t xml:space="preserve">” </w:t>
+        <w:t xml:space="preserve">Innanzitutto ho creato un flag chiamato “coutOver” </w:t>
       </w:r>
       <w:r>
         <w:t>che servirà per capire quando si è raggiunto il numero massimo di dropdown necessari, per evitare che il numero totale di quest’ultimi ecceda il limite stabilito.</w:t>
@@ -5341,15 +5204,7 @@
         <w:t>Questo è il codice che è stato aggiunto per gestire l’incremento del valore. Vengono prima di tutto aggiunte le classi necessarie al div che conterrà i dropdown, viene eseguito un controllo sul valore del campo, se è uguale al limite, che in questo caso è 5, ed il flag creato in precedenza è impostato su “false” viene creato un dropdown sfruttato la funzione apposita e</w:t>
       </w:r>
       <w:r>
-        <w:t>d il valore del flag diventa “</w:t>
-      </w:r>
-      <w:proofErr w:type="spellStart"/>
-      <w:r>
-        <w:t>true</w:t>
-      </w:r>
-      <w:proofErr w:type="spellEnd"/>
-      <w:r>
-        <w:t>”. Mentre nel caso in cui il valore sia inferiore al limite, si aggiunge il dropdown ma il flag rimane invariato.</w:t>
+        <w:t>d il valore del flag diventa “true”. Mentre nel caso in cui il valore sia inferiore al limite, si aggiunge il dropdown ma il flag rimane invariato.</w:t>
       </w:r>
     </w:p>
     <w:p>
@@ -5699,15 +5554,7 @@
     </w:p>
     <w:p>
       <w:r>
-        <w:t>Basta aggiungere la classe “</w:t>
-      </w:r>
-      <w:proofErr w:type="spellStart"/>
-      <w:r>
-        <w:t>animated</w:t>
-      </w:r>
-      <w:proofErr w:type="spellEnd"/>
-      <w:r>
-        <w:t xml:space="preserve">” nell’elemento che si vuole animare e indicare il nome dell’animazione che si vuole ottenere. L’elenco completo delle animazioni disponibili è accessibile </w:t>
+        <w:t xml:space="preserve">Basta aggiungere la classe “animated” nell’elemento che si vuole animare e indicare il nome dell’animazione che si vuole ottenere. L’elenco completo delle animazioni disponibili è accessibile </w:t>
       </w:r>
       <w:r>
         <w:t>attraverso la documentazione ufficiale di</w:t>
@@ -5737,36 +5584,12 @@
     </w:p>
     <w:p>
       <w:r>
-        <w:t xml:space="preserve">Le animazioni d’entrata usate nella seconda sezione sfruttano invece la libreria JavaScript GSAP, sfruttando inoltre </w:t>
-      </w:r>
-      <w:proofErr w:type="spellStart"/>
-      <w:r>
-        <w:t>TweenMax</w:t>
-      </w:r>
-      <w:proofErr w:type="spellEnd"/>
-      <w:r>
-        <w:t xml:space="preserve"> e </w:t>
-      </w:r>
-      <w:proofErr w:type="spellStart"/>
-      <w:r>
-        <w:t>TimeLineMax</w:t>
-      </w:r>
-      <w:proofErr w:type="spellEnd"/>
-      <w:r>
-        <w:t>, quest’ultimi plugin aggiuntivi di GSAP.</w:t>
-      </w:r>
-    </w:p>
-    <w:p>
-      <w:r>
-        <w:t>Ho creato una funzione chiamata “</w:t>
-      </w:r>
-      <w:proofErr w:type="spellStart"/>
-      <w:r>
-        <w:t>AnimationSlide</w:t>
-      </w:r>
-      <w:proofErr w:type="spellEnd"/>
-      <w:r>
-        <w:t>” che conterrà tutte il codice necessario, permettendoci quindi accedere a tutte le animazioni chiamando semplicemente la funzione.</w:t>
+        <w:t>Le animazioni d’entrata usate nella seconda sezione sfruttano invece la libreria JavaScript GSAP, sfruttando inoltre TweenMax e TimeLineMax, quest’ultimi plugin aggiuntivi di GSAP.</w:t>
+      </w:r>
+    </w:p>
+    <w:p>
+      <w:r>
+        <w:t>Ho creato una funzione chiamata “AnimationSlide” che conterrà tutte il codice necessario, permettendoci quindi accedere a tutte le animazioni chiamando semplicemente la funzione.</w:t>
       </w:r>
     </w:p>
     <w:p>
@@ -5822,15 +5645,7 @@
     </w:p>
     <w:p>
       <w:r>
-        <w:t xml:space="preserve">Innanzitutto dobbiamo creare la nostra timeline tramite </w:t>
-      </w:r>
-      <w:proofErr w:type="spellStart"/>
-      <w:r>
-        <w:t>TimeLineMax</w:t>
-      </w:r>
-      <w:proofErr w:type="spellEnd"/>
-      <w:r>
-        <w:t>, questa ci darà la possibilità di gestire</w:t>
+        <w:t>Innanzitutto dobbiamo creare la nostra timeline tramite TimeLineMax, questa ci darà la possibilità di gestire</w:t>
       </w:r>
       <w:r>
         <w:t xml:space="preserve"> i tempi d’inizio delle varie animazioni.</w:t>
@@ -5899,15 +5714,7 @@
       </w:r>
       <w:r>
         <w:lastRenderedPageBreak/>
-        <w:t>questo caso inseriamo il valore minimo possibile ovvero 0.1, indichiamo poi l’attributo che vogliamo modificare, nel nostro caso “</w:t>
-      </w:r>
-      <w:proofErr w:type="spellStart"/>
-      <w:r>
-        <w:t>autoAlpha</w:t>
-      </w:r>
-      <w:proofErr w:type="spellEnd"/>
-      <w:r>
-        <w:t>” che si occupa di gestire sia la visibilità dell’elemento che l’opacità, nel nostro caso dev’essere invisibile, perciò indichiamo 0 come valore.</w:t>
+        <w:t>questo caso inseriamo il valore minimo possibile ovvero 0.1, indichiamo poi l’attributo che vogliamo modificare, nel nostro caso “autoAlpha” che si occupa di gestire sia la visibilità dell’elemento che l’opacità, nel nostro caso dev’essere invisibile, perciò indichiamo 0 come valore.</w:t>
       </w:r>
     </w:p>
     <w:p>
@@ -5963,31 +5770,7 @@
     </w:p>
     <w:p>
       <w:r>
-        <w:t>Passiamo infine all’implementazione vera è propria dell’animazioni. Utilizzando il metodo “</w:t>
-      </w:r>
-      <w:proofErr w:type="spellStart"/>
-      <w:r>
-        <w:t>fromTo</w:t>
-      </w:r>
-      <w:proofErr w:type="spellEnd"/>
-      <w:r>
-        <w:t xml:space="preserve">” di </w:t>
-      </w:r>
-      <w:proofErr w:type="spellStart"/>
-      <w:r>
-        <w:t>TimeLineMax</w:t>
-      </w:r>
-      <w:proofErr w:type="spellEnd"/>
-      <w:r>
-        <w:t xml:space="preserve"> possiamo indicare quali siano gli attributi che vogliamo animare. Indichiamo per prima cosa la durata dell’animazione, per passare poi agli attributi di partenza dell’animazione, ed in conclusione indicare gli attributi alla fine dell’animazione, con la possibilità di indicare un metodo di “</w:t>
-      </w:r>
-      <w:proofErr w:type="spellStart"/>
-      <w:r>
-        <w:t>easing</w:t>
-      </w:r>
-      <w:proofErr w:type="spellEnd"/>
-      <w:r>
-        <w:t xml:space="preserve">” ovvero un metodo che </w:t>
+        <w:t xml:space="preserve">Passiamo infine all’implementazione vera è propria dell’animazioni. Utilizzando il metodo “fromTo” di TimeLineMax possiamo indicare quali siano gli attributi che vogliamo animare. Indichiamo per prima cosa la durata dell’animazione, per passare poi agli attributi di partenza dell’animazione, ed in conclusione indicare gli attributi alla fine dell’animazione, con la possibilità di indicare un metodo di “easing” ovvero un metodo che </w:t>
       </w:r>
       <w:r>
         <w:t>rallenterà</w:t>
@@ -6084,23 +5867,7 @@
     </w:p>
     <w:p>
       <w:r>
-        <w:t xml:space="preserve">In questo caso ho sfruttato il metodo “to” di </w:t>
-      </w:r>
-      <w:proofErr w:type="spellStart"/>
-      <w:r>
-        <w:t>TimeLineMax</w:t>
-      </w:r>
-      <w:proofErr w:type="spellEnd"/>
-      <w:r>
-        <w:t>, che differentemente da quanto visto in precedenza con il metodo “</w:t>
-      </w:r>
-      <w:proofErr w:type="spellStart"/>
-      <w:r>
-        <w:t>fromTo</w:t>
-      </w:r>
-      <w:proofErr w:type="spellEnd"/>
-      <w:r>
-        <w:t>”, anima gli elementi dai loro attributi attuali a quelli che andremo ad impostare.</w:t>
+        <w:t>In questo caso ho sfruttato il metodo “to” di TimeLineMax, che differentemente da quanto visto in precedenza con il metodo “fromTo”, anima gli elementi dai loro attributi attuali a quelli che andremo ad impostare.</w:t>
       </w:r>
       <w:r>
         <w:br/>
@@ -6202,23 +5969,7 @@
       </w:r>
       <w:r>
         <w:br/>
-        <w:t>Attraverso il metodo jQuery “animate” animiamo la transizione tramite la proprietà “</w:t>
-      </w:r>
-      <w:proofErr w:type="spellStart"/>
-      <w:r>
-        <w:t>scrolltop</w:t>
-      </w:r>
-      <w:proofErr w:type="spellEnd"/>
-      <w:r>
-        <w:t>” che si occuperà di passare dalla posizione sull’asse verticale attuale a quella indicata nel campo “</w:t>
-      </w:r>
-      <w:proofErr w:type="spellStart"/>
-      <w:r>
-        <w:t>href</w:t>
-      </w:r>
-      <w:proofErr w:type="spellEnd"/>
-      <w:r>
-        <w:t>” dell’elemento che ha chiamato l’evento</w:t>
+        <w:t>Attraverso il metodo jQuery “animate” animiamo la transizione tramite la proprietà “scrolltop” che si occuperà di passare dalla posizione sull’asse verticale attuale a quella indicata nel campo “href” dell’elemento che ha chiamato l’evento</w:t>
       </w:r>
       <w:r>
         <w:t xml:space="preserve">, la durata dell’animazione viene dichiarata in millisecondi, in questo caso noi vogliamo che duri 1 secondo, perciò </w:t>
@@ -6608,6 +6359,7 @@
         <w:showingPlcHdr/>
         <w15:appearance w15:val="hidden"/>
       </w:sdtPr>
+      <w:sdtEndPr/>
       <w:sdtContent>
         <w:r>
           <w:rPr>
@@ -6630,6 +6382,7 @@
         <w:showingPlcHdr/>
         <w15:appearance w15:val="hidden"/>
       </w:sdtPr>
+      <w:sdtEndPr/>
       <w:sdtContent>
         <w:r>
           <w:rPr>
@@ -6666,14 +6419,27 @@
     <w:r>
       <w:t xml:space="preserve"> di </w:t>
     </w:r>
-    <w:fldSimple w:instr=" NUMPAGES  \* Arabic  \* MERGEFORMAT ">
-      <w:r>
-        <w:rPr>
-          <w:noProof/>
-        </w:rPr>
-        <w:t>11</w:t>
-      </w:r>
-    </w:fldSimple>
+    <w:r>
+      <w:fldChar w:fldCharType="begin"/>
+    </w:r>
+    <w:r>
+      <w:instrText xml:space="preserve"> NUMPAGES  \* Arabic  \* MERGEFORMAT </w:instrText>
+    </w:r>
+    <w:r>
+      <w:fldChar w:fldCharType="separate"/>
+    </w:r>
+    <w:r>
+      <w:rPr>
+        <w:noProof/>
+      </w:rPr>
+      <w:t>11</w:t>
+    </w:r>
+    <w:r>
+      <w:rPr>
+        <w:noProof/>
+      </w:rPr>
+      <w:fldChar w:fldCharType="end"/>
+    </w:r>
   </w:p>
 </w:ftr>
 </file>
@@ -6735,31 +6501,7 @@
         <w:t xml:space="preserve"> “</w:t>
       </w:r>
       <w:r>
-        <w:t xml:space="preserve">How to </w:t>
-      </w:r>
-      <w:proofErr w:type="spellStart"/>
-      <w:r>
-        <w:t>add</w:t>
-      </w:r>
-      <w:proofErr w:type="spellEnd"/>
-      <w:r>
-        <w:t xml:space="preserve"> </w:t>
-      </w:r>
-      <w:proofErr w:type="spellStart"/>
-      <w:r>
-        <w:t>Smooth</w:t>
-      </w:r>
-      <w:proofErr w:type="spellEnd"/>
-      <w:r>
-        <w:t xml:space="preserve"> Scrolling to </w:t>
-      </w:r>
-      <w:proofErr w:type="spellStart"/>
-      <w:r>
-        <w:t>your</w:t>
-      </w:r>
-      <w:proofErr w:type="spellEnd"/>
-      <w:r>
-        <w:t xml:space="preserve"> one page website with jQuery</w:t>
+        <w:t>How to add Smooth Scrolling to your one page website with jQuery</w:t>
       </w:r>
       <w:r>
         <w:t xml:space="preserve">” </w:t>
@@ -6769,19 +6511,7 @@
           <w:rPr>
             <w:rStyle w:val="Collegamentoipertestuale"/>
           </w:rPr>
-          <w:t>https://www.youtube.com/watch?v=x0YnVwAuNQI&amp;</w:t>
-        </w:r>
-        <w:r>
-          <w:rPr>
-            <w:rStyle w:val="Collegamentoipertestuale"/>
-          </w:rPr>
-          <w:t>t</w:t>
-        </w:r>
-        <w:r>
-          <w:rPr>
-            <w:rStyle w:val="Collegamentoipertestuale"/>
-          </w:rPr>
-          <w:t>=653s</w:t>
+          <w:t>https://www.youtube.com/watch?v=x0YnVwAuNQI&amp;t=653s</w:t>
         </w:r>
       </w:hyperlink>
     </w:p>
@@ -7080,7 +6810,7 @@
   <w:abstractNum w:abstractNumId="3" w15:restartNumberingAfterBreak="0">
     <w:nsid w:val="58CA0707"/>
     <w:multiLevelType w:val="multilevel"/>
-    <w:tmpl w:val="E9540378"/>
+    <w:tmpl w:val="C53899DC"/>
     <w:lvl w:ilvl="0">
       <w:start w:val="1"/>
       <w:numFmt w:val="decimal"/>
@@ -8571,21 +8301,21 @@
     <w:charset w:val="00"/>
     <w:family w:val="roman"/>
     <w:pitch w:val="variable"/>
-    <w:sig w:usb0="E0002AFF" w:usb1="C0007843" w:usb2="00000009" w:usb3="00000000" w:csb0="000001FF" w:csb1="00000000"/>
+    <w:sig w:usb0="E0002EFF" w:usb1="C000785B" w:usb2="00000009" w:usb3="00000000" w:csb0="000001FF" w:csb1="00000000"/>
   </w:font>
   <w:font w:name="Calibri">
     <w:panose1 w:val="020F0502020204030204"/>
     <w:charset w:val="00"/>
     <w:family w:val="swiss"/>
     <w:pitch w:val="variable"/>
-    <w:sig w:usb0="E0002AFF" w:usb1="4000ACFF" w:usb2="00000001" w:usb3="00000000" w:csb0="000001FF" w:csb1="00000000"/>
+    <w:sig w:usb0="E0002EFF" w:usb1="C000247B" w:usb2="00000009" w:usb3="00000000" w:csb0="000001FF" w:csb1="00000000"/>
   </w:font>
   <w:font w:name="Calibri Light">
     <w:panose1 w:val="020F0302020204030204"/>
     <w:charset w:val="00"/>
     <w:family w:val="swiss"/>
     <w:pitch w:val="variable"/>
-    <w:sig w:usb0="A0002AEF" w:usb1="4000207B" w:usb2="00000000" w:usb3="00000000" w:csb0="000001FF" w:csb1="00000000"/>
+    <w:sig w:usb0="E0002AFF" w:usb1="C000247B" w:usb2="00000009" w:usb3="00000000" w:csb0="000001FF" w:csb1="00000000"/>
   </w:font>
 </w:fonts>
 </file>
@@ -8618,6 +8348,7 @@
     <w:rsid w:val="00BC0826"/>
     <w:rsid w:val="00C80FE0"/>
     <w:rsid w:val="00D67A69"/>
+    <w:rsid w:val="00E63430"/>
     <w:rsid w:val="00EE05AE"/>
     <w:rsid w:val="00F57B2D"/>
     <w:rsid w:val="00FD08AC"/>
@@ -9389,7 +9120,7 @@
 </file>
 
 <file path=customXml/itemProps1.xml><?xml version="1.0" encoding="utf-8"?>
-<ds:datastoreItem xmlns:ds="http://schemas.openxmlformats.org/officeDocument/2006/customXml" ds:itemID="{D726F037-5D48-4D1C-89AE-990E65A48C50}">
+<ds:datastoreItem xmlns:ds="http://schemas.openxmlformats.org/officeDocument/2006/customXml" ds:itemID="{4CBCF4EB-5F43-4609-9C77-AB9D94E7DD50}">
   <ds:schemaRefs>
     <ds:schemaRef ds:uri="http://schemas.openxmlformats.org/officeDocument/2006/bibliography"/>
   </ds:schemaRefs>

</xml_diff>